<commit_message>
Estructura inicial del informe
</commit_message>
<xml_diff>
--- a/Informe Proyecto Final ERP.docx
+++ b/Informe Proyecto Final ERP.docx
@@ -399,27 +399,7 @@
           <w:szCs w:val="24"/>
           <w:lang w:val="es-ES"/>
         </w:rPr>
-        <w:t>Bryan Adrián Escobar Menéndez</w:t>
-      </w:r>
-      <w:r>
-        <w:rPr>
-          <w:rStyle w:val="normaltextrun"/>
-          <w:rFonts w:ascii="Times New Roman" w:hAnsi="Times New Roman" w:cs="Times New Roman"/>
-          <w:sz w:val="24"/>
-          <w:szCs w:val="24"/>
-          <w:lang w:val="es-ES"/>
-        </w:rPr>
-        <w:t xml:space="preserve"> - </w:t>
-      </w:r>
-      <w:r>
-        <w:rPr>
-          <w:rStyle w:val="normaltextrun"/>
-          <w:rFonts w:ascii="Times New Roman" w:hAnsi="Times New Roman" w:cs="Times New Roman"/>
-          <w:sz w:val="24"/>
-          <w:szCs w:val="24"/>
-          <w:lang w:val="es-ES"/>
-        </w:rPr>
-        <w:t>9989-21-9761</w:t>
+        <w:t>Bryan Adrián Escobar Menéndez - 9989-21-9761</w:t>
       </w:r>
     </w:p>
     <w:p>
@@ -437,23 +417,7 @@
           <w:sz w:val="24"/>
           <w:szCs w:val="24"/>
         </w:rPr>
-        <w:t>José Luis Luna López</w:t>
-      </w:r>
-      <w:r>
-        <w:rPr>
-          <w:rFonts w:ascii="Times New Roman" w:hAnsi="Times New Roman" w:cs="Times New Roman"/>
-          <w:sz w:val="24"/>
-          <w:szCs w:val="24"/>
-        </w:rPr>
-        <w:t xml:space="preserve"> - </w:t>
-      </w:r>
-      <w:r>
-        <w:rPr>
-          <w:rFonts w:ascii="Times New Roman" w:hAnsi="Times New Roman" w:cs="Times New Roman"/>
-          <w:sz w:val="24"/>
-          <w:szCs w:val="24"/>
-        </w:rPr>
-        <w:t>9989-20-7488</w:t>
+        <w:t>José Luis Luna López - 9989-20-7488</w:t>
       </w:r>
     </w:p>
     <w:p>
@@ -489,20 +453,15 @@
           <w:sz w:val="24"/>
           <w:szCs w:val="24"/>
         </w:rPr>
-        <w:t xml:space="preserve"> - </w:t>
-      </w:r>
-      <w:r>
-        <w:rPr>
-          <w:rFonts w:ascii="Times New Roman" w:hAnsi="Times New Roman" w:cs="Times New Roman"/>
-          <w:sz w:val="24"/>
-          <w:szCs w:val="24"/>
-        </w:rPr>
-        <w:t>9941-18-23205</w:t>
+        <w:t xml:space="preserve"> - 9941-18-23205</w:t>
       </w:r>
     </w:p>
     <w:p>
       <w:pPr>
         <w:jc w:val="center"/>
+        <w:rPr>
+          <w:rFonts w:ascii="Times New Roman" w:hAnsi="Times New Roman" w:cs="Times New Roman"/>
+        </w:rPr>
       </w:pPr>
     </w:p>
     <w:p>
@@ -517,24 +476,2990 @@
         </w:rPr>
       </w:pPr>
     </w:p>
+    <w:sdt>
+      <w:sdtPr>
+        <w:rPr>
+          <w:rFonts w:ascii="Times New Roman" w:eastAsiaTheme="minorHAnsi" w:hAnsi="Times New Roman" w:cs="Times New Roman"/>
+          <w:color w:val="auto"/>
+          <w:sz w:val="40"/>
+          <w:szCs w:val="40"/>
+          <w:lang w:val="es-ES" w:eastAsia="en-US"/>
+        </w:rPr>
+        <w:id w:val="200443330"/>
+        <w:docPartObj>
+          <w:docPartGallery w:val="Table of Contents"/>
+          <w:docPartUnique/>
+        </w:docPartObj>
+      </w:sdtPr>
+      <w:sdtEndPr>
+        <w:rPr>
+          <w:b/>
+          <w:bCs/>
+          <w:sz w:val="22"/>
+          <w:szCs w:val="22"/>
+        </w:rPr>
+      </w:sdtEndPr>
+      <w:sdtContent>
+        <w:p>
+          <w:pPr>
+            <w:pStyle w:val="TtuloTDC"/>
+            <w:rPr>
+              <w:rFonts w:ascii="Times New Roman" w:hAnsi="Times New Roman" w:cs="Times New Roman"/>
+              <w:b/>
+              <w:bCs/>
+              <w:sz w:val="40"/>
+              <w:szCs w:val="40"/>
+              <w:lang w:val="es-ES"/>
+            </w:rPr>
+          </w:pPr>
+          <w:r>
+            <w:rPr>
+              <w:rFonts w:ascii="Times New Roman" w:hAnsi="Times New Roman" w:cs="Times New Roman"/>
+              <w:b/>
+              <w:bCs/>
+              <w:sz w:val="40"/>
+              <w:szCs w:val="40"/>
+              <w:lang w:val="es-ES"/>
+            </w:rPr>
+            <w:t>Índice</w:t>
+          </w:r>
+        </w:p>
+        <w:p>
+          <w:pPr>
+            <w:rPr>
+              <w:rFonts w:ascii="Times New Roman" w:hAnsi="Times New Roman" w:cs="Times New Roman"/>
+              <w:lang w:val="es-ES" w:eastAsia="es-GT"/>
+            </w:rPr>
+          </w:pPr>
+        </w:p>
+        <w:p>
+          <w:pPr>
+            <w:rPr>
+              <w:rFonts w:ascii="Times New Roman" w:hAnsi="Times New Roman" w:cs="Times New Roman"/>
+              <w:lang w:val="es-ES" w:eastAsia="es-GT"/>
+            </w:rPr>
+          </w:pPr>
+        </w:p>
+        <w:p>
+          <w:pPr>
+            <w:pStyle w:val="TDC1"/>
+            <w:tabs>
+              <w:tab w:val="right" w:leader="dot" w:pos="8828"/>
+            </w:tabs>
+            <w:rPr>
+              <w:rFonts w:eastAsiaTheme="minorEastAsia"/>
+              <w:noProof/>
+              <w:lang w:eastAsia="es-GT"/>
+            </w:rPr>
+          </w:pPr>
+          <w:r>
+            <w:rPr>
+              <w:rFonts w:ascii="Times New Roman" w:hAnsi="Times New Roman" w:cs="Times New Roman"/>
+              <w:sz w:val="26"/>
+              <w:szCs w:val="26"/>
+            </w:rPr>
+            <w:fldChar w:fldCharType="begin"/>
+          </w:r>
+          <w:r>
+            <w:rPr>
+              <w:rFonts w:ascii="Times New Roman" w:hAnsi="Times New Roman" w:cs="Times New Roman"/>
+              <w:sz w:val="26"/>
+              <w:szCs w:val="26"/>
+            </w:rPr>
+            <w:instrText xml:space="preserve"> TOC \o "1-4" \h \z \u </w:instrText>
+          </w:r>
+          <w:r>
+            <w:rPr>
+              <w:rFonts w:ascii="Times New Roman" w:hAnsi="Times New Roman" w:cs="Times New Roman"/>
+              <w:sz w:val="26"/>
+              <w:szCs w:val="26"/>
+            </w:rPr>
+            <w:fldChar w:fldCharType="separate"/>
+          </w:r>
+          <w:hyperlink w:anchor="_Toc113405704" w:history="1">
+            <w:r>
+              <w:rPr>
+                <w:rStyle w:val="Hipervnculo"/>
+                <w:rFonts w:ascii="Times New Roman" w:eastAsia="Times New Roman" w:hAnsi="Times New Roman" w:cs="Times New Roman"/>
+                <w:b/>
+                <w:bCs/>
+                <w:noProof/>
+                <w:lang w:eastAsia="es-GT"/>
+              </w:rPr>
+              <w:t>Definiciones y especificación de requerimientos</w:t>
+            </w:r>
+            <w:r>
+              <w:rPr>
+                <w:noProof/>
+                <w:webHidden/>
+              </w:rPr>
+              <w:tab/>
+            </w:r>
+            <w:r>
+              <w:rPr>
+                <w:noProof/>
+                <w:webHidden/>
+              </w:rPr>
+              <w:fldChar w:fldCharType="begin"/>
+            </w:r>
+            <w:r>
+              <w:rPr>
+                <w:noProof/>
+                <w:webHidden/>
+              </w:rPr>
+              <w:instrText xml:space="preserve"> PAGEREF _Toc113405704 \h </w:instrText>
+            </w:r>
+            <w:r>
+              <w:rPr>
+                <w:noProof/>
+                <w:webHidden/>
+              </w:rPr>
+            </w:r>
+            <w:r>
+              <w:rPr>
+                <w:noProof/>
+                <w:webHidden/>
+              </w:rPr>
+              <w:fldChar w:fldCharType="separate"/>
+            </w:r>
+            <w:r>
+              <w:rPr>
+                <w:noProof/>
+                <w:webHidden/>
+              </w:rPr>
+              <w:t>3</w:t>
+            </w:r>
+            <w:r>
+              <w:rPr>
+                <w:noProof/>
+                <w:webHidden/>
+              </w:rPr>
+              <w:fldChar w:fldCharType="end"/>
+            </w:r>
+          </w:hyperlink>
+        </w:p>
+        <w:p>
+          <w:pPr>
+            <w:pStyle w:val="TDC2"/>
+            <w:tabs>
+              <w:tab w:val="right" w:leader="dot" w:pos="8828"/>
+            </w:tabs>
+            <w:rPr>
+              <w:rFonts w:eastAsiaTheme="minorEastAsia"/>
+              <w:noProof/>
+              <w:lang w:eastAsia="es-GT"/>
+            </w:rPr>
+          </w:pPr>
+          <w:hyperlink w:anchor="_Toc113405705" w:history="1">
+            <w:r>
+              <w:rPr>
+                <w:rStyle w:val="Hipervnculo"/>
+                <w:rFonts w:ascii="Times New Roman" w:hAnsi="Times New Roman" w:cs="Times New Roman"/>
+                <w:b/>
+                <w:bCs/>
+                <w:noProof/>
+                <w:lang w:eastAsia="es-GT"/>
+              </w:rPr>
+              <w:t>Definición general del proyecto</w:t>
+            </w:r>
+            <w:r>
+              <w:rPr>
+                <w:noProof/>
+                <w:webHidden/>
+              </w:rPr>
+              <w:tab/>
+            </w:r>
+            <w:r>
+              <w:rPr>
+                <w:noProof/>
+                <w:webHidden/>
+              </w:rPr>
+              <w:fldChar w:fldCharType="begin"/>
+            </w:r>
+            <w:r>
+              <w:rPr>
+                <w:noProof/>
+                <w:webHidden/>
+              </w:rPr>
+              <w:instrText xml:space="preserve"> PAGEREF _Toc113405705 \h </w:instrText>
+            </w:r>
+            <w:r>
+              <w:rPr>
+                <w:noProof/>
+                <w:webHidden/>
+              </w:rPr>
+            </w:r>
+            <w:r>
+              <w:rPr>
+                <w:noProof/>
+                <w:webHidden/>
+              </w:rPr>
+              <w:fldChar w:fldCharType="separate"/>
+            </w:r>
+            <w:r>
+              <w:rPr>
+                <w:noProof/>
+                <w:webHidden/>
+              </w:rPr>
+              <w:t>3</w:t>
+            </w:r>
+            <w:r>
+              <w:rPr>
+                <w:noProof/>
+                <w:webHidden/>
+              </w:rPr>
+              <w:fldChar w:fldCharType="end"/>
+            </w:r>
+          </w:hyperlink>
+        </w:p>
+        <w:p>
+          <w:pPr>
+            <w:pStyle w:val="TDC2"/>
+            <w:tabs>
+              <w:tab w:val="right" w:leader="dot" w:pos="8828"/>
+            </w:tabs>
+            <w:rPr>
+              <w:rFonts w:eastAsiaTheme="minorEastAsia"/>
+              <w:noProof/>
+              <w:lang w:eastAsia="es-GT"/>
+            </w:rPr>
+          </w:pPr>
+          <w:hyperlink w:anchor="_Toc113405706" w:history="1">
+            <w:r>
+              <w:rPr>
+                <w:rStyle w:val="Hipervnculo"/>
+                <w:rFonts w:ascii="Times New Roman" w:hAnsi="Times New Roman" w:cs="Times New Roman"/>
+                <w:b/>
+                <w:bCs/>
+                <w:noProof/>
+                <w:lang w:eastAsia="es-GT"/>
+              </w:rPr>
+              <w:t>Especificación de requerimientos y alcance</w:t>
+            </w:r>
+            <w:r>
+              <w:rPr>
+                <w:noProof/>
+                <w:webHidden/>
+              </w:rPr>
+              <w:tab/>
+            </w:r>
+            <w:r>
+              <w:rPr>
+                <w:noProof/>
+                <w:webHidden/>
+              </w:rPr>
+              <w:fldChar w:fldCharType="begin"/>
+            </w:r>
+            <w:r>
+              <w:rPr>
+                <w:noProof/>
+                <w:webHidden/>
+              </w:rPr>
+              <w:instrText xml:space="preserve"> PAGEREF _Toc113405706 \h </w:instrText>
+            </w:r>
+            <w:r>
+              <w:rPr>
+                <w:noProof/>
+                <w:webHidden/>
+              </w:rPr>
+            </w:r>
+            <w:r>
+              <w:rPr>
+                <w:noProof/>
+                <w:webHidden/>
+              </w:rPr>
+              <w:fldChar w:fldCharType="separate"/>
+            </w:r>
+            <w:r>
+              <w:rPr>
+                <w:noProof/>
+                <w:webHidden/>
+              </w:rPr>
+              <w:t>3</w:t>
+            </w:r>
+            <w:r>
+              <w:rPr>
+                <w:noProof/>
+                <w:webHidden/>
+              </w:rPr>
+              <w:fldChar w:fldCharType="end"/>
+            </w:r>
+          </w:hyperlink>
+        </w:p>
+        <w:p>
+          <w:pPr>
+            <w:pStyle w:val="TDC3"/>
+            <w:tabs>
+              <w:tab w:val="right" w:leader="dot" w:pos="8828"/>
+            </w:tabs>
+            <w:rPr>
+              <w:rFonts w:eastAsiaTheme="minorEastAsia"/>
+              <w:noProof/>
+              <w:lang w:eastAsia="es-GT"/>
+            </w:rPr>
+          </w:pPr>
+          <w:hyperlink w:anchor="_Toc113405707" w:history="1">
+            <w:r>
+              <w:rPr>
+                <w:rStyle w:val="Hipervnculo"/>
+                <w:rFonts w:ascii="Times New Roman" w:hAnsi="Times New Roman" w:cs="Times New Roman"/>
+                <w:noProof/>
+                <w:lang w:eastAsia="es-GT"/>
+              </w:rPr>
+              <w:t>Requerimientos</w:t>
+            </w:r>
+            <w:r>
+              <w:rPr>
+                <w:noProof/>
+                <w:webHidden/>
+              </w:rPr>
+              <w:tab/>
+            </w:r>
+            <w:r>
+              <w:rPr>
+                <w:noProof/>
+                <w:webHidden/>
+              </w:rPr>
+              <w:fldChar w:fldCharType="begin"/>
+            </w:r>
+            <w:r>
+              <w:rPr>
+                <w:noProof/>
+                <w:webHidden/>
+              </w:rPr>
+              <w:instrText xml:space="preserve"> PAGEREF _Toc113405707 \h </w:instrText>
+            </w:r>
+            <w:r>
+              <w:rPr>
+                <w:noProof/>
+                <w:webHidden/>
+              </w:rPr>
+            </w:r>
+            <w:r>
+              <w:rPr>
+                <w:noProof/>
+                <w:webHidden/>
+              </w:rPr>
+              <w:fldChar w:fldCharType="separate"/>
+            </w:r>
+            <w:r>
+              <w:rPr>
+                <w:noProof/>
+                <w:webHidden/>
+              </w:rPr>
+              <w:t>3</w:t>
+            </w:r>
+            <w:r>
+              <w:rPr>
+                <w:noProof/>
+                <w:webHidden/>
+              </w:rPr>
+              <w:fldChar w:fldCharType="end"/>
+            </w:r>
+          </w:hyperlink>
+        </w:p>
+        <w:p>
+          <w:pPr>
+            <w:pStyle w:val="TDC3"/>
+            <w:tabs>
+              <w:tab w:val="right" w:leader="dot" w:pos="8828"/>
+            </w:tabs>
+            <w:rPr>
+              <w:rFonts w:eastAsiaTheme="minorEastAsia"/>
+              <w:noProof/>
+              <w:lang w:eastAsia="es-GT"/>
+            </w:rPr>
+          </w:pPr>
+          <w:hyperlink w:anchor="_Toc113405708" w:history="1">
+            <w:r>
+              <w:rPr>
+                <w:rStyle w:val="Hipervnculo"/>
+                <w:rFonts w:ascii="Times New Roman" w:hAnsi="Times New Roman" w:cs="Times New Roman"/>
+                <w:noProof/>
+                <w:lang w:eastAsia="es-GT"/>
+              </w:rPr>
+              <w:t>Alcance</w:t>
+            </w:r>
+            <w:r>
+              <w:rPr>
+                <w:noProof/>
+                <w:webHidden/>
+              </w:rPr>
+              <w:tab/>
+            </w:r>
+            <w:r>
+              <w:rPr>
+                <w:noProof/>
+                <w:webHidden/>
+              </w:rPr>
+              <w:fldChar w:fldCharType="begin"/>
+            </w:r>
+            <w:r>
+              <w:rPr>
+                <w:noProof/>
+                <w:webHidden/>
+              </w:rPr>
+              <w:instrText xml:space="preserve"> PAGEREF _Toc113405708 \h </w:instrText>
+            </w:r>
+            <w:r>
+              <w:rPr>
+                <w:noProof/>
+                <w:webHidden/>
+              </w:rPr>
+            </w:r>
+            <w:r>
+              <w:rPr>
+                <w:noProof/>
+                <w:webHidden/>
+              </w:rPr>
+              <w:fldChar w:fldCharType="separate"/>
+            </w:r>
+            <w:r>
+              <w:rPr>
+                <w:noProof/>
+                <w:webHidden/>
+              </w:rPr>
+              <w:t>3</w:t>
+            </w:r>
+            <w:r>
+              <w:rPr>
+                <w:noProof/>
+                <w:webHidden/>
+              </w:rPr>
+              <w:fldChar w:fldCharType="end"/>
+            </w:r>
+          </w:hyperlink>
+        </w:p>
+        <w:p>
+          <w:pPr>
+            <w:pStyle w:val="TDC1"/>
+            <w:tabs>
+              <w:tab w:val="right" w:leader="dot" w:pos="8828"/>
+            </w:tabs>
+            <w:rPr>
+              <w:rFonts w:eastAsiaTheme="minorEastAsia"/>
+              <w:noProof/>
+              <w:lang w:eastAsia="es-GT"/>
+            </w:rPr>
+          </w:pPr>
+          <w:hyperlink w:anchor="_Toc113405709" w:history="1">
+            <w:r>
+              <w:rPr>
+                <w:rStyle w:val="Hipervnculo"/>
+                <w:rFonts w:ascii="Times New Roman" w:hAnsi="Times New Roman" w:cs="Times New Roman"/>
+                <w:b/>
+                <w:bCs/>
+                <w:noProof/>
+                <w:lang w:eastAsia="es-GT"/>
+              </w:rPr>
+              <w:t>Arquitectura del sistema</w:t>
+            </w:r>
+            <w:r>
+              <w:rPr>
+                <w:noProof/>
+                <w:webHidden/>
+              </w:rPr>
+              <w:tab/>
+            </w:r>
+            <w:r>
+              <w:rPr>
+                <w:noProof/>
+                <w:webHidden/>
+              </w:rPr>
+              <w:fldChar w:fldCharType="begin"/>
+            </w:r>
+            <w:r>
+              <w:rPr>
+                <w:noProof/>
+                <w:webHidden/>
+              </w:rPr>
+              <w:instrText xml:space="preserve"> PAGEREF _Toc113405709 \h </w:instrText>
+            </w:r>
+            <w:r>
+              <w:rPr>
+                <w:noProof/>
+                <w:webHidden/>
+              </w:rPr>
+            </w:r>
+            <w:r>
+              <w:rPr>
+                <w:noProof/>
+                <w:webHidden/>
+              </w:rPr>
+              <w:fldChar w:fldCharType="separate"/>
+            </w:r>
+            <w:r>
+              <w:rPr>
+                <w:noProof/>
+                <w:webHidden/>
+              </w:rPr>
+              <w:t>4</w:t>
+            </w:r>
+            <w:r>
+              <w:rPr>
+                <w:noProof/>
+                <w:webHidden/>
+              </w:rPr>
+              <w:fldChar w:fldCharType="end"/>
+            </w:r>
+          </w:hyperlink>
+        </w:p>
+        <w:p>
+          <w:pPr>
+            <w:pStyle w:val="TDC2"/>
+            <w:tabs>
+              <w:tab w:val="right" w:leader="dot" w:pos="8828"/>
+            </w:tabs>
+            <w:rPr>
+              <w:rFonts w:eastAsiaTheme="minorEastAsia"/>
+              <w:noProof/>
+              <w:lang w:eastAsia="es-GT"/>
+            </w:rPr>
+          </w:pPr>
+          <w:hyperlink w:anchor="_Toc113405710" w:history="1">
+            <w:r>
+              <w:rPr>
+                <w:rStyle w:val="Hipervnculo"/>
+                <w:rFonts w:ascii="Times New Roman" w:hAnsi="Times New Roman" w:cs="Times New Roman"/>
+                <w:b/>
+                <w:bCs/>
+                <w:noProof/>
+                <w:lang w:eastAsia="es-GT"/>
+              </w:rPr>
+              <w:t>Descripción jerárquica</w:t>
+            </w:r>
+            <w:r>
+              <w:rPr>
+                <w:noProof/>
+                <w:webHidden/>
+              </w:rPr>
+              <w:tab/>
+            </w:r>
+            <w:r>
+              <w:rPr>
+                <w:noProof/>
+                <w:webHidden/>
+              </w:rPr>
+              <w:fldChar w:fldCharType="begin"/>
+            </w:r>
+            <w:r>
+              <w:rPr>
+                <w:noProof/>
+                <w:webHidden/>
+              </w:rPr>
+              <w:instrText xml:space="preserve"> PAGEREF _Toc113405710 \h </w:instrText>
+            </w:r>
+            <w:r>
+              <w:rPr>
+                <w:noProof/>
+                <w:webHidden/>
+              </w:rPr>
+            </w:r>
+            <w:r>
+              <w:rPr>
+                <w:noProof/>
+                <w:webHidden/>
+              </w:rPr>
+              <w:fldChar w:fldCharType="separate"/>
+            </w:r>
+            <w:r>
+              <w:rPr>
+                <w:noProof/>
+                <w:webHidden/>
+              </w:rPr>
+              <w:t>4</w:t>
+            </w:r>
+            <w:r>
+              <w:rPr>
+                <w:noProof/>
+                <w:webHidden/>
+              </w:rPr>
+              <w:fldChar w:fldCharType="end"/>
+            </w:r>
+          </w:hyperlink>
+        </w:p>
+        <w:p>
+          <w:pPr>
+            <w:pStyle w:val="TDC2"/>
+            <w:tabs>
+              <w:tab w:val="right" w:leader="dot" w:pos="8828"/>
+            </w:tabs>
+            <w:rPr>
+              <w:rFonts w:eastAsiaTheme="minorEastAsia"/>
+              <w:noProof/>
+              <w:lang w:eastAsia="es-GT"/>
+            </w:rPr>
+          </w:pPr>
+          <w:hyperlink w:anchor="_Toc113405711" w:history="1">
+            <w:r>
+              <w:rPr>
+                <w:rStyle w:val="Hipervnculo"/>
+                <w:rFonts w:ascii="Times New Roman" w:hAnsi="Times New Roman" w:cs="Times New Roman"/>
+                <w:b/>
+                <w:bCs/>
+                <w:noProof/>
+                <w:lang w:eastAsia="es-GT"/>
+              </w:rPr>
+              <w:t>Diagrama de componentes</w:t>
+            </w:r>
+            <w:r>
+              <w:rPr>
+                <w:noProof/>
+                <w:webHidden/>
+              </w:rPr>
+              <w:tab/>
+            </w:r>
+            <w:r>
+              <w:rPr>
+                <w:noProof/>
+                <w:webHidden/>
+              </w:rPr>
+              <w:fldChar w:fldCharType="begin"/>
+            </w:r>
+            <w:r>
+              <w:rPr>
+                <w:noProof/>
+                <w:webHidden/>
+              </w:rPr>
+              <w:instrText xml:space="preserve"> PAGEREF _Toc113405711 \h </w:instrText>
+            </w:r>
+            <w:r>
+              <w:rPr>
+                <w:noProof/>
+                <w:webHidden/>
+              </w:rPr>
+            </w:r>
+            <w:r>
+              <w:rPr>
+                <w:noProof/>
+                <w:webHidden/>
+              </w:rPr>
+              <w:fldChar w:fldCharType="separate"/>
+            </w:r>
+            <w:r>
+              <w:rPr>
+                <w:noProof/>
+                <w:webHidden/>
+              </w:rPr>
+              <w:t>4</w:t>
+            </w:r>
+            <w:r>
+              <w:rPr>
+                <w:noProof/>
+                <w:webHidden/>
+              </w:rPr>
+              <w:fldChar w:fldCharType="end"/>
+            </w:r>
+          </w:hyperlink>
+        </w:p>
+        <w:p>
+          <w:pPr>
+            <w:pStyle w:val="TDC2"/>
+            <w:tabs>
+              <w:tab w:val="right" w:leader="dot" w:pos="8828"/>
+            </w:tabs>
+            <w:rPr>
+              <w:rFonts w:eastAsiaTheme="minorEastAsia"/>
+              <w:noProof/>
+              <w:lang w:eastAsia="es-GT"/>
+            </w:rPr>
+          </w:pPr>
+          <w:hyperlink w:anchor="_Toc113405712" w:history="1">
+            <w:r>
+              <w:rPr>
+                <w:rStyle w:val="Hipervnculo"/>
+                <w:rFonts w:ascii="Times New Roman" w:hAnsi="Times New Roman" w:cs="Times New Roman"/>
+                <w:b/>
+                <w:bCs/>
+                <w:noProof/>
+                <w:lang w:eastAsia="es-GT"/>
+              </w:rPr>
+              <w:t>Descripción individual de los módulos</w:t>
+            </w:r>
+            <w:r>
+              <w:rPr>
+                <w:noProof/>
+                <w:webHidden/>
+              </w:rPr>
+              <w:tab/>
+            </w:r>
+            <w:r>
+              <w:rPr>
+                <w:noProof/>
+                <w:webHidden/>
+              </w:rPr>
+              <w:fldChar w:fldCharType="begin"/>
+            </w:r>
+            <w:r>
+              <w:rPr>
+                <w:noProof/>
+                <w:webHidden/>
+              </w:rPr>
+              <w:instrText xml:space="preserve"> PAGEREF _Toc113405712 \h </w:instrText>
+            </w:r>
+            <w:r>
+              <w:rPr>
+                <w:noProof/>
+                <w:webHidden/>
+              </w:rPr>
+            </w:r>
+            <w:r>
+              <w:rPr>
+                <w:noProof/>
+                <w:webHidden/>
+              </w:rPr>
+              <w:fldChar w:fldCharType="separate"/>
+            </w:r>
+            <w:r>
+              <w:rPr>
+                <w:noProof/>
+                <w:webHidden/>
+              </w:rPr>
+              <w:t>4</w:t>
+            </w:r>
+            <w:r>
+              <w:rPr>
+                <w:noProof/>
+                <w:webHidden/>
+              </w:rPr>
+              <w:fldChar w:fldCharType="end"/>
+            </w:r>
+          </w:hyperlink>
+        </w:p>
+        <w:p>
+          <w:pPr>
+            <w:pStyle w:val="TDC3"/>
+            <w:tabs>
+              <w:tab w:val="right" w:leader="dot" w:pos="8828"/>
+            </w:tabs>
+            <w:rPr>
+              <w:rFonts w:eastAsiaTheme="minorEastAsia"/>
+              <w:noProof/>
+              <w:lang w:eastAsia="es-GT"/>
+            </w:rPr>
+          </w:pPr>
+          <w:hyperlink w:anchor="_Toc113405713" w:history="1">
+            <w:r>
+              <w:rPr>
+                <w:rStyle w:val="Hipervnculo"/>
+                <w:rFonts w:ascii="Times New Roman" w:hAnsi="Times New Roman" w:cs="Times New Roman"/>
+                <w:noProof/>
+                <w:lang w:eastAsia="es-GT"/>
+              </w:rPr>
+              <w:t>Gestión de usuarios</w:t>
+            </w:r>
+            <w:r>
+              <w:rPr>
+                <w:noProof/>
+                <w:webHidden/>
+              </w:rPr>
+              <w:tab/>
+            </w:r>
+            <w:r>
+              <w:rPr>
+                <w:noProof/>
+                <w:webHidden/>
+              </w:rPr>
+              <w:fldChar w:fldCharType="begin"/>
+            </w:r>
+            <w:r>
+              <w:rPr>
+                <w:noProof/>
+                <w:webHidden/>
+              </w:rPr>
+              <w:instrText xml:space="preserve"> PAGEREF _Toc113405713 \h </w:instrText>
+            </w:r>
+            <w:r>
+              <w:rPr>
+                <w:noProof/>
+                <w:webHidden/>
+              </w:rPr>
+            </w:r>
+            <w:r>
+              <w:rPr>
+                <w:noProof/>
+                <w:webHidden/>
+              </w:rPr>
+              <w:fldChar w:fldCharType="separate"/>
+            </w:r>
+            <w:r>
+              <w:rPr>
+                <w:noProof/>
+                <w:webHidden/>
+              </w:rPr>
+              <w:t>4</w:t>
+            </w:r>
+            <w:r>
+              <w:rPr>
+                <w:noProof/>
+                <w:webHidden/>
+              </w:rPr>
+              <w:fldChar w:fldCharType="end"/>
+            </w:r>
+          </w:hyperlink>
+        </w:p>
+        <w:p>
+          <w:pPr>
+            <w:pStyle w:val="TDC3"/>
+            <w:tabs>
+              <w:tab w:val="right" w:leader="dot" w:pos="8828"/>
+            </w:tabs>
+            <w:rPr>
+              <w:rFonts w:eastAsiaTheme="minorEastAsia"/>
+              <w:noProof/>
+              <w:lang w:eastAsia="es-GT"/>
+            </w:rPr>
+          </w:pPr>
+          <w:hyperlink w:anchor="_Toc113405714" w:history="1">
+            <w:r>
+              <w:rPr>
+                <w:rStyle w:val="Hipervnculo"/>
+                <w:rFonts w:ascii="Times New Roman" w:hAnsi="Times New Roman" w:cs="Times New Roman"/>
+                <w:noProof/>
+                <w:lang w:eastAsia="es-GT"/>
+              </w:rPr>
+              <w:t>Inventarios</w:t>
+            </w:r>
+            <w:r>
+              <w:rPr>
+                <w:noProof/>
+                <w:webHidden/>
+              </w:rPr>
+              <w:tab/>
+            </w:r>
+            <w:r>
+              <w:rPr>
+                <w:noProof/>
+                <w:webHidden/>
+              </w:rPr>
+              <w:fldChar w:fldCharType="begin"/>
+            </w:r>
+            <w:r>
+              <w:rPr>
+                <w:noProof/>
+                <w:webHidden/>
+              </w:rPr>
+              <w:instrText xml:space="preserve"> PAGEREF _Toc113405714 \h </w:instrText>
+            </w:r>
+            <w:r>
+              <w:rPr>
+                <w:noProof/>
+                <w:webHidden/>
+              </w:rPr>
+            </w:r>
+            <w:r>
+              <w:rPr>
+                <w:noProof/>
+                <w:webHidden/>
+              </w:rPr>
+              <w:fldChar w:fldCharType="separate"/>
+            </w:r>
+            <w:r>
+              <w:rPr>
+                <w:noProof/>
+                <w:webHidden/>
+              </w:rPr>
+              <w:t>5</w:t>
+            </w:r>
+            <w:r>
+              <w:rPr>
+                <w:noProof/>
+                <w:webHidden/>
+              </w:rPr>
+              <w:fldChar w:fldCharType="end"/>
+            </w:r>
+          </w:hyperlink>
+        </w:p>
+        <w:p>
+          <w:pPr>
+            <w:pStyle w:val="TDC3"/>
+            <w:tabs>
+              <w:tab w:val="right" w:leader="dot" w:pos="8828"/>
+            </w:tabs>
+            <w:rPr>
+              <w:rFonts w:eastAsiaTheme="minorEastAsia"/>
+              <w:noProof/>
+              <w:lang w:eastAsia="es-GT"/>
+            </w:rPr>
+          </w:pPr>
+          <w:hyperlink w:anchor="_Toc113405715" w:history="1">
+            <w:r>
+              <w:rPr>
+                <w:rStyle w:val="Hipervnculo"/>
+                <w:rFonts w:ascii="Times New Roman" w:hAnsi="Times New Roman" w:cs="Times New Roman"/>
+                <w:noProof/>
+                <w:lang w:eastAsia="es-GT"/>
+              </w:rPr>
+              <w:t>Cuentas por Pagar</w:t>
+            </w:r>
+            <w:r>
+              <w:rPr>
+                <w:noProof/>
+                <w:webHidden/>
+              </w:rPr>
+              <w:tab/>
+            </w:r>
+            <w:r>
+              <w:rPr>
+                <w:noProof/>
+                <w:webHidden/>
+              </w:rPr>
+              <w:fldChar w:fldCharType="begin"/>
+            </w:r>
+            <w:r>
+              <w:rPr>
+                <w:noProof/>
+                <w:webHidden/>
+              </w:rPr>
+              <w:instrText xml:space="preserve"> PAGEREF _Toc113405715 \h </w:instrText>
+            </w:r>
+            <w:r>
+              <w:rPr>
+                <w:noProof/>
+                <w:webHidden/>
+              </w:rPr>
+            </w:r>
+            <w:r>
+              <w:rPr>
+                <w:noProof/>
+                <w:webHidden/>
+              </w:rPr>
+              <w:fldChar w:fldCharType="separate"/>
+            </w:r>
+            <w:r>
+              <w:rPr>
+                <w:noProof/>
+                <w:webHidden/>
+              </w:rPr>
+              <w:t>5</w:t>
+            </w:r>
+            <w:r>
+              <w:rPr>
+                <w:noProof/>
+                <w:webHidden/>
+              </w:rPr>
+              <w:fldChar w:fldCharType="end"/>
+            </w:r>
+          </w:hyperlink>
+        </w:p>
+        <w:p>
+          <w:pPr>
+            <w:pStyle w:val="TDC3"/>
+            <w:tabs>
+              <w:tab w:val="right" w:leader="dot" w:pos="8828"/>
+            </w:tabs>
+            <w:rPr>
+              <w:rFonts w:eastAsiaTheme="minorEastAsia"/>
+              <w:noProof/>
+              <w:lang w:eastAsia="es-GT"/>
+            </w:rPr>
+          </w:pPr>
+          <w:hyperlink w:anchor="_Toc113405716" w:history="1">
+            <w:r>
+              <w:rPr>
+                <w:rStyle w:val="Hipervnculo"/>
+                <w:rFonts w:ascii="Times New Roman" w:hAnsi="Times New Roman" w:cs="Times New Roman"/>
+                <w:noProof/>
+                <w:lang w:eastAsia="es-GT"/>
+              </w:rPr>
+              <w:t>Cuentas por Cobrar</w:t>
+            </w:r>
+            <w:r>
+              <w:rPr>
+                <w:noProof/>
+                <w:webHidden/>
+              </w:rPr>
+              <w:tab/>
+            </w:r>
+            <w:r>
+              <w:rPr>
+                <w:noProof/>
+                <w:webHidden/>
+              </w:rPr>
+              <w:fldChar w:fldCharType="begin"/>
+            </w:r>
+            <w:r>
+              <w:rPr>
+                <w:noProof/>
+                <w:webHidden/>
+              </w:rPr>
+              <w:instrText xml:space="preserve"> PAGEREF _Toc113405716 \h </w:instrText>
+            </w:r>
+            <w:r>
+              <w:rPr>
+                <w:noProof/>
+                <w:webHidden/>
+              </w:rPr>
+            </w:r>
+            <w:r>
+              <w:rPr>
+                <w:noProof/>
+                <w:webHidden/>
+              </w:rPr>
+              <w:fldChar w:fldCharType="separate"/>
+            </w:r>
+            <w:r>
+              <w:rPr>
+                <w:noProof/>
+                <w:webHidden/>
+              </w:rPr>
+              <w:t>5</w:t>
+            </w:r>
+            <w:r>
+              <w:rPr>
+                <w:noProof/>
+                <w:webHidden/>
+              </w:rPr>
+              <w:fldChar w:fldCharType="end"/>
+            </w:r>
+          </w:hyperlink>
+        </w:p>
+        <w:p>
+          <w:pPr>
+            <w:pStyle w:val="TDC1"/>
+            <w:tabs>
+              <w:tab w:val="right" w:leader="dot" w:pos="8828"/>
+            </w:tabs>
+            <w:rPr>
+              <w:rFonts w:eastAsiaTheme="minorEastAsia"/>
+              <w:noProof/>
+              <w:lang w:eastAsia="es-GT"/>
+            </w:rPr>
+          </w:pPr>
+          <w:hyperlink w:anchor="_Toc113405717" w:history="1">
+            <w:r>
+              <w:rPr>
+                <w:rStyle w:val="Hipervnculo"/>
+                <w:rFonts w:ascii="Times New Roman" w:hAnsi="Times New Roman" w:cs="Times New Roman"/>
+                <w:b/>
+                <w:bCs/>
+                <w:noProof/>
+                <w:lang w:eastAsia="es-GT"/>
+              </w:rPr>
+              <w:t>Diseño del modelo de datos</w:t>
+            </w:r>
+            <w:r>
+              <w:rPr>
+                <w:noProof/>
+                <w:webHidden/>
+              </w:rPr>
+              <w:tab/>
+            </w:r>
+            <w:r>
+              <w:rPr>
+                <w:noProof/>
+                <w:webHidden/>
+              </w:rPr>
+              <w:fldChar w:fldCharType="begin"/>
+            </w:r>
+            <w:r>
+              <w:rPr>
+                <w:noProof/>
+                <w:webHidden/>
+              </w:rPr>
+              <w:instrText xml:space="preserve"> PAGEREF _Toc113405717 \h </w:instrText>
+            </w:r>
+            <w:r>
+              <w:rPr>
+                <w:noProof/>
+                <w:webHidden/>
+              </w:rPr>
+            </w:r>
+            <w:r>
+              <w:rPr>
+                <w:noProof/>
+                <w:webHidden/>
+              </w:rPr>
+              <w:fldChar w:fldCharType="separate"/>
+            </w:r>
+            <w:r>
+              <w:rPr>
+                <w:noProof/>
+                <w:webHidden/>
+              </w:rPr>
+              <w:t>5</w:t>
+            </w:r>
+            <w:r>
+              <w:rPr>
+                <w:noProof/>
+                <w:webHidden/>
+              </w:rPr>
+              <w:fldChar w:fldCharType="end"/>
+            </w:r>
+          </w:hyperlink>
+        </w:p>
+        <w:p>
+          <w:pPr>
+            <w:pStyle w:val="TDC2"/>
+            <w:tabs>
+              <w:tab w:val="right" w:leader="dot" w:pos="8828"/>
+            </w:tabs>
+            <w:rPr>
+              <w:rFonts w:eastAsiaTheme="minorEastAsia"/>
+              <w:noProof/>
+              <w:lang w:eastAsia="es-GT"/>
+            </w:rPr>
+          </w:pPr>
+          <w:hyperlink w:anchor="_Toc113405718" w:history="1">
+            <w:r>
+              <w:rPr>
+                <w:rStyle w:val="Hipervnculo"/>
+                <w:rFonts w:ascii="Times New Roman" w:hAnsi="Times New Roman" w:cs="Times New Roman"/>
+                <w:b/>
+                <w:bCs/>
+                <w:noProof/>
+                <w:lang w:eastAsia="es-GT"/>
+              </w:rPr>
+              <w:t>Diagrama de Clases</w:t>
+            </w:r>
+            <w:r>
+              <w:rPr>
+                <w:noProof/>
+                <w:webHidden/>
+              </w:rPr>
+              <w:tab/>
+            </w:r>
+            <w:r>
+              <w:rPr>
+                <w:noProof/>
+                <w:webHidden/>
+              </w:rPr>
+              <w:fldChar w:fldCharType="begin"/>
+            </w:r>
+            <w:r>
+              <w:rPr>
+                <w:noProof/>
+                <w:webHidden/>
+              </w:rPr>
+              <w:instrText xml:space="preserve"> PAGEREF _Toc113405718 \h </w:instrText>
+            </w:r>
+            <w:r>
+              <w:rPr>
+                <w:noProof/>
+                <w:webHidden/>
+              </w:rPr>
+            </w:r>
+            <w:r>
+              <w:rPr>
+                <w:noProof/>
+                <w:webHidden/>
+              </w:rPr>
+              <w:fldChar w:fldCharType="separate"/>
+            </w:r>
+            <w:r>
+              <w:rPr>
+                <w:noProof/>
+                <w:webHidden/>
+              </w:rPr>
+              <w:t>5</w:t>
+            </w:r>
+            <w:r>
+              <w:rPr>
+                <w:noProof/>
+                <w:webHidden/>
+              </w:rPr>
+              <w:fldChar w:fldCharType="end"/>
+            </w:r>
+          </w:hyperlink>
+        </w:p>
+        <w:p>
+          <w:pPr>
+            <w:pStyle w:val="TDC2"/>
+            <w:tabs>
+              <w:tab w:val="right" w:leader="dot" w:pos="8828"/>
+            </w:tabs>
+            <w:rPr>
+              <w:rFonts w:eastAsiaTheme="minorEastAsia"/>
+              <w:noProof/>
+              <w:lang w:eastAsia="es-GT"/>
+            </w:rPr>
+          </w:pPr>
+          <w:hyperlink w:anchor="_Toc113405719" w:history="1">
+            <w:r>
+              <w:rPr>
+                <w:rStyle w:val="Hipervnculo"/>
+                <w:rFonts w:ascii="Times New Roman" w:hAnsi="Times New Roman" w:cs="Times New Roman"/>
+                <w:b/>
+                <w:bCs/>
+                <w:noProof/>
+                <w:lang w:eastAsia="es-GT"/>
+              </w:rPr>
+              <w:t>Diagrama Entidad-Relación</w:t>
+            </w:r>
+            <w:r>
+              <w:rPr>
+                <w:noProof/>
+                <w:webHidden/>
+              </w:rPr>
+              <w:tab/>
+            </w:r>
+            <w:r>
+              <w:rPr>
+                <w:noProof/>
+                <w:webHidden/>
+              </w:rPr>
+              <w:fldChar w:fldCharType="begin"/>
+            </w:r>
+            <w:r>
+              <w:rPr>
+                <w:noProof/>
+                <w:webHidden/>
+              </w:rPr>
+              <w:instrText xml:space="preserve"> PAGEREF _Toc113405719 \h </w:instrText>
+            </w:r>
+            <w:r>
+              <w:rPr>
+                <w:noProof/>
+                <w:webHidden/>
+              </w:rPr>
+            </w:r>
+            <w:r>
+              <w:rPr>
+                <w:noProof/>
+                <w:webHidden/>
+              </w:rPr>
+              <w:fldChar w:fldCharType="separate"/>
+            </w:r>
+            <w:r>
+              <w:rPr>
+                <w:noProof/>
+                <w:webHidden/>
+              </w:rPr>
+              <w:t>5</w:t>
+            </w:r>
+            <w:r>
+              <w:rPr>
+                <w:noProof/>
+                <w:webHidden/>
+              </w:rPr>
+              <w:fldChar w:fldCharType="end"/>
+            </w:r>
+          </w:hyperlink>
+        </w:p>
+        <w:p>
+          <w:pPr>
+            <w:pStyle w:val="TDC2"/>
+            <w:tabs>
+              <w:tab w:val="right" w:leader="dot" w:pos="8828"/>
+            </w:tabs>
+            <w:rPr>
+              <w:rFonts w:eastAsiaTheme="minorEastAsia"/>
+              <w:noProof/>
+              <w:lang w:eastAsia="es-GT"/>
+            </w:rPr>
+          </w:pPr>
+          <w:hyperlink w:anchor="_Toc113405720" w:history="1">
+            <w:r>
+              <w:rPr>
+                <w:rStyle w:val="Hipervnculo"/>
+                <w:rFonts w:ascii="Times New Roman" w:hAnsi="Times New Roman" w:cs="Times New Roman"/>
+                <w:b/>
+                <w:bCs/>
+                <w:noProof/>
+                <w:lang w:eastAsia="es-GT"/>
+              </w:rPr>
+              <w:t>Atributos de las Clases</w:t>
+            </w:r>
+            <w:r>
+              <w:rPr>
+                <w:noProof/>
+                <w:webHidden/>
+              </w:rPr>
+              <w:tab/>
+            </w:r>
+            <w:r>
+              <w:rPr>
+                <w:noProof/>
+                <w:webHidden/>
+              </w:rPr>
+              <w:fldChar w:fldCharType="begin"/>
+            </w:r>
+            <w:r>
+              <w:rPr>
+                <w:noProof/>
+                <w:webHidden/>
+              </w:rPr>
+              <w:instrText xml:space="preserve"> PAGEREF _Toc113405720 \h </w:instrText>
+            </w:r>
+            <w:r>
+              <w:rPr>
+                <w:noProof/>
+                <w:webHidden/>
+              </w:rPr>
+            </w:r>
+            <w:r>
+              <w:rPr>
+                <w:noProof/>
+                <w:webHidden/>
+              </w:rPr>
+              <w:fldChar w:fldCharType="separate"/>
+            </w:r>
+            <w:r>
+              <w:rPr>
+                <w:noProof/>
+                <w:webHidden/>
+              </w:rPr>
+              <w:t>5</w:t>
+            </w:r>
+            <w:r>
+              <w:rPr>
+                <w:noProof/>
+                <w:webHidden/>
+              </w:rPr>
+              <w:fldChar w:fldCharType="end"/>
+            </w:r>
+          </w:hyperlink>
+        </w:p>
+        <w:p>
+          <w:pPr>
+            <w:pStyle w:val="TDC1"/>
+            <w:tabs>
+              <w:tab w:val="right" w:leader="dot" w:pos="8828"/>
+            </w:tabs>
+            <w:rPr>
+              <w:rFonts w:eastAsiaTheme="minorEastAsia"/>
+              <w:noProof/>
+              <w:lang w:eastAsia="es-GT"/>
+            </w:rPr>
+          </w:pPr>
+          <w:hyperlink w:anchor="_Toc113405721" w:history="1">
+            <w:r>
+              <w:rPr>
+                <w:rStyle w:val="Hipervnculo"/>
+                <w:rFonts w:ascii="Times New Roman" w:hAnsi="Times New Roman" w:cs="Times New Roman"/>
+                <w:b/>
+                <w:bCs/>
+                <w:noProof/>
+                <w:lang w:eastAsia="es-GT"/>
+              </w:rPr>
+              <w:t>Descripción de procesos</w:t>
+            </w:r>
+            <w:r>
+              <w:rPr>
+                <w:noProof/>
+                <w:webHidden/>
+              </w:rPr>
+              <w:tab/>
+            </w:r>
+            <w:r>
+              <w:rPr>
+                <w:noProof/>
+                <w:webHidden/>
+              </w:rPr>
+              <w:fldChar w:fldCharType="begin"/>
+            </w:r>
+            <w:r>
+              <w:rPr>
+                <w:noProof/>
+                <w:webHidden/>
+              </w:rPr>
+              <w:instrText xml:space="preserve"> PAGEREF _Toc113405721 \h </w:instrText>
+            </w:r>
+            <w:r>
+              <w:rPr>
+                <w:noProof/>
+                <w:webHidden/>
+              </w:rPr>
+            </w:r>
+            <w:r>
+              <w:rPr>
+                <w:noProof/>
+                <w:webHidden/>
+              </w:rPr>
+              <w:fldChar w:fldCharType="separate"/>
+            </w:r>
+            <w:r>
+              <w:rPr>
+                <w:noProof/>
+                <w:webHidden/>
+              </w:rPr>
+              <w:t>5</w:t>
+            </w:r>
+            <w:r>
+              <w:rPr>
+                <w:noProof/>
+                <w:webHidden/>
+              </w:rPr>
+              <w:fldChar w:fldCharType="end"/>
+            </w:r>
+          </w:hyperlink>
+        </w:p>
+        <w:p>
+          <w:pPr>
+            <w:pStyle w:val="TDC1"/>
+            <w:tabs>
+              <w:tab w:val="right" w:leader="dot" w:pos="8828"/>
+            </w:tabs>
+            <w:rPr>
+              <w:rFonts w:eastAsiaTheme="minorEastAsia"/>
+              <w:noProof/>
+              <w:lang w:eastAsia="es-GT"/>
+            </w:rPr>
+          </w:pPr>
+          <w:hyperlink w:anchor="_Toc113405722" w:history="1">
+            <w:r>
+              <w:rPr>
+                <w:rStyle w:val="Hipervnculo"/>
+                <w:rFonts w:ascii="Times New Roman" w:hAnsi="Times New Roman" w:cs="Times New Roman"/>
+                <w:b/>
+                <w:bCs/>
+                <w:noProof/>
+                <w:lang w:eastAsia="es-GT"/>
+              </w:rPr>
+              <w:t>Conclusiones</w:t>
+            </w:r>
+            <w:r>
+              <w:rPr>
+                <w:noProof/>
+                <w:webHidden/>
+              </w:rPr>
+              <w:tab/>
+            </w:r>
+            <w:r>
+              <w:rPr>
+                <w:noProof/>
+                <w:webHidden/>
+              </w:rPr>
+              <w:fldChar w:fldCharType="begin"/>
+            </w:r>
+            <w:r>
+              <w:rPr>
+                <w:noProof/>
+                <w:webHidden/>
+              </w:rPr>
+              <w:instrText xml:space="preserve"> PAGEREF _Toc113405722 \h </w:instrText>
+            </w:r>
+            <w:r>
+              <w:rPr>
+                <w:noProof/>
+                <w:webHidden/>
+              </w:rPr>
+            </w:r>
+            <w:r>
+              <w:rPr>
+                <w:noProof/>
+                <w:webHidden/>
+              </w:rPr>
+              <w:fldChar w:fldCharType="separate"/>
+            </w:r>
+            <w:r>
+              <w:rPr>
+                <w:noProof/>
+                <w:webHidden/>
+              </w:rPr>
+              <w:t>5</w:t>
+            </w:r>
+            <w:r>
+              <w:rPr>
+                <w:noProof/>
+                <w:webHidden/>
+              </w:rPr>
+              <w:fldChar w:fldCharType="end"/>
+            </w:r>
+          </w:hyperlink>
+        </w:p>
+        <w:p>
+          <w:pPr>
+            <w:rPr>
+              <w:rFonts w:ascii="Times New Roman" w:hAnsi="Times New Roman" w:cs="Times New Roman"/>
+            </w:rPr>
+          </w:pPr>
+          <w:r>
+            <w:rPr>
+              <w:rFonts w:ascii="Times New Roman" w:hAnsi="Times New Roman" w:cs="Times New Roman"/>
+              <w:sz w:val="26"/>
+              <w:szCs w:val="26"/>
+            </w:rPr>
+            <w:fldChar w:fldCharType="end"/>
+          </w:r>
+        </w:p>
+      </w:sdtContent>
+    </w:sdt>
+    <w:p>
+      <w:pPr>
+        <w:rPr>
+          <w:rStyle w:val="normaltextrun"/>
+          <w:rFonts w:ascii="Times New Roman" w:hAnsi="Times New Roman" w:cs="Times New Roman"/>
+          <w:b/>
+          <w:bCs/>
+          <w:sz w:val="28"/>
+          <w:szCs w:val="28"/>
+        </w:rPr>
+      </w:pPr>
+    </w:p>
+    <w:p>
+      <w:pPr>
+        <w:rPr>
+          <w:rFonts w:ascii="Times New Roman" w:hAnsi="Times New Roman" w:cs="Times New Roman"/>
+          <w:b/>
+          <w:bCs/>
+          <w:sz w:val="28"/>
+          <w:szCs w:val="28"/>
+          <w:lang w:val="es-ES"/>
+        </w:rPr>
+      </w:pPr>
+      <w:r>
+        <w:rPr>
+          <w:rStyle w:val="normaltextrun"/>
+          <w:rFonts w:ascii="Times New Roman" w:hAnsi="Times New Roman" w:cs="Times New Roman"/>
+          <w:b/>
+          <w:bCs/>
+          <w:sz w:val="28"/>
+          <w:szCs w:val="28"/>
+          <w:lang w:val="es-ES"/>
+        </w:rPr>
+        <w:br w:type="page"/>
+      </w:r>
+    </w:p>
+    <w:p>
+      <w:pPr>
+        <w:pStyle w:val="Ttulo1"/>
+        <w:rPr>
+          <w:rFonts w:ascii="Times New Roman" w:eastAsia="Times New Roman" w:hAnsi="Times New Roman" w:cs="Times New Roman"/>
+          <w:b/>
+          <w:bCs/>
+          <w:sz w:val="40"/>
+          <w:szCs w:val="40"/>
+          <w:lang w:eastAsia="es-GT"/>
+        </w:rPr>
+      </w:pPr>
+      <w:bookmarkStart w:id="1" w:name="_Toc113405704"/>
+      <w:r>
+        <w:rPr>
+          <w:rFonts w:ascii="Times New Roman" w:eastAsia="Times New Roman" w:hAnsi="Times New Roman" w:cs="Times New Roman"/>
+          <w:b/>
+          <w:bCs/>
+          <w:sz w:val="40"/>
+          <w:szCs w:val="40"/>
+          <w:lang w:eastAsia="es-GT"/>
+        </w:rPr>
+        <w:lastRenderedPageBreak/>
+        <w:t>Definiciones y especificación de requerimientos</w:t>
+      </w:r>
+      <w:bookmarkEnd w:id="1"/>
+    </w:p>
+    <w:p>
+      <w:pPr>
+        <w:rPr>
+          <w:rFonts w:ascii="Times New Roman" w:hAnsi="Times New Roman" w:cs="Times New Roman"/>
+          <w:lang w:eastAsia="es-GT"/>
+        </w:rPr>
+      </w:pPr>
+    </w:p>
+    <w:p>
+      <w:pPr>
+        <w:pStyle w:val="Ttulo2"/>
+        <w:rPr>
+          <w:rFonts w:ascii="Times New Roman" w:hAnsi="Times New Roman" w:cs="Times New Roman"/>
+          <w:b/>
+          <w:bCs/>
+          <w:sz w:val="32"/>
+          <w:szCs w:val="32"/>
+          <w:lang w:eastAsia="es-GT"/>
+        </w:rPr>
+      </w:pPr>
+      <w:bookmarkStart w:id="2" w:name="_Toc113405705"/>
+      <w:r>
+        <w:rPr>
+          <w:rFonts w:ascii="Times New Roman" w:hAnsi="Times New Roman" w:cs="Times New Roman"/>
+          <w:b/>
+          <w:bCs/>
+          <w:sz w:val="32"/>
+          <w:szCs w:val="32"/>
+          <w:lang w:eastAsia="es-GT"/>
+        </w:rPr>
+        <w:t>Definición general del proyecto</w:t>
+      </w:r>
+      <w:bookmarkEnd w:id="2"/>
+      <w:r>
+        <w:rPr>
+          <w:rFonts w:ascii="Times New Roman" w:hAnsi="Times New Roman" w:cs="Times New Roman"/>
+          <w:b/>
+          <w:bCs/>
+          <w:sz w:val="32"/>
+          <w:szCs w:val="32"/>
+          <w:lang w:eastAsia="es-GT"/>
+        </w:rPr>
+        <w:br/>
+      </w:r>
+    </w:p>
+    <w:p>
+      <w:pPr>
+        <w:pStyle w:val="Default"/>
+        <w:rPr>
+          <w:rFonts w:ascii="Times New Roman" w:hAnsi="Times New Roman" w:cs="Times New Roman"/>
+        </w:rPr>
+      </w:pPr>
+      <w:r>
+        <w:rPr>
+          <w:rFonts w:ascii="Times New Roman" w:hAnsi="Times New Roman" w:cs="Times New Roman"/>
+        </w:rPr>
+        <w:t xml:space="preserve">En la actualidad muchas empresas implementan varios tipos de sistemas con el fin de cubrir las distintas necesidades de cada una de ellas, con el pasar del tiempo surgen múltiples empresas con distintos sistemas que convergen entre si con la finalidad de brinda información a las gerencias. </w:t>
+      </w:r>
+      <w:r>
+        <w:rPr>
+          <w:rFonts w:ascii="Times New Roman" w:hAnsi="Times New Roman" w:cs="Times New Roman"/>
+        </w:rPr>
+        <w:br/>
+      </w:r>
+    </w:p>
+    <w:p>
+      <w:pPr>
+        <w:pStyle w:val="Default"/>
+        <w:rPr>
+          <w:rFonts w:ascii="Times New Roman" w:hAnsi="Times New Roman" w:cs="Times New Roman"/>
+        </w:rPr>
+      </w:pPr>
+      <w:r>
+        <w:rPr>
+          <w:rFonts w:ascii="Times New Roman" w:hAnsi="Times New Roman" w:cs="Times New Roman"/>
+        </w:rPr>
+        <w:t>Por lo cual se les pide que plantee una solución a esta problemática, mediante la creación de un ERP que contenga los siguientes módulos</w:t>
+      </w:r>
+      <w:r>
+        <w:rPr>
+          <w:rFonts w:ascii="Times New Roman" w:hAnsi="Times New Roman" w:cs="Times New Roman"/>
+        </w:rPr>
+        <w:t>:</w:t>
+      </w:r>
+      <w:r>
+        <w:rPr>
+          <w:rFonts w:ascii="Times New Roman" w:hAnsi="Times New Roman" w:cs="Times New Roman"/>
+        </w:rPr>
+        <w:br/>
+      </w:r>
+    </w:p>
+    <w:p>
+      <w:pPr>
+        <w:pStyle w:val="Default"/>
+        <w:spacing w:after="49"/>
+        <w:rPr>
+          <w:rFonts w:ascii="Times New Roman" w:hAnsi="Times New Roman" w:cs="Times New Roman"/>
+        </w:rPr>
+      </w:pPr>
+      <w:r>
+        <w:rPr>
+          <w:rFonts w:ascii="Times New Roman" w:hAnsi="Times New Roman" w:cs="Times New Roman"/>
+        </w:rPr>
+        <w:t xml:space="preserve">• Contabilidad </w:t>
+      </w:r>
+    </w:p>
+    <w:p>
+      <w:pPr>
+        <w:pStyle w:val="Default"/>
+        <w:spacing w:after="49"/>
+        <w:rPr>
+          <w:rFonts w:ascii="Times New Roman" w:hAnsi="Times New Roman" w:cs="Times New Roman"/>
+        </w:rPr>
+      </w:pPr>
+      <w:r>
+        <w:rPr>
+          <w:rFonts w:ascii="Times New Roman" w:hAnsi="Times New Roman" w:cs="Times New Roman"/>
+        </w:rPr>
+        <w:t xml:space="preserve">• RRHH </w:t>
+      </w:r>
+    </w:p>
+    <w:p>
+      <w:pPr>
+        <w:pStyle w:val="Default"/>
+        <w:spacing w:after="49"/>
+        <w:rPr>
+          <w:rFonts w:ascii="Times New Roman" w:hAnsi="Times New Roman" w:cs="Times New Roman"/>
+        </w:rPr>
+      </w:pPr>
+      <w:r>
+        <w:rPr>
+          <w:rFonts w:ascii="Times New Roman" w:hAnsi="Times New Roman" w:cs="Times New Roman"/>
+        </w:rPr>
+        <w:t xml:space="preserve">• Ventas </w:t>
+      </w:r>
+    </w:p>
+    <w:p>
+      <w:pPr>
+        <w:pStyle w:val="Default"/>
+        <w:spacing w:after="49"/>
+        <w:rPr>
+          <w:rFonts w:ascii="Times New Roman" w:hAnsi="Times New Roman" w:cs="Times New Roman"/>
+        </w:rPr>
+      </w:pPr>
+      <w:r>
+        <w:rPr>
+          <w:rFonts w:ascii="Times New Roman" w:hAnsi="Times New Roman" w:cs="Times New Roman"/>
+        </w:rPr>
+        <w:t xml:space="preserve">• Inventarios </w:t>
+      </w:r>
+    </w:p>
+    <w:p>
+      <w:pPr>
+        <w:pStyle w:val="Default"/>
+        <w:spacing w:after="49"/>
+        <w:rPr>
+          <w:rFonts w:ascii="Times New Roman" w:hAnsi="Times New Roman" w:cs="Times New Roman"/>
+        </w:rPr>
+      </w:pPr>
+      <w:r>
+        <w:rPr>
+          <w:rFonts w:ascii="Times New Roman" w:hAnsi="Times New Roman" w:cs="Times New Roman"/>
+        </w:rPr>
+        <w:t xml:space="preserve">• Cuentas por Pagar </w:t>
+      </w:r>
+    </w:p>
+    <w:p>
+      <w:pPr>
+        <w:pStyle w:val="Default"/>
+        <w:spacing w:after="49"/>
+        <w:rPr>
+          <w:rFonts w:ascii="Times New Roman" w:hAnsi="Times New Roman" w:cs="Times New Roman"/>
+        </w:rPr>
+      </w:pPr>
+      <w:r>
+        <w:rPr>
+          <w:rFonts w:ascii="Times New Roman" w:hAnsi="Times New Roman" w:cs="Times New Roman"/>
+        </w:rPr>
+        <w:t xml:space="preserve">• Cuentas por Cobrar </w:t>
+      </w:r>
+    </w:p>
+    <w:p>
+      <w:pPr>
+        <w:pStyle w:val="Default"/>
+        <w:rPr>
+          <w:rFonts w:ascii="Times New Roman" w:hAnsi="Times New Roman" w:cs="Times New Roman"/>
+        </w:rPr>
+      </w:pPr>
+      <w:r>
+        <w:rPr>
+          <w:rFonts w:ascii="Times New Roman" w:hAnsi="Times New Roman" w:cs="Times New Roman"/>
+        </w:rPr>
+        <w:t xml:space="preserve">• Gestión de Usuarios </w:t>
+      </w:r>
+    </w:p>
+    <w:p>
+      <w:pPr>
+        <w:rPr>
+          <w:rFonts w:ascii="Times New Roman" w:hAnsi="Times New Roman" w:cs="Times New Roman"/>
+          <w:sz w:val="24"/>
+          <w:szCs w:val="24"/>
+          <w:lang w:eastAsia="es-GT"/>
+        </w:rPr>
+      </w:pPr>
+    </w:p>
+    <w:p>
+      <w:pPr>
+        <w:pStyle w:val="Ttulo2"/>
+        <w:rPr>
+          <w:rFonts w:ascii="Times New Roman" w:hAnsi="Times New Roman" w:cs="Times New Roman"/>
+          <w:b/>
+          <w:bCs/>
+          <w:sz w:val="32"/>
+          <w:szCs w:val="32"/>
+          <w:lang w:eastAsia="es-GT"/>
+        </w:rPr>
+      </w:pPr>
+      <w:bookmarkStart w:id="3" w:name="_Toc113405706"/>
+      <w:r>
+        <w:rPr>
+          <w:rFonts w:ascii="Times New Roman" w:hAnsi="Times New Roman" w:cs="Times New Roman"/>
+          <w:b/>
+          <w:bCs/>
+          <w:sz w:val="32"/>
+          <w:szCs w:val="32"/>
+          <w:lang w:eastAsia="es-GT"/>
+        </w:rPr>
+        <w:t>Especificación de requerimientos y alcance</w:t>
+      </w:r>
+      <w:bookmarkEnd w:id="3"/>
+      <w:r>
+        <w:rPr>
+          <w:rFonts w:ascii="Times New Roman" w:hAnsi="Times New Roman" w:cs="Times New Roman"/>
+          <w:b/>
+          <w:bCs/>
+          <w:sz w:val="32"/>
+          <w:szCs w:val="32"/>
+          <w:lang w:eastAsia="es-GT"/>
+        </w:rPr>
+        <w:br/>
+      </w:r>
+    </w:p>
+    <w:p>
+      <w:pPr>
+        <w:pStyle w:val="Ttulo3"/>
+        <w:rPr>
+          <w:rFonts w:ascii="Times New Roman" w:hAnsi="Times New Roman" w:cs="Times New Roman"/>
+          <w:sz w:val="28"/>
+          <w:szCs w:val="28"/>
+          <w:lang w:eastAsia="es-GT"/>
+        </w:rPr>
+      </w:pPr>
+      <w:bookmarkStart w:id="4" w:name="_Toc113405707"/>
+      <w:r>
+        <w:rPr>
+          <w:rFonts w:ascii="Times New Roman" w:hAnsi="Times New Roman" w:cs="Times New Roman"/>
+          <w:sz w:val="28"/>
+          <w:szCs w:val="28"/>
+          <w:lang w:eastAsia="es-GT"/>
+        </w:rPr>
+        <w:t>Requerimientos</w:t>
+      </w:r>
+      <w:bookmarkEnd w:id="4"/>
+    </w:p>
     <w:p>
       <w:pPr>
         <w:pStyle w:val="Prrafodelista"/>
-        <w:shd w:val="clear" w:color="auto" w:fill="FFFFFF"/>
-        <w:spacing w:after="0" w:line="240" w:lineRule="auto"/>
-        <w:textAlignment w:val="center"/>
-        <w:rPr>
-          <w:rFonts w:ascii="Times New Roman" w:eastAsia="Times New Roman" w:hAnsi="Times New Roman" w:cs="Times New Roman"/>
-          <w:color w:val="2C2C2C"/>
-          <w:spacing w:val="2"/>
-          <w:sz w:val="21"/>
-          <w:szCs w:val="21"/>
-          <w:lang w:eastAsia="es-GT"/>
-        </w:rPr>
-      </w:pPr>
+        <w:numPr>
+          <w:ilvl w:val="0"/>
+          <w:numId w:val="17"/>
+        </w:numPr>
+        <w:rPr>
+          <w:rFonts w:ascii="Times New Roman" w:hAnsi="Times New Roman" w:cs="Times New Roman"/>
+          <w:sz w:val="24"/>
+          <w:szCs w:val="24"/>
+          <w:lang w:eastAsia="es-GT"/>
+        </w:rPr>
+      </w:pPr>
+      <w:r>
+        <w:rPr>
+          <w:rFonts w:ascii="Times New Roman" w:hAnsi="Times New Roman" w:cs="Times New Roman"/>
+          <w:sz w:val="24"/>
+          <w:szCs w:val="24"/>
+          <w:lang w:eastAsia="es-GT"/>
+        </w:rPr>
+        <w:t>Creación del sistema ERP con interfaz gráfica, y conexión a base de datos.</w:t>
+      </w:r>
+    </w:p>
+    <w:p>
+      <w:pPr>
+        <w:pStyle w:val="Prrafodelista"/>
+        <w:numPr>
+          <w:ilvl w:val="0"/>
+          <w:numId w:val="17"/>
+        </w:numPr>
+        <w:rPr>
+          <w:rFonts w:ascii="Times New Roman" w:hAnsi="Times New Roman" w:cs="Times New Roman"/>
+          <w:sz w:val="24"/>
+          <w:szCs w:val="24"/>
+          <w:lang w:eastAsia="es-GT"/>
+        </w:rPr>
+      </w:pPr>
+      <w:r>
+        <w:rPr>
+          <w:rFonts w:ascii="Times New Roman" w:hAnsi="Times New Roman" w:cs="Times New Roman"/>
+          <w:sz w:val="24"/>
+          <w:szCs w:val="24"/>
+          <w:lang w:eastAsia="es-GT"/>
+        </w:rPr>
+        <w:t>Selección de 3 módulos distintos para realizar operaciones en la aplicación.</w:t>
+      </w:r>
+    </w:p>
+    <w:p>
+      <w:pPr>
+        <w:pStyle w:val="Ttulo3"/>
+        <w:rPr>
+          <w:rFonts w:ascii="Times New Roman" w:hAnsi="Times New Roman" w:cs="Times New Roman"/>
+          <w:sz w:val="28"/>
+          <w:szCs w:val="28"/>
+          <w:lang w:eastAsia="es-GT"/>
+        </w:rPr>
+      </w:pPr>
+      <w:bookmarkStart w:id="5" w:name="_Toc113405708"/>
+      <w:r>
+        <w:rPr>
+          <w:rFonts w:ascii="Times New Roman" w:hAnsi="Times New Roman" w:cs="Times New Roman"/>
+          <w:sz w:val="28"/>
+          <w:szCs w:val="28"/>
+          <w:lang w:eastAsia="es-GT"/>
+        </w:rPr>
+        <w:t>Alcance</w:t>
+      </w:r>
+      <w:bookmarkEnd w:id="5"/>
+    </w:p>
+    <w:p>
+      <w:pPr>
+        <w:pStyle w:val="Prrafodelista"/>
+        <w:numPr>
+          <w:ilvl w:val="0"/>
+          <w:numId w:val="17"/>
+        </w:numPr>
+        <w:rPr>
+          <w:rFonts w:ascii="Times New Roman" w:hAnsi="Times New Roman" w:cs="Times New Roman"/>
+          <w:sz w:val="24"/>
+          <w:szCs w:val="24"/>
+          <w:lang w:eastAsia="es-GT"/>
+        </w:rPr>
+      </w:pPr>
+      <w:r>
+        <w:rPr>
+          <w:rFonts w:ascii="Times New Roman" w:hAnsi="Times New Roman" w:cs="Times New Roman"/>
+          <w:sz w:val="24"/>
+          <w:szCs w:val="24"/>
+          <w:lang w:eastAsia="es-GT"/>
+        </w:rPr>
+        <w:t>La interfaz y lógica del programa debe ser creada con Java.</w:t>
+      </w:r>
+    </w:p>
+    <w:p>
+      <w:pPr>
+        <w:pStyle w:val="Prrafodelista"/>
+        <w:numPr>
+          <w:ilvl w:val="0"/>
+          <w:numId w:val="17"/>
+        </w:numPr>
+        <w:rPr>
+          <w:rFonts w:ascii="Times New Roman" w:hAnsi="Times New Roman" w:cs="Times New Roman"/>
+          <w:sz w:val="24"/>
+          <w:szCs w:val="24"/>
+          <w:lang w:eastAsia="es-GT"/>
+        </w:rPr>
+      </w:pPr>
+      <w:r>
+        <w:rPr>
+          <w:rFonts w:ascii="Times New Roman" w:hAnsi="Times New Roman" w:cs="Times New Roman"/>
+          <w:sz w:val="24"/>
+          <w:szCs w:val="24"/>
+          <w:lang w:eastAsia="es-GT"/>
+        </w:rPr>
+        <w:t>La base de datos debe ser gestionada con SQL.</w:t>
+      </w:r>
+    </w:p>
+    <w:p>
+      <w:pPr>
+        <w:pStyle w:val="Prrafodelista"/>
+        <w:numPr>
+          <w:ilvl w:val="0"/>
+          <w:numId w:val="17"/>
+        </w:numPr>
+        <w:rPr>
+          <w:rFonts w:ascii="Times New Roman" w:hAnsi="Times New Roman" w:cs="Times New Roman"/>
+          <w:sz w:val="24"/>
+          <w:szCs w:val="24"/>
+          <w:lang w:eastAsia="es-GT"/>
+        </w:rPr>
+      </w:pPr>
+      <w:r>
+        <w:rPr>
+          <w:rFonts w:ascii="Times New Roman" w:hAnsi="Times New Roman" w:cs="Times New Roman"/>
+          <w:sz w:val="24"/>
+          <w:szCs w:val="24"/>
+          <w:lang w:eastAsia="es-GT"/>
+        </w:rPr>
+        <w:t>Se seleccionarán solamente 3 módulos, los cuales tendrán o no interacción directa entre sí.</w:t>
+      </w:r>
+    </w:p>
+    <w:p>
+      <w:pPr>
+        <w:rPr>
+          <w:lang w:eastAsia="es-GT"/>
+        </w:rPr>
+      </w:pPr>
+    </w:p>
+    <w:p>
+      <w:pPr>
+        <w:rPr>
+          <w:lang w:eastAsia="es-GT"/>
+        </w:rPr>
+      </w:pPr>
+    </w:p>
+    <w:p>
+      <w:pPr>
+        <w:rPr>
+          <w:lang w:eastAsia="es-GT"/>
+        </w:rPr>
+      </w:pPr>
+    </w:p>
+    <w:p>
+      <w:pPr>
+        <w:rPr>
+          <w:lang w:eastAsia="es-GT"/>
+        </w:rPr>
+      </w:pPr>
+    </w:p>
+    <w:p>
+      <w:pPr>
+        <w:rPr>
+          <w:lang w:eastAsia="es-GT"/>
+        </w:rPr>
+      </w:pPr>
+    </w:p>
+    <w:p>
+      <w:pPr>
+        <w:pStyle w:val="Ttulo1"/>
+        <w:rPr>
+          <w:rFonts w:ascii="Times New Roman" w:hAnsi="Times New Roman" w:cs="Times New Roman"/>
+          <w:b/>
+          <w:bCs/>
+          <w:sz w:val="40"/>
+          <w:szCs w:val="40"/>
+          <w:lang w:eastAsia="es-GT"/>
+        </w:rPr>
+      </w:pPr>
+      <w:bookmarkStart w:id="6" w:name="_Toc113405709"/>
+      <w:r>
+        <w:rPr>
+          <w:rFonts w:ascii="Times New Roman" w:hAnsi="Times New Roman" w:cs="Times New Roman"/>
+          <w:b/>
+          <w:bCs/>
+          <w:sz w:val="40"/>
+          <w:szCs w:val="40"/>
+          <w:lang w:eastAsia="es-GT"/>
+        </w:rPr>
+        <w:lastRenderedPageBreak/>
+        <w:t>Arquitectura del sistema</w:t>
+      </w:r>
+      <w:bookmarkEnd w:id="6"/>
+    </w:p>
+    <w:p>
+      <w:pPr>
+        <w:rPr>
+          <w:lang w:eastAsia="es-GT"/>
+        </w:rPr>
+      </w:pPr>
+    </w:p>
+    <w:p>
+      <w:pPr>
+        <w:pStyle w:val="Ttulo2"/>
+        <w:rPr>
+          <w:rFonts w:ascii="Times New Roman" w:hAnsi="Times New Roman" w:cs="Times New Roman"/>
+          <w:b/>
+          <w:bCs/>
+          <w:sz w:val="32"/>
+          <w:szCs w:val="32"/>
+          <w:lang w:eastAsia="es-GT"/>
+        </w:rPr>
+      </w:pPr>
+      <w:bookmarkStart w:id="7" w:name="_Toc113405710"/>
+      <w:r>
+        <w:rPr>
+          <w:rFonts w:ascii="Times New Roman" w:hAnsi="Times New Roman" w:cs="Times New Roman"/>
+          <w:b/>
+          <w:bCs/>
+          <w:sz w:val="32"/>
+          <w:szCs w:val="32"/>
+          <w:lang w:eastAsia="es-GT"/>
+        </w:rPr>
+        <w:t>Descripción</w:t>
+      </w:r>
+      <w:r>
+        <w:rPr>
+          <w:rFonts w:ascii="Times New Roman" w:hAnsi="Times New Roman" w:cs="Times New Roman"/>
+          <w:b/>
+          <w:bCs/>
+          <w:sz w:val="32"/>
+          <w:szCs w:val="32"/>
+          <w:lang w:eastAsia="es-GT"/>
+        </w:rPr>
+        <w:t xml:space="preserve"> jerárquica</w:t>
+      </w:r>
+      <w:bookmarkEnd w:id="7"/>
+      <w:r>
+        <w:rPr>
+          <w:rFonts w:ascii="Times New Roman" w:hAnsi="Times New Roman" w:cs="Times New Roman"/>
+          <w:b/>
+          <w:bCs/>
+          <w:sz w:val="32"/>
+          <w:szCs w:val="32"/>
+          <w:lang w:eastAsia="es-GT"/>
+        </w:rPr>
+        <w:br/>
+      </w:r>
+    </w:p>
+    <w:p>
+      <w:pPr>
+        <w:rPr>
+          <w:rFonts w:ascii="Times New Roman" w:hAnsi="Times New Roman" w:cs="Times New Roman"/>
+          <w:sz w:val="24"/>
+          <w:szCs w:val="24"/>
+          <w:lang w:eastAsia="es-GT"/>
+        </w:rPr>
+      </w:pPr>
+      <w:r>
+        <w:rPr>
+          <w:rFonts w:ascii="Times New Roman" w:hAnsi="Times New Roman" w:cs="Times New Roman"/>
+          <w:sz w:val="24"/>
+          <w:szCs w:val="24"/>
+          <w:lang w:eastAsia="es-GT"/>
+        </w:rPr>
+        <w:t>Se utilizará una jerarquía de paquetes, siendo el principal “</w:t>
+      </w:r>
+      <w:proofErr w:type="gramStart"/>
+      <w:r>
+        <w:rPr>
+          <w:rFonts w:ascii="Times New Roman" w:hAnsi="Times New Roman" w:cs="Times New Roman"/>
+          <w:sz w:val="24"/>
+          <w:szCs w:val="24"/>
+          <w:lang w:eastAsia="es-GT"/>
+        </w:rPr>
+        <w:t>com.programacion2.proyectofinal</w:t>
+      </w:r>
+      <w:proofErr w:type="gramEnd"/>
+      <w:r>
+        <w:rPr>
+          <w:rFonts w:ascii="Times New Roman" w:hAnsi="Times New Roman" w:cs="Times New Roman"/>
+          <w:sz w:val="24"/>
+          <w:szCs w:val="24"/>
+          <w:lang w:eastAsia="es-GT"/>
+        </w:rPr>
+        <w:t>”, el cual contendrá los archivos y código fuente de la aplicación.</w:t>
+      </w:r>
+      <w:r>
+        <w:rPr>
+          <w:rFonts w:ascii="Times New Roman" w:hAnsi="Times New Roman" w:cs="Times New Roman"/>
+          <w:sz w:val="24"/>
+          <w:szCs w:val="24"/>
+          <w:lang w:eastAsia="es-GT"/>
+        </w:rPr>
+        <w:t xml:space="preserve"> </w:t>
+      </w:r>
+    </w:p>
+    <w:p>
+      <w:pPr>
+        <w:rPr>
+          <w:rFonts w:ascii="Times New Roman" w:hAnsi="Times New Roman" w:cs="Times New Roman"/>
+          <w:sz w:val="24"/>
+          <w:szCs w:val="24"/>
+          <w:lang w:eastAsia="es-GT"/>
+        </w:rPr>
+      </w:pPr>
+      <w:r>
+        <w:rPr>
+          <w:rFonts w:ascii="Times New Roman" w:hAnsi="Times New Roman" w:cs="Times New Roman"/>
+          <w:sz w:val="24"/>
+          <w:szCs w:val="24"/>
+          <w:lang w:eastAsia="es-GT"/>
+        </w:rPr>
+        <w:t>Se utilizará una arquitectura monolítica, ya que toda la lógica de la aplicación (interfaz y lógica) se encontrará en un mismo paquete, además de qu</w:t>
+      </w:r>
+      <w:r>
+        <w:rPr>
+          <w:rFonts w:ascii="Times New Roman" w:hAnsi="Times New Roman" w:cs="Times New Roman"/>
+          <w:sz w:val="24"/>
+          <w:szCs w:val="24"/>
+          <w:lang w:eastAsia="es-GT"/>
+        </w:rPr>
+        <w:t>e las funcionalidades se encuentran combinadas en el mismo programa.</w:t>
+      </w:r>
+      <w:r>
+        <w:rPr>
+          <w:rFonts w:ascii="Times New Roman" w:hAnsi="Times New Roman" w:cs="Times New Roman"/>
+          <w:sz w:val="24"/>
+          <w:szCs w:val="24"/>
+          <w:lang w:eastAsia="es-GT"/>
+        </w:rPr>
+        <w:br/>
+      </w:r>
+    </w:p>
+    <w:p>
+      <w:pPr>
+        <w:pStyle w:val="Ttulo2"/>
+        <w:rPr>
+          <w:rFonts w:ascii="Times New Roman" w:hAnsi="Times New Roman" w:cs="Times New Roman"/>
+          <w:b/>
+          <w:bCs/>
+          <w:sz w:val="32"/>
+          <w:szCs w:val="32"/>
+          <w:lang w:eastAsia="es-GT"/>
+        </w:rPr>
+      </w:pPr>
+      <w:bookmarkStart w:id="8" w:name="_Toc113405711"/>
+      <w:r>
+        <w:rPr>
+          <w:rFonts w:ascii="Times New Roman" w:hAnsi="Times New Roman" w:cs="Times New Roman"/>
+          <w:b/>
+          <w:bCs/>
+          <w:sz w:val="32"/>
+          <w:szCs w:val="32"/>
+          <w:lang w:eastAsia="es-GT"/>
+        </w:rPr>
+        <w:t xml:space="preserve">Diagrama de </w:t>
+      </w:r>
+      <w:r>
+        <w:rPr>
+          <w:rFonts w:ascii="Times New Roman" w:hAnsi="Times New Roman" w:cs="Times New Roman"/>
+          <w:b/>
+          <w:bCs/>
+          <w:sz w:val="32"/>
+          <w:szCs w:val="32"/>
+          <w:lang w:eastAsia="es-GT"/>
+        </w:rPr>
+        <w:t>componentes</w:t>
+      </w:r>
+      <w:bookmarkEnd w:id="8"/>
+      <w:r>
+        <w:rPr>
+          <w:rFonts w:ascii="Times New Roman" w:hAnsi="Times New Roman" w:cs="Times New Roman"/>
+          <w:b/>
+          <w:bCs/>
+          <w:sz w:val="32"/>
+          <w:szCs w:val="32"/>
+          <w:lang w:eastAsia="es-GT"/>
+        </w:rPr>
+        <w:br/>
+      </w:r>
+    </w:p>
+    <w:p>
+      <w:pPr>
+        <w:jc w:val="center"/>
+        <w:rPr>
+          <w:rFonts w:ascii="Times New Roman" w:hAnsi="Times New Roman" w:cs="Times New Roman"/>
+          <w:lang w:eastAsia="es-GT"/>
+        </w:rPr>
+      </w:pPr>
+      <w:r>
+        <w:rPr>
+          <w:rFonts w:ascii="Times New Roman" w:hAnsi="Times New Roman" w:cs="Times New Roman"/>
+          <w:noProof/>
+        </w:rPr>
+        <w:drawing>
+          <wp:inline distT="0" distB="0" distL="0" distR="0" wp14:anchorId="043A86C5" wp14:editId="4DA90B07">
+            <wp:extent cx="2516048" cy="2704510"/>
+            <wp:effectExtent l="0" t="0" r="0" b="635"/>
+            <wp:docPr id="2" name="Imagen 2" descr="Diagrama&#10;&#10;Descripción generada automáticamente"/>
+            <wp:cNvGraphicFramePr>
+              <a:graphicFrameLocks xmlns:a="http://schemas.openxmlformats.org/drawingml/2006/main" noChangeAspect="1"/>
+            </wp:cNvGraphicFramePr>
+            <a:graphic xmlns:a="http://schemas.openxmlformats.org/drawingml/2006/main">
+              <a:graphicData uri="http://schemas.openxmlformats.org/drawingml/2006/picture">
+                <pic:pic xmlns:pic="http://schemas.openxmlformats.org/drawingml/2006/picture">
+                  <pic:nvPicPr>
+                    <pic:cNvPr id="2" name="Imagen 2" descr="Diagrama&#10;&#10;Descripción generada automáticamente"/>
+                    <pic:cNvPicPr/>
+                  </pic:nvPicPr>
+                  <pic:blipFill>
+                    <a:blip r:embed="rId9"/>
+                    <a:stretch>
+                      <a:fillRect/>
+                    </a:stretch>
+                  </pic:blipFill>
+                  <pic:spPr>
+                    <a:xfrm>
+                      <a:off x="0" y="0"/>
+                      <a:ext cx="2520604" cy="2709408"/>
+                    </a:xfrm>
+                    <a:prstGeom prst="rect">
+                      <a:avLst/>
+                    </a:prstGeom>
+                  </pic:spPr>
+                </pic:pic>
+              </a:graphicData>
+            </a:graphic>
+          </wp:inline>
+        </w:drawing>
+      </w:r>
+      <w:r>
+        <w:rPr>
+          <w:rFonts w:ascii="Times New Roman" w:hAnsi="Times New Roman" w:cs="Times New Roman"/>
+          <w:lang w:eastAsia="es-GT"/>
+        </w:rPr>
+        <w:br/>
+      </w:r>
+    </w:p>
+    <w:p>
+      <w:pPr>
+        <w:jc w:val="center"/>
+        <w:rPr>
+          <w:rFonts w:ascii="Times New Roman" w:hAnsi="Times New Roman" w:cs="Times New Roman"/>
+          <w:lang w:eastAsia="es-GT"/>
+        </w:rPr>
+      </w:pPr>
+    </w:p>
+    <w:p>
+      <w:pPr>
+        <w:pStyle w:val="Ttulo2"/>
+        <w:rPr>
+          <w:rFonts w:ascii="Times New Roman" w:hAnsi="Times New Roman" w:cs="Times New Roman"/>
+          <w:b/>
+          <w:bCs/>
+          <w:sz w:val="32"/>
+          <w:szCs w:val="32"/>
+          <w:lang w:eastAsia="es-GT"/>
+        </w:rPr>
+      </w:pPr>
+      <w:bookmarkStart w:id="9" w:name="_Toc113405712"/>
+      <w:r>
+        <w:rPr>
+          <w:rFonts w:ascii="Times New Roman" w:hAnsi="Times New Roman" w:cs="Times New Roman"/>
+          <w:b/>
+          <w:bCs/>
+          <w:sz w:val="32"/>
+          <w:szCs w:val="32"/>
+          <w:lang w:eastAsia="es-GT"/>
+        </w:rPr>
+        <w:t>Descripción individual de los módulos</w:t>
+      </w:r>
+      <w:bookmarkEnd w:id="9"/>
+      <w:r>
+        <w:rPr>
+          <w:rFonts w:ascii="Times New Roman" w:hAnsi="Times New Roman" w:cs="Times New Roman"/>
+          <w:b/>
+          <w:bCs/>
+          <w:sz w:val="32"/>
+          <w:szCs w:val="32"/>
+          <w:lang w:eastAsia="es-GT"/>
+        </w:rPr>
+        <w:br/>
+      </w:r>
+    </w:p>
+    <w:p>
+      <w:pPr>
+        <w:pStyle w:val="Ttulo3"/>
+        <w:rPr>
+          <w:rFonts w:ascii="Times New Roman" w:hAnsi="Times New Roman" w:cs="Times New Roman"/>
+          <w:sz w:val="28"/>
+          <w:szCs w:val="28"/>
+          <w:lang w:eastAsia="es-GT"/>
+        </w:rPr>
+      </w:pPr>
+      <w:bookmarkStart w:id="10" w:name="_Toc113405713"/>
+      <w:r>
+        <w:rPr>
+          <w:rFonts w:ascii="Times New Roman" w:hAnsi="Times New Roman" w:cs="Times New Roman"/>
+          <w:sz w:val="28"/>
+          <w:szCs w:val="28"/>
+          <w:lang w:eastAsia="es-GT"/>
+        </w:rPr>
+        <w:t>Gestión de usuarios</w:t>
+      </w:r>
+      <w:bookmarkEnd w:id="10"/>
+    </w:p>
+    <w:p>
+      <w:pPr>
+        <w:rPr>
+          <w:rFonts w:ascii="Times New Roman" w:hAnsi="Times New Roman" w:cs="Times New Roman"/>
+          <w:sz w:val="24"/>
+          <w:szCs w:val="24"/>
+          <w:lang w:eastAsia="es-GT"/>
+        </w:rPr>
+      </w:pPr>
+      <w:r>
+        <w:rPr>
+          <w:rFonts w:ascii="Times New Roman" w:hAnsi="Times New Roman" w:cs="Times New Roman"/>
+          <w:sz w:val="24"/>
+          <w:szCs w:val="24"/>
+          <w:lang w:eastAsia="es-GT"/>
+        </w:rPr>
+        <w:t>Módulo encargado de controlar usuarios que pueden o no realizar acciones en la aplicación.</w:t>
+      </w:r>
+    </w:p>
+    <w:p>
+      <w:pPr>
+        <w:rPr>
+          <w:rFonts w:ascii="Times New Roman" w:hAnsi="Times New Roman" w:cs="Times New Roman"/>
+          <w:sz w:val="24"/>
+          <w:szCs w:val="24"/>
+          <w:lang w:eastAsia="es-GT"/>
+        </w:rPr>
+      </w:pPr>
+      <w:r>
+        <w:rPr>
+          <w:rFonts w:ascii="Times New Roman" w:hAnsi="Times New Roman" w:cs="Times New Roman"/>
+          <w:sz w:val="24"/>
+          <w:szCs w:val="24"/>
+          <w:lang w:eastAsia="es-GT"/>
+        </w:rPr>
+        <w:t>Puede crear, listar, actualizar y eliminar usuarios existentes en la base de datos.</w:t>
+      </w:r>
+      <w:r>
+        <w:rPr>
+          <w:rFonts w:ascii="Times New Roman" w:hAnsi="Times New Roman" w:cs="Times New Roman"/>
+          <w:sz w:val="24"/>
+          <w:szCs w:val="24"/>
+          <w:lang w:eastAsia="es-GT"/>
+        </w:rPr>
+        <w:br/>
+      </w:r>
+    </w:p>
+    <w:p>
+      <w:pPr>
+        <w:pStyle w:val="Ttulo3"/>
+        <w:rPr>
+          <w:rFonts w:ascii="Times New Roman" w:hAnsi="Times New Roman" w:cs="Times New Roman"/>
+          <w:sz w:val="28"/>
+          <w:szCs w:val="28"/>
+          <w:lang w:eastAsia="es-GT"/>
+        </w:rPr>
+      </w:pPr>
+      <w:bookmarkStart w:id="11" w:name="_Toc113405714"/>
+      <w:r>
+        <w:rPr>
+          <w:rFonts w:ascii="Times New Roman" w:hAnsi="Times New Roman" w:cs="Times New Roman"/>
+          <w:sz w:val="28"/>
+          <w:szCs w:val="28"/>
+          <w:lang w:eastAsia="es-GT"/>
+        </w:rPr>
+        <w:lastRenderedPageBreak/>
+        <w:t>Inventarios</w:t>
+      </w:r>
+      <w:bookmarkEnd w:id="11"/>
+    </w:p>
+    <w:p>
+      <w:pPr>
+        <w:rPr>
+          <w:rFonts w:ascii="Times New Roman" w:hAnsi="Times New Roman" w:cs="Times New Roman"/>
+          <w:sz w:val="24"/>
+          <w:szCs w:val="24"/>
+          <w:lang w:eastAsia="es-GT"/>
+        </w:rPr>
+      </w:pPr>
+      <w:r>
+        <w:rPr>
+          <w:rFonts w:ascii="Times New Roman" w:hAnsi="Times New Roman" w:cs="Times New Roman"/>
+          <w:sz w:val="24"/>
+          <w:szCs w:val="24"/>
+          <w:lang w:eastAsia="es-GT"/>
+        </w:rPr>
+        <w:t>Módulo encargado de controlar la entrada y salida de productos, cantidad en stock.</w:t>
+      </w:r>
+    </w:p>
+    <w:p>
+      <w:pPr>
+        <w:rPr>
+          <w:rFonts w:ascii="Times New Roman" w:hAnsi="Times New Roman" w:cs="Times New Roman"/>
+          <w:sz w:val="24"/>
+          <w:szCs w:val="24"/>
+          <w:lang w:eastAsia="es-GT"/>
+        </w:rPr>
+      </w:pPr>
+      <w:r>
+        <w:rPr>
+          <w:rFonts w:ascii="Times New Roman" w:hAnsi="Times New Roman" w:cs="Times New Roman"/>
+          <w:sz w:val="24"/>
+          <w:szCs w:val="24"/>
+          <w:lang w:eastAsia="es-GT"/>
+        </w:rPr>
+        <w:t>Puede listar los productos existentes en la base de datos.</w:t>
+      </w:r>
+      <w:r>
+        <w:rPr>
+          <w:rFonts w:ascii="Times New Roman" w:hAnsi="Times New Roman" w:cs="Times New Roman"/>
+          <w:sz w:val="24"/>
+          <w:szCs w:val="24"/>
+          <w:lang w:eastAsia="es-GT"/>
+        </w:rPr>
+        <w:br/>
+      </w:r>
+    </w:p>
+    <w:p>
+      <w:pPr>
+        <w:pStyle w:val="Ttulo3"/>
+        <w:rPr>
+          <w:rFonts w:ascii="Times New Roman" w:hAnsi="Times New Roman" w:cs="Times New Roman"/>
+          <w:sz w:val="28"/>
+          <w:szCs w:val="28"/>
+          <w:lang w:eastAsia="es-GT"/>
+        </w:rPr>
+      </w:pPr>
+      <w:bookmarkStart w:id="12" w:name="_Toc113405715"/>
+      <w:r>
+        <w:rPr>
+          <w:rFonts w:ascii="Times New Roman" w:hAnsi="Times New Roman" w:cs="Times New Roman"/>
+          <w:sz w:val="28"/>
+          <w:szCs w:val="28"/>
+          <w:lang w:eastAsia="es-GT"/>
+        </w:rPr>
+        <w:t>Cuentas por Pagar</w:t>
+      </w:r>
+      <w:bookmarkEnd w:id="12"/>
+    </w:p>
+    <w:p>
+      <w:pPr>
+        <w:rPr>
+          <w:rFonts w:ascii="Times New Roman" w:hAnsi="Times New Roman" w:cs="Times New Roman"/>
+          <w:sz w:val="24"/>
+          <w:szCs w:val="24"/>
+          <w:lang w:eastAsia="es-GT"/>
+        </w:rPr>
+      </w:pPr>
+      <w:r>
+        <w:rPr>
+          <w:rFonts w:ascii="Times New Roman" w:hAnsi="Times New Roman" w:cs="Times New Roman"/>
+          <w:sz w:val="24"/>
+          <w:szCs w:val="24"/>
+          <w:lang w:eastAsia="es-GT"/>
+        </w:rPr>
+        <w:t>Módulo encargado de controlar las compras realizadas a proveedores y los ingresos de productos al inventario.</w:t>
+      </w:r>
+    </w:p>
+    <w:p>
+      <w:pPr>
+        <w:rPr>
+          <w:rFonts w:ascii="Times New Roman" w:hAnsi="Times New Roman" w:cs="Times New Roman"/>
+          <w:sz w:val="24"/>
+          <w:szCs w:val="24"/>
+          <w:lang w:eastAsia="es-GT"/>
+        </w:rPr>
+      </w:pPr>
+      <w:r>
+        <w:rPr>
+          <w:rFonts w:ascii="Times New Roman" w:hAnsi="Times New Roman" w:cs="Times New Roman"/>
+          <w:sz w:val="24"/>
+          <w:szCs w:val="24"/>
+          <w:lang w:eastAsia="es-GT"/>
+        </w:rPr>
+        <w:t xml:space="preserve">Puede crear y listar facturas, y </w:t>
+      </w:r>
+      <w:r>
+        <w:rPr>
+          <w:rFonts w:ascii="Times New Roman" w:hAnsi="Times New Roman" w:cs="Times New Roman"/>
+          <w:sz w:val="24"/>
+          <w:szCs w:val="24"/>
+          <w:lang w:eastAsia="es-GT"/>
+        </w:rPr>
+        <w:t>crear y actualizar productos en la base de datos.</w:t>
+      </w:r>
+      <w:r>
+        <w:rPr>
+          <w:rFonts w:ascii="Times New Roman" w:hAnsi="Times New Roman" w:cs="Times New Roman"/>
+          <w:sz w:val="24"/>
+          <w:szCs w:val="24"/>
+          <w:lang w:eastAsia="es-GT"/>
+        </w:rPr>
+        <w:br/>
+      </w:r>
+    </w:p>
+    <w:p>
+      <w:pPr>
+        <w:pStyle w:val="Ttulo3"/>
+        <w:rPr>
+          <w:rFonts w:ascii="Times New Roman" w:hAnsi="Times New Roman" w:cs="Times New Roman"/>
+          <w:sz w:val="28"/>
+          <w:szCs w:val="28"/>
+          <w:lang w:eastAsia="es-GT"/>
+        </w:rPr>
+      </w:pPr>
+      <w:bookmarkStart w:id="13" w:name="_Toc113405716"/>
+      <w:r>
+        <w:rPr>
+          <w:rFonts w:ascii="Times New Roman" w:hAnsi="Times New Roman" w:cs="Times New Roman"/>
+          <w:sz w:val="28"/>
+          <w:szCs w:val="28"/>
+          <w:lang w:eastAsia="es-GT"/>
+        </w:rPr>
+        <w:t>Cuentas por Cobrar</w:t>
+      </w:r>
+      <w:bookmarkEnd w:id="13"/>
+    </w:p>
+    <w:p>
+      <w:pPr>
+        <w:rPr>
+          <w:rFonts w:ascii="Times New Roman" w:hAnsi="Times New Roman" w:cs="Times New Roman"/>
+          <w:sz w:val="24"/>
+          <w:szCs w:val="24"/>
+          <w:lang w:eastAsia="es-GT"/>
+        </w:rPr>
+      </w:pPr>
+      <w:r>
+        <w:rPr>
+          <w:rFonts w:ascii="Times New Roman" w:hAnsi="Times New Roman" w:cs="Times New Roman"/>
+          <w:sz w:val="24"/>
+          <w:szCs w:val="24"/>
+          <w:lang w:eastAsia="es-GT"/>
+        </w:rPr>
+        <w:t>Módulo encargado de controlar las ventas realizadas a clientes y las salidas de productos del inventario.</w:t>
+      </w:r>
+    </w:p>
+    <w:p>
+      <w:pPr>
+        <w:rPr>
+          <w:rFonts w:ascii="Times New Roman" w:hAnsi="Times New Roman" w:cs="Times New Roman"/>
+          <w:sz w:val="24"/>
+          <w:szCs w:val="24"/>
+          <w:lang w:eastAsia="es-GT"/>
+        </w:rPr>
+      </w:pPr>
+      <w:r>
+        <w:rPr>
+          <w:rFonts w:ascii="Times New Roman" w:hAnsi="Times New Roman" w:cs="Times New Roman"/>
+          <w:sz w:val="24"/>
+          <w:szCs w:val="24"/>
+          <w:lang w:eastAsia="es-GT"/>
+        </w:rPr>
+        <w:t>Puede crear y listar facturas, y eliminar y actualizar productos en la base de datos.</w:t>
+      </w:r>
+    </w:p>
+    <w:p>
+      <w:pPr>
+        <w:rPr>
+          <w:rFonts w:ascii="Times New Roman" w:hAnsi="Times New Roman" w:cs="Times New Roman"/>
+          <w:sz w:val="24"/>
+          <w:szCs w:val="24"/>
+          <w:lang w:eastAsia="es-GT"/>
+        </w:rPr>
+      </w:pPr>
+    </w:p>
+    <w:p>
+      <w:pPr>
+        <w:pStyle w:val="Ttulo1"/>
+        <w:rPr>
+          <w:rFonts w:ascii="Times New Roman" w:hAnsi="Times New Roman" w:cs="Times New Roman"/>
+          <w:b/>
+          <w:bCs/>
+          <w:sz w:val="40"/>
+          <w:szCs w:val="40"/>
+          <w:lang w:eastAsia="es-GT"/>
+        </w:rPr>
+      </w:pPr>
+      <w:bookmarkStart w:id="14" w:name="_Toc113405717"/>
+      <w:r>
+        <w:rPr>
+          <w:rFonts w:ascii="Times New Roman" w:hAnsi="Times New Roman" w:cs="Times New Roman"/>
+          <w:b/>
+          <w:bCs/>
+          <w:sz w:val="40"/>
+          <w:szCs w:val="40"/>
+          <w:lang w:eastAsia="es-GT"/>
+        </w:rPr>
+        <w:t>Diseño del modelo de datos</w:t>
+      </w:r>
+      <w:bookmarkEnd w:id="14"/>
+    </w:p>
+    <w:p>
+      <w:pPr>
+        <w:rPr>
+          <w:lang w:eastAsia="es-GT"/>
+        </w:rPr>
+      </w:pPr>
+    </w:p>
+    <w:p>
+      <w:pPr>
+        <w:pStyle w:val="Ttulo2"/>
+        <w:rPr>
+          <w:rFonts w:ascii="Times New Roman" w:hAnsi="Times New Roman" w:cs="Times New Roman"/>
+          <w:b/>
+          <w:bCs/>
+          <w:sz w:val="32"/>
+          <w:szCs w:val="32"/>
+          <w:lang w:eastAsia="es-GT"/>
+        </w:rPr>
+      </w:pPr>
+      <w:bookmarkStart w:id="15" w:name="_Toc113405718"/>
+      <w:r>
+        <w:rPr>
+          <w:rFonts w:ascii="Times New Roman" w:hAnsi="Times New Roman" w:cs="Times New Roman"/>
+          <w:b/>
+          <w:bCs/>
+          <w:sz w:val="32"/>
+          <w:szCs w:val="32"/>
+          <w:lang w:eastAsia="es-GT"/>
+        </w:rPr>
+        <w:t>D</w:t>
+      </w:r>
+      <w:r>
+        <w:rPr>
+          <w:rFonts w:ascii="Times New Roman" w:hAnsi="Times New Roman" w:cs="Times New Roman"/>
+          <w:b/>
+          <w:bCs/>
+          <w:sz w:val="32"/>
+          <w:szCs w:val="32"/>
+          <w:lang w:eastAsia="es-GT"/>
+        </w:rPr>
+        <w:t xml:space="preserve">iagrama de </w:t>
+      </w:r>
+      <w:r>
+        <w:rPr>
+          <w:rFonts w:ascii="Times New Roman" w:hAnsi="Times New Roman" w:cs="Times New Roman"/>
+          <w:b/>
+          <w:bCs/>
+          <w:sz w:val="32"/>
+          <w:szCs w:val="32"/>
+          <w:lang w:eastAsia="es-GT"/>
+        </w:rPr>
+        <w:t>C</w:t>
+      </w:r>
+      <w:r>
+        <w:rPr>
+          <w:rFonts w:ascii="Times New Roman" w:hAnsi="Times New Roman" w:cs="Times New Roman"/>
+          <w:b/>
+          <w:bCs/>
+          <w:sz w:val="32"/>
+          <w:szCs w:val="32"/>
+          <w:lang w:eastAsia="es-GT"/>
+        </w:rPr>
+        <w:t>lases</w:t>
+      </w:r>
+      <w:bookmarkEnd w:id="15"/>
+      <w:r>
+        <w:rPr>
+          <w:rFonts w:ascii="Times New Roman" w:hAnsi="Times New Roman" w:cs="Times New Roman"/>
+          <w:b/>
+          <w:bCs/>
+          <w:sz w:val="32"/>
+          <w:szCs w:val="32"/>
+          <w:lang w:eastAsia="es-GT"/>
+        </w:rPr>
+        <w:br/>
+      </w:r>
+    </w:p>
+    <w:p>
+      <w:pPr>
+        <w:pStyle w:val="Ttulo2"/>
+        <w:rPr>
+          <w:rFonts w:ascii="Times New Roman" w:hAnsi="Times New Roman" w:cs="Times New Roman"/>
+          <w:b/>
+          <w:bCs/>
+          <w:sz w:val="32"/>
+          <w:szCs w:val="32"/>
+          <w:lang w:eastAsia="es-GT"/>
+        </w:rPr>
+      </w:pPr>
+      <w:bookmarkStart w:id="16" w:name="_Toc113405719"/>
+      <w:r>
+        <w:rPr>
+          <w:rFonts w:ascii="Times New Roman" w:hAnsi="Times New Roman" w:cs="Times New Roman"/>
+          <w:b/>
+          <w:bCs/>
+          <w:sz w:val="32"/>
+          <w:szCs w:val="32"/>
+          <w:lang w:eastAsia="es-GT"/>
+        </w:rPr>
+        <w:t>D</w:t>
+      </w:r>
+      <w:r>
+        <w:rPr>
+          <w:rFonts w:ascii="Times New Roman" w:hAnsi="Times New Roman" w:cs="Times New Roman"/>
+          <w:b/>
+          <w:bCs/>
+          <w:sz w:val="32"/>
+          <w:szCs w:val="32"/>
+          <w:lang w:eastAsia="es-GT"/>
+        </w:rPr>
+        <w:t xml:space="preserve">iagrama </w:t>
+      </w:r>
+      <w:r>
+        <w:rPr>
+          <w:rFonts w:ascii="Times New Roman" w:hAnsi="Times New Roman" w:cs="Times New Roman"/>
+          <w:b/>
+          <w:bCs/>
+          <w:sz w:val="32"/>
+          <w:szCs w:val="32"/>
+          <w:lang w:eastAsia="es-GT"/>
+        </w:rPr>
+        <w:t>E</w:t>
+      </w:r>
+      <w:r>
+        <w:rPr>
+          <w:rFonts w:ascii="Times New Roman" w:hAnsi="Times New Roman" w:cs="Times New Roman"/>
+          <w:b/>
+          <w:bCs/>
+          <w:sz w:val="32"/>
+          <w:szCs w:val="32"/>
+          <w:lang w:eastAsia="es-GT"/>
+        </w:rPr>
+        <w:t>ntidad</w:t>
+      </w:r>
+      <w:r>
+        <w:rPr>
+          <w:rFonts w:ascii="Times New Roman" w:hAnsi="Times New Roman" w:cs="Times New Roman"/>
+          <w:b/>
+          <w:bCs/>
+          <w:sz w:val="32"/>
+          <w:szCs w:val="32"/>
+          <w:lang w:eastAsia="es-GT"/>
+        </w:rPr>
+        <w:t>-R</w:t>
+      </w:r>
+      <w:r>
+        <w:rPr>
+          <w:rFonts w:ascii="Times New Roman" w:hAnsi="Times New Roman" w:cs="Times New Roman"/>
+          <w:b/>
+          <w:bCs/>
+          <w:sz w:val="32"/>
+          <w:szCs w:val="32"/>
+          <w:lang w:eastAsia="es-GT"/>
+        </w:rPr>
+        <w:t>elación</w:t>
+      </w:r>
+      <w:bookmarkEnd w:id="16"/>
+      <w:r>
+        <w:rPr>
+          <w:rFonts w:ascii="Times New Roman" w:hAnsi="Times New Roman" w:cs="Times New Roman"/>
+          <w:b/>
+          <w:bCs/>
+          <w:sz w:val="32"/>
+          <w:szCs w:val="32"/>
+          <w:lang w:eastAsia="es-GT"/>
+        </w:rPr>
+        <w:br/>
+      </w:r>
+    </w:p>
+    <w:p>
+      <w:pPr>
+        <w:pStyle w:val="Ttulo2"/>
+        <w:rPr>
+          <w:rFonts w:ascii="Times New Roman" w:hAnsi="Times New Roman" w:cs="Times New Roman"/>
+          <w:b/>
+          <w:bCs/>
+          <w:sz w:val="32"/>
+          <w:szCs w:val="32"/>
+          <w:lang w:eastAsia="es-GT"/>
+        </w:rPr>
+      </w:pPr>
+      <w:bookmarkStart w:id="17" w:name="_Toc113405720"/>
+      <w:r>
+        <w:rPr>
+          <w:rFonts w:ascii="Times New Roman" w:hAnsi="Times New Roman" w:cs="Times New Roman"/>
+          <w:b/>
+          <w:bCs/>
+          <w:sz w:val="32"/>
+          <w:szCs w:val="32"/>
+          <w:lang w:eastAsia="es-GT"/>
+        </w:rPr>
+        <w:t>A</w:t>
+      </w:r>
+      <w:r>
+        <w:rPr>
+          <w:rFonts w:ascii="Times New Roman" w:hAnsi="Times New Roman" w:cs="Times New Roman"/>
+          <w:b/>
+          <w:bCs/>
+          <w:sz w:val="32"/>
+          <w:szCs w:val="32"/>
+          <w:lang w:eastAsia="es-GT"/>
+        </w:rPr>
+        <w:t xml:space="preserve">tributos de las </w:t>
+      </w:r>
+      <w:r>
+        <w:rPr>
+          <w:rFonts w:ascii="Times New Roman" w:hAnsi="Times New Roman" w:cs="Times New Roman"/>
+          <w:b/>
+          <w:bCs/>
+          <w:sz w:val="32"/>
+          <w:szCs w:val="32"/>
+          <w:lang w:eastAsia="es-GT"/>
+        </w:rPr>
+        <w:t>C</w:t>
+      </w:r>
+      <w:r>
+        <w:rPr>
+          <w:rFonts w:ascii="Times New Roman" w:hAnsi="Times New Roman" w:cs="Times New Roman"/>
+          <w:b/>
+          <w:bCs/>
+          <w:sz w:val="32"/>
+          <w:szCs w:val="32"/>
+          <w:lang w:eastAsia="es-GT"/>
+        </w:rPr>
+        <w:t>lases</w:t>
+      </w:r>
+      <w:bookmarkEnd w:id="17"/>
+      <w:r>
+        <w:rPr>
+          <w:rFonts w:ascii="Times New Roman" w:hAnsi="Times New Roman" w:cs="Times New Roman"/>
+          <w:b/>
+          <w:bCs/>
+          <w:sz w:val="32"/>
+          <w:szCs w:val="32"/>
+          <w:lang w:eastAsia="es-GT"/>
+        </w:rPr>
+        <w:br/>
+      </w:r>
+    </w:p>
+    <w:p>
+      <w:pPr>
+        <w:pStyle w:val="Ttulo1"/>
+        <w:rPr>
+          <w:rFonts w:ascii="Times New Roman" w:hAnsi="Times New Roman" w:cs="Times New Roman"/>
+          <w:b/>
+          <w:bCs/>
+          <w:sz w:val="40"/>
+          <w:szCs w:val="40"/>
+          <w:lang w:eastAsia="es-GT"/>
+        </w:rPr>
+      </w:pPr>
+      <w:bookmarkStart w:id="18" w:name="_Toc113405721"/>
+      <w:r>
+        <w:rPr>
+          <w:rFonts w:ascii="Times New Roman" w:hAnsi="Times New Roman" w:cs="Times New Roman"/>
+          <w:b/>
+          <w:bCs/>
+          <w:sz w:val="40"/>
+          <w:szCs w:val="40"/>
+          <w:lang w:eastAsia="es-GT"/>
+        </w:rPr>
+        <w:t>Descripción de procesos</w:t>
+      </w:r>
+      <w:bookmarkEnd w:id="18"/>
+    </w:p>
+    <w:p>
+      <w:pPr>
+        <w:rPr>
+          <w:rFonts w:ascii="Times New Roman" w:hAnsi="Times New Roman" w:cs="Times New Roman"/>
+          <w:sz w:val="24"/>
+          <w:szCs w:val="24"/>
+          <w:lang w:eastAsia="es-GT"/>
+        </w:rPr>
+      </w:pPr>
+      <w:r>
+        <w:rPr>
+          <w:rFonts w:ascii="Times New Roman" w:hAnsi="Times New Roman" w:cs="Times New Roman"/>
+          <w:sz w:val="24"/>
+          <w:szCs w:val="24"/>
+          <w:lang w:eastAsia="es-GT"/>
+        </w:rPr>
+        <w:t>//diagramas de los flujos o explicación de cada uno</w:t>
+      </w:r>
+    </w:p>
+    <w:p>
+      <w:pPr>
+        <w:pStyle w:val="Ttulo1"/>
+        <w:rPr>
+          <w:rFonts w:ascii="Times New Roman" w:hAnsi="Times New Roman" w:cs="Times New Roman"/>
+          <w:b/>
+          <w:bCs/>
+          <w:sz w:val="40"/>
+          <w:szCs w:val="40"/>
+          <w:lang w:eastAsia="es-GT"/>
+        </w:rPr>
+      </w:pPr>
+      <w:bookmarkStart w:id="19" w:name="_Toc113405722"/>
+      <w:r>
+        <w:rPr>
+          <w:rFonts w:ascii="Times New Roman" w:hAnsi="Times New Roman" w:cs="Times New Roman"/>
+          <w:b/>
+          <w:bCs/>
+          <w:sz w:val="40"/>
+          <w:szCs w:val="40"/>
+          <w:lang w:eastAsia="es-GT"/>
+        </w:rPr>
+        <w:t>Conclusiones</w:t>
+      </w:r>
+      <w:bookmarkEnd w:id="19"/>
+    </w:p>
+    <w:p>
+      <w:pPr>
+        <w:rPr>
+          <w:rFonts w:ascii="Times New Roman" w:hAnsi="Times New Roman" w:cs="Times New Roman"/>
+          <w:sz w:val="24"/>
+          <w:szCs w:val="24"/>
+          <w:lang w:eastAsia="es-GT"/>
+        </w:rPr>
+      </w:pPr>
+      <w:r>
+        <w:rPr>
+          <w:rFonts w:ascii="Times New Roman" w:hAnsi="Times New Roman" w:cs="Times New Roman"/>
+          <w:sz w:val="24"/>
+          <w:szCs w:val="24"/>
+          <w:lang w:eastAsia="es-GT"/>
+        </w:rPr>
+        <w:t>//complicaciones durante el desarrollo</w:t>
+      </w:r>
+    </w:p>
+    <w:p>
+      <w:pPr>
+        <w:rPr>
+          <w:rFonts w:ascii="Times New Roman" w:hAnsi="Times New Roman" w:cs="Times New Roman"/>
+          <w:sz w:val="24"/>
+          <w:szCs w:val="24"/>
+          <w:lang w:eastAsia="es-GT"/>
+        </w:rPr>
+      </w:pPr>
+      <w:r>
+        <w:rPr>
+          <w:rFonts w:ascii="Times New Roman" w:hAnsi="Times New Roman" w:cs="Times New Roman"/>
+          <w:sz w:val="24"/>
+          <w:szCs w:val="24"/>
+          <w:lang w:eastAsia="es-GT"/>
+        </w:rPr>
+        <w:t>//casos particulares</w:t>
+      </w:r>
     </w:p>
     <w:sectPr>
-      <w:footerReference w:type="default" r:id="rId9"/>
+      <w:footerReference w:type="default" r:id="rId10"/>
       <w:pgSz w:w="12240" w:h="15840"/>
       <w:pgMar w:top="1417" w:right="1701" w:bottom="1417" w:left="1701" w:header="708" w:footer="708" w:gutter="0"/>
       <w:cols w:space="708"/>
@@ -643,6 +3568,57 @@
 <file path=word/numbering.xml><?xml version="1.0" encoding="utf-8"?>
 <w:numbering xmlns:wpc="http://schemas.microsoft.com/office/word/2010/wordprocessingCanvas" xmlns:cx="http://schemas.microsoft.com/office/drawing/2014/chartex" xmlns:cx1="http://schemas.microsoft.com/office/drawing/2015/9/8/chartex" xmlns:cx2="http://schemas.microsoft.com/office/drawing/2015/10/21/chartex" xmlns:cx3="http://schemas.microsoft.com/office/drawing/2016/5/9/chartex" xmlns:cx4="http://schemas.microsoft.com/office/drawing/2016/5/10/chartex" xmlns:cx5="http://schemas.microsoft.com/office/drawing/2016/5/11/chartex" xmlns:cx6="http://schemas.microsoft.com/office/drawing/2016/5/12/chartex" xmlns:cx7="http://schemas.microsoft.com/office/drawing/2016/5/13/chartex" xmlns:cx8="http://schemas.microsoft.com/office/drawing/2016/5/14/chartex" xmlns:mc="http://schemas.openxmlformats.org/markup-compatibility/2006" xmlns:aink="http://schemas.microsoft.com/office/drawing/2016/ink" xmlns:am3d="http://schemas.microsoft.com/office/drawing/2017/model3d" xmlns:o="urn:schemas-microsoft-com:office:office" xmlns:oel="http://schemas.microsoft.com/office/2019/extlst" xmlns:r="http://schemas.openxmlformats.org/officeDocument/2006/relationships" xmlns:m="http://schemas.openxmlformats.org/officeDocument/2006/math" xmlns:v="urn:schemas-microsoft-com:vml" xmlns:wp14="http://schemas.microsoft.com/office/word/2010/wordprocessingDrawing" xmlns:wp="http://schemas.openxmlformats.org/drawingml/2006/wordprocessingDrawing" xmlns:w10="urn:schemas-microsoft-com:office:word" xmlns:w="http://schemas.openxmlformats.org/wordprocessingml/2006/main" xmlns:w14="http://schemas.microsoft.com/office/word/2010/wordml" xmlns:w15="http://schemas.microsoft.com/office/word/2012/wordml" xmlns:w16cex="http://schemas.microsoft.com/office/word/2018/wordml/cex" xmlns:w16cid="http://schemas.microsoft.com/office/word/2016/wordml/cid" xmlns:w16="http://schemas.microsoft.com/office/word/2018/wordml" xmlns:w16sdtdh="http://schemas.microsoft.com/office/word/2020/wordml/sdtdatahash" xmlns:w16se="http://schemas.microsoft.com/office/word/2015/wordml/symex" xmlns:wpg="http://schemas.microsoft.com/office/word/2010/wordprocessingGroup" xmlns:wpi="http://schemas.microsoft.com/office/word/2010/wordprocessingInk" xmlns:wne="http://schemas.microsoft.com/office/word/2006/wordml" xmlns:wps="http://schemas.microsoft.com/office/word/2010/wordprocessingShape" mc:Ignorable="w14 w15 w16se w16cid w16 w16cex w16sdtdh wp14">
   <w:abstractNum w:abstractNumId="0" w15:restartNumberingAfterBreak="0">
+    <w:nsid w:val="FE07D4A2"/>
+    <w:multiLevelType w:val="hybridMultilevel"/>
+    <w:tmpl w:val="FFFFFFFF"/>
+    <w:lvl w:ilvl="0" w:tplc="FFFFFFFF">
+      <w:start w:val="1"/>
+      <w:numFmt w:val="bullet"/>
+      <w:lvlText w:val="•"/>
+      <w:lvlJc w:val="left"/>
+    </w:lvl>
+    <w:lvl w:ilvl="1" w:tplc="FFFFFFFF">
+      <w:numFmt w:val="decimal"/>
+      <w:lvlText w:val=""/>
+      <w:lvlJc w:val="left"/>
+    </w:lvl>
+    <w:lvl w:ilvl="2" w:tplc="FFFFFFFF">
+      <w:numFmt w:val="decimal"/>
+      <w:lvlText w:val=""/>
+      <w:lvlJc w:val="left"/>
+    </w:lvl>
+    <w:lvl w:ilvl="3" w:tplc="FFFFFFFF">
+      <w:numFmt w:val="decimal"/>
+      <w:lvlText w:val=""/>
+      <w:lvlJc w:val="left"/>
+    </w:lvl>
+    <w:lvl w:ilvl="4" w:tplc="FFFFFFFF">
+      <w:numFmt w:val="decimal"/>
+      <w:lvlText w:val=""/>
+      <w:lvlJc w:val="left"/>
+    </w:lvl>
+    <w:lvl w:ilvl="5" w:tplc="FFFFFFFF">
+      <w:numFmt w:val="decimal"/>
+      <w:lvlText w:val=""/>
+      <w:lvlJc w:val="left"/>
+    </w:lvl>
+    <w:lvl w:ilvl="6" w:tplc="FFFFFFFF">
+      <w:numFmt w:val="decimal"/>
+      <w:lvlText w:val=""/>
+      <w:lvlJc w:val="left"/>
+    </w:lvl>
+    <w:lvl w:ilvl="7" w:tplc="FFFFFFFF">
+      <w:numFmt w:val="decimal"/>
+      <w:lvlText w:val=""/>
+      <w:lvlJc w:val="left"/>
+    </w:lvl>
+    <w:lvl w:ilvl="8" w:tplc="FFFFFFFF">
+      <w:numFmt w:val="decimal"/>
+      <w:lvlText w:val=""/>
+      <w:lvlJc w:val="left"/>
+    </w:lvl>
+  </w:abstractNum>
+  <w:abstractNum w:abstractNumId="1" w15:restartNumberingAfterBreak="0">
     <w:nsid w:val="11A3573E"/>
     <w:multiLevelType w:val="hybridMultilevel"/>
     <w:tmpl w:val="588E9998"/>
@@ -755,7 +3731,7 @@
       </w:rPr>
     </w:lvl>
   </w:abstractNum>
-  <w:abstractNum w:abstractNumId="1" w15:restartNumberingAfterBreak="0">
+  <w:abstractNum w:abstractNumId="2" w15:restartNumberingAfterBreak="0">
     <w:nsid w:val="23EF38FC"/>
     <w:multiLevelType w:val="hybridMultilevel"/>
     <w:tmpl w:val="494E99C6"/>
@@ -868,7 +3844,7 @@
       </w:rPr>
     </w:lvl>
   </w:abstractNum>
-  <w:abstractNum w:abstractNumId="2" w15:restartNumberingAfterBreak="0">
+  <w:abstractNum w:abstractNumId="3" w15:restartNumberingAfterBreak="0">
     <w:nsid w:val="26DB5894"/>
     <w:multiLevelType w:val="hybridMultilevel"/>
     <w:tmpl w:val="B7ACDC2A"/>
@@ -981,7 +3957,7 @@
       </w:rPr>
     </w:lvl>
   </w:abstractNum>
-  <w:abstractNum w:abstractNumId="3" w15:restartNumberingAfterBreak="0">
+  <w:abstractNum w:abstractNumId="4" w15:restartNumberingAfterBreak="0">
     <w:nsid w:val="28590FAF"/>
     <w:multiLevelType w:val="hybridMultilevel"/>
     <w:tmpl w:val="7BB2FA84"/>
@@ -1094,7 +4070,7 @@
       </w:rPr>
     </w:lvl>
   </w:abstractNum>
-  <w:abstractNum w:abstractNumId="4" w15:restartNumberingAfterBreak="0">
+  <w:abstractNum w:abstractNumId="5" w15:restartNumberingAfterBreak="0">
     <w:nsid w:val="2F8B25B9"/>
     <w:multiLevelType w:val="hybridMultilevel"/>
     <w:tmpl w:val="A61E6520"/>
@@ -1207,7 +4183,7 @@
       </w:rPr>
     </w:lvl>
   </w:abstractNum>
-  <w:abstractNum w:abstractNumId="5" w15:restartNumberingAfterBreak="0">
+  <w:abstractNum w:abstractNumId="6" w15:restartNumberingAfterBreak="0">
     <w:nsid w:val="34D0503D"/>
     <w:multiLevelType w:val="hybridMultilevel"/>
     <w:tmpl w:val="DBDC056E"/>
@@ -1320,7 +4296,7 @@
       </w:rPr>
     </w:lvl>
   </w:abstractNum>
-  <w:abstractNum w:abstractNumId="6" w15:restartNumberingAfterBreak="0">
+  <w:abstractNum w:abstractNumId="7" w15:restartNumberingAfterBreak="0">
     <w:nsid w:val="370A2F62"/>
     <w:multiLevelType w:val="hybridMultilevel"/>
     <w:tmpl w:val="0FCEB8F0"/>
@@ -1433,7 +4409,7 @@
       </w:rPr>
     </w:lvl>
   </w:abstractNum>
-  <w:abstractNum w:abstractNumId="7" w15:restartNumberingAfterBreak="0">
+  <w:abstractNum w:abstractNumId="8" w15:restartNumberingAfterBreak="0">
     <w:nsid w:val="408D1168"/>
     <w:multiLevelType w:val="hybridMultilevel"/>
     <w:tmpl w:val="00947184"/>
@@ -1546,7 +4522,7 @@
       </w:rPr>
     </w:lvl>
   </w:abstractNum>
-  <w:abstractNum w:abstractNumId="8" w15:restartNumberingAfterBreak="0">
+  <w:abstractNum w:abstractNumId="9" w15:restartNumberingAfterBreak="0">
     <w:nsid w:val="43584BDC"/>
     <w:multiLevelType w:val="hybridMultilevel"/>
     <w:tmpl w:val="9E56CE94"/>
@@ -1659,7 +4635,7 @@
       </w:rPr>
     </w:lvl>
   </w:abstractNum>
-  <w:abstractNum w:abstractNumId="9" w15:restartNumberingAfterBreak="0">
+  <w:abstractNum w:abstractNumId="10" w15:restartNumberingAfterBreak="0">
     <w:nsid w:val="48147518"/>
     <w:multiLevelType w:val="hybridMultilevel"/>
     <w:tmpl w:val="D4A44D0A"/>
@@ -1772,7 +4748,7 @@
       </w:rPr>
     </w:lvl>
   </w:abstractNum>
-  <w:abstractNum w:abstractNumId="10" w15:restartNumberingAfterBreak="0">
+  <w:abstractNum w:abstractNumId="11" w15:restartNumberingAfterBreak="0">
     <w:nsid w:val="4FCD2645"/>
     <w:multiLevelType w:val="hybridMultilevel"/>
     <w:tmpl w:val="85E2C9EC"/>
@@ -1885,7 +4861,7 @@
       </w:rPr>
     </w:lvl>
   </w:abstractNum>
-  <w:abstractNum w:abstractNumId="11" w15:restartNumberingAfterBreak="0">
+  <w:abstractNum w:abstractNumId="12" w15:restartNumberingAfterBreak="0">
     <w:nsid w:val="4FCD439C"/>
     <w:multiLevelType w:val="hybridMultilevel"/>
     <w:tmpl w:val="D924DD7E"/>
@@ -1998,7 +4974,231 @@
       </w:rPr>
     </w:lvl>
   </w:abstractNum>
-  <w:abstractNum w:abstractNumId="12" w15:restartNumberingAfterBreak="0">
+  <w:abstractNum w:abstractNumId="13" w15:restartNumberingAfterBreak="0">
+    <w:nsid w:val="55DF1902"/>
+    <w:multiLevelType w:val="hybridMultilevel"/>
+    <w:tmpl w:val="37F2CBF2"/>
+    <w:lvl w:ilvl="0" w:tplc="67023DB8">
+      <w:numFmt w:val="bullet"/>
+      <w:lvlText w:val="-"/>
+      <w:lvlJc w:val="left"/>
+      <w:pPr>
+        <w:ind w:left="720" w:hanging="360"/>
+      </w:pPr>
+      <w:rPr>
+        <w:rFonts w:ascii="Calibri" w:eastAsiaTheme="minorHAnsi" w:hAnsi="Calibri" w:cs="Calibri" w:hint="default"/>
+      </w:rPr>
+    </w:lvl>
+    <w:lvl w:ilvl="1" w:tplc="100A0003" w:tentative="1">
+      <w:start w:val="1"/>
+      <w:numFmt w:val="bullet"/>
+      <w:lvlText w:val="o"/>
+      <w:lvlJc w:val="left"/>
+      <w:pPr>
+        <w:ind w:left="1440" w:hanging="360"/>
+      </w:pPr>
+      <w:rPr>
+        <w:rFonts w:ascii="Courier New" w:hAnsi="Courier New" w:cs="Courier New" w:hint="default"/>
+      </w:rPr>
+    </w:lvl>
+    <w:lvl w:ilvl="2" w:tplc="100A0005" w:tentative="1">
+      <w:start w:val="1"/>
+      <w:numFmt w:val="bullet"/>
+      <w:lvlText w:val=""/>
+      <w:lvlJc w:val="left"/>
+      <w:pPr>
+        <w:ind w:left="2160" w:hanging="360"/>
+      </w:pPr>
+      <w:rPr>
+        <w:rFonts w:ascii="Wingdings" w:hAnsi="Wingdings" w:hint="default"/>
+      </w:rPr>
+    </w:lvl>
+    <w:lvl w:ilvl="3" w:tplc="100A0001" w:tentative="1">
+      <w:start w:val="1"/>
+      <w:numFmt w:val="bullet"/>
+      <w:lvlText w:val=""/>
+      <w:lvlJc w:val="left"/>
+      <w:pPr>
+        <w:ind w:left="2880" w:hanging="360"/>
+      </w:pPr>
+      <w:rPr>
+        <w:rFonts w:ascii="Symbol" w:hAnsi="Symbol" w:hint="default"/>
+      </w:rPr>
+    </w:lvl>
+    <w:lvl w:ilvl="4" w:tplc="100A0003" w:tentative="1">
+      <w:start w:val="1"/>
+      <w:numFmt w:val="bullet"/>
+      <w:lvlText w:val="o"/>
+      <w:lvlJc w:val="left"/>
+      <w:pPr>
+        <w:ind w:left="3600" w:hanging="360"/>
+      </w:pPr>
+      <w:rPr>
+        <w:rFonts w:ascii="Courier New" w:hAnsi="Courier New" w:cs="Courier New" w:hint="default"/>
+      </w:rPr>
+    </w:lvl>
+    <w:lvl w:ilvl="5" w:tplc="100A0005" w:tentative="1">
+      <w:start w:val="1"/>
+      <w:numFmt w:val="bullet"/>
+      <w:lvlText w:val=""/>
+      <w:lvlJc w:val="left"/>
+      <w:pPr>
+        <w:ind w:left="4320" w:hanging="360"/>
+      </w:pPr>
+      <w:rPr>
+        <w:rFonts w:ascii="Wingdings" w:hAnsi="Wingdings" w:hint="default"/>
+      </w:rPr>
+    </w:lvl>
+    <w:lvl w:ilvl="6" w:tplc="100A0001" w:tentative="1">
+      <w:start w:val="1"/>
+      <w:numFmt w:val="bullet"/>
+      <w:lvlText w:val=""/>
+      <w:lvlJc w:val="left"/>
+      <w:pPr>
+        <w:ind w:left="5040" w:hanging="360"/>
+      </w:pPr>
+      <w:rPr>
+        <w:rFonts w:ascii="Symbol" w:hAnsi="Symbol" w:hint="default"/>
+      </w:rPr>
+    </w:lvl>
+    <w:lvl w:ilvl="7" w:tplc="100A0003" w:tentative="1">
+      <w:start w:val="1"/>
+      <w:numFmt w:val="bullet"/>
+      <w:lvlText w:val="o"/>
+      <w:lvlJc w:val="left"/>
+      <w:pPr>
+        <w:ind w:left="5760" w:hanging="360"/>
+      </w:pPr>
+      <w:rPr>
+        <w:rFonts w:ascii="Courier New" w:hAnsi="Courier New" w:cs="Courier New" w:hint="default"/>
+      </w:rPr>
+    </w:lvl>
+    <w:lvl w:ilvl="8" w:tplc="100A0005" w:tentative="1">
+      <w:start w:val="1"/>
+      <w:numFmt w:val="bullet"/>
+      <w:lvlText w:val=""/>
+      <w:lvlJc w:val="left"/>
+      <w:pPr>
+        <w:ind w:left="6480" w:hanging="360"/>
+      </w:pPr>
+      <w:rPr>
+        <w:rFonts w:ascii="Wingdings" w:hAnsi="Wingdings" w:hint="default"/>
+      </w:rPr>
+    </w:lvl>
+  </w:abstractNum>
+  <w:abstractNum w:abstractNumId="14" w15:restartNumberingAfterBreak="0">
+    <w:nsid w:val="583110B2"/>
+    <w:multiLevelType w:val="hybridMultilevel"/>
+    <w:tmpl w:val="1EDE8334"/>
+    <w:lvl w:ilvl="0" w:tplc="67023DB8">
+      <w:numFmt w:val="bullet"/>
+      <w:lvlText w:val="-"/>
+      <w:lvlJc w:val="left"/>
+      <w:pPr>
+        <w:ind w:left="720" w:hanging="360"/>
+      </w:pPr>
+      <w:rPr>
+        <w:rFonts w:ascii="Calibri" w:eastAsiaTheme="minorHAnsi" w:hAnsi="Calibri" w:cs="Calibri" w:hint="default"/>
+      </w:rPr>
+    </w:lvl>
+    <w:lvl w:ilvl="1" w:tplc="100A0003" w:tentative="1">
+      <w:start w:val="1"/>
+      <w:numFmt w:val="bullet"/>
+      <w:lvlText w:val="o"/>
+      <w:lvlJc w:val="left"/>
+      <w:pPr>
+        <w:ind w:left="1440" w:hanging="360"/>
+      </w:pPr>
+      <w:rPr>
+        <w:rFonts w:ascii="Courier New" w:hAnsi="Courier New" w:cs="Courier New" w:hint="default"/>
+      </w:rPr>
+    </w:lvl>
+    <w:lvl w:ilvl="2" w:tplc="100A0005" w:tentative="1">
+      <w:start w:val="1"/>
+      <w:numFmt w:val="bullet"/>
+      <w:lvlText w:val=""/>
+      <w:lvlJc w:val="left"/>
+      <w:pPr>
+        <w:ind w:left="2160" w:hanging="360"/>
+      </w:pPr>
+      <w:rPr>
+        <w:rFonts w:ascii="Wingdings" w:hAnsi="Wingdings" w:hint="default"/>
+      </w:rPr>
+    </w:lvl>
+    <w:lvl w:ilvl="3" w:tplc="100A0001" w:tentative="1">
+      <w:start w:val="1"/>
+      <w:numFmt w:val="bullet"/>
+      <w:lvlText w:val=""/>
+      <w:lvlJc w:val="left"/>
+      <w:pPr>
+        <w:ind w:left="2880" w:hanging="360"/>
+      </w:pPr>
+      <w:rPr>
+        <w:rFonts w:ascii="Symbol" w:hAnsi="Symbol" w:hint="default"/>
+      </w:rPr>
+    </w:lvl>
+    <w:lvl w:ilvl="4" w:tplc="100A0003" w:tentative="1">
+      <w:start w:val="1"/>
+      <w:numFmt w:val="bullet"/>
+      <w:lvlText w:val="o"/>
+      <w:lvlJc w:val="left"/>
+      <w:pPr>
+        <w:ind w:left="3600" w:hanging="360"/>
+      </w:pPr>
+      <w:rPr>
+        <w:rFonts w:ascii="Courier New" w:hAnsi="Courier New" w:cs="Courier New" w:hint="default"/>
+      </w:rPr>
+    </w:lvl>
+    <w:lvl w:ilvl="5" w:tplc="100A0005" w:tentative="1">
+      <w:start w:val="1"/>
+      <w:numFmt w:val="bullet"/>
+      <w:lvlText w:val=""/>
+      <w:lvlJc w:val="left"/>
+      <w:pPr>
+        <w:ind w:left="4320" w:hanging="360"/>
+      </w:pPr>
+      <w:rPr>
+        <w:rFonts w:ascii="Wingdings" w:hAnsi="Wingdings" w:hint="default"/>
+      </w:rPr>
+    </w:lvl>
+    <w:lvl w:ilvl="6" w:tplc="100A0001" w:tentative="1">
+      <w:start w:val="1"/>
+      <w:numFmt w:val="bullet"/>
+      <w:lvlText w:val=""/>
+      <w:lvlJc w:val="left"/>
+      <w:pPr>
+        <w:ind w:left="5040" w:hanging="360"/>
+      </w:pPr>
+      <w:rPr>
+        <w:rFonts w:ascii="Symbol" w:hAnsi="Symbol" w:hint="default"/>
+      </w:rPr>
+    </w:lvl>
+    <w:lvl w:ilvl="7" w:tplc="100A0003" w:tentative="1">
+      <w:start w:val="1"/>
+      <w:numFmt w:val="bullet"/>
+      <w:lvlText w:val="o"/>
+      <w:lvlJc w:val="left"/>
+      <w:pPr>
+        <w:ind w:left="5760" w:hanging="360"/>
+      </w:pPr>
+      <w:rPr>
+        <w:rFonts w:ascii="Courier New" w:hAnsi="Courier New" w:cs="Courier New" w:hint="default"/>
+      </w:rPr>
+    </w:lvl>
+    <w:lvl w:ilvl="8" w:tplc="100A0005" w:tentative="1">
+      <w:start w:val="1"/>
+      <w:numFmt w:val="bullet"/>
+      <w:lvlText w:val=""/>
+      <w:lvlJc w:val="left"/>
+      <w:pPr>
+        <w:ind w:left="6480" w:hanging="360"/>
+      </w:pPr>
+      <w:rPr>
+        <w:rFonts w:ascii="Wingdings" w:hAnsi="Wingdings" w:hint="default"/>
+      </w:rPr>
+    </w:lvl>
+  </w:abstractNum>
+  <w:abstractNum w:abstractNumId="15" w15:restartNumberingAfterBreak="0">
     <w:nsid w:val="5B3F3E47"/>
     <w:multiLevelType w:val="hybridMultilevel"/>
     <w:tmpl w:val="B7EC8160"/>
@@ -2111,44 +5311,283 @@
       </w:rPr>
     </w:lvl>
   </w:abstractNum>
+  <w:abstractNum w:abstractNumId="16" w15:restartNumberingAfterBreak="0">
+    <w:nsid w:val="64A973E4"/>
+    <w:multiLevelType w:val="hybridMultilevel"/>
+    <w:tmpl w:val="85D0FEF4"/>
+    <w:lvl w:ilvl="0" w:tplc="67023DB8">
+      <w:numFmt w:val="bullet"/>
+      <w:lvlText w:val="-"/>
+      <w:lvlJc w:val="left"/>
+      <w:pPr>
+        <w:ind w:left="720" w:hanging="360"/>
+      </w:pPr>
+      <w:rPr>
+        <w:rFonts w:ascii="Calibri" w:eastAsiaTheme="minorHAnsi" w:hAnsi="Calibri" w:cs="Calibri" w:hint="default"/>
+      </w:rPr>
+    </w:lvl>
+    <w:lvl w:ilvl="1" w:tplc="100A0003" w:tentative="1">
+      <w:start w:val="1"/>
+      <w:numFmt w:val="bullet"/>
+      <w:lvlText w:val="o"/>
+      <w:lvlJc w:val="left"/>
+      <w:pPr>
+        <w:ind w:left="1440" w:hanging="360"/>
+      </w:pPr>
+      <w:rPr>
+        <w:rFonts w:ascii="Courier New" w:hAnsi="Courier New" w:cs="Courier New" w:hint="default"/>
+      </w:rPr>
+    </w:lvl>
+    <w:lvl w:ilvl="2" w:tplc="100A0005" w:tentative="1">
+      <w:start w:val="1"/>
+      <w:numFmt w:val="bullet"/>
+      <w:lvlText w:val=""/>
+      <w:lvlJc w:val="left"/>
+      <w:pPr>
+        <w:ind w:left="2160" w:hanging="360"/>
+      </w:pPr>
+      <w:rPr>
+        <w:rFonts w:ascii="Wingdings" w:hAnsi="Wingdings" w:hint="default"/>
+      </w:rPr>
+    </w:lvl>
+    <w:lvl w:ilvl="3" w:tplc="100A0001" w:tentative="1">
+      <w:start w:val="1"/>
+      <w:numFmt w:val="bullet"/>
+      <w:lvlText w:val=""/>
+      <w:lvlJc w:val="left"/>
+      <w:pPr>
+        <w:ind w:left="2880" w:hanging="360"/>
+      </w:pPr>
+      <w:rPr>
+        <w:rFonts w:ascii="Symbol" w:hAnsi="Symbol" w:hint="default"/>
+      </w:rPr>
+    </w:lvl>
+    <w:lvl w:ilvl="4" w:tplc="100A0003" w:tentative="1">
+      <w:start w:val="1"/>
+      <w:numFmt w:val="bullet"/>
+      <w:lvlText w:val="o"/>
+      <w:lvlJc w:val="left"/>
+      <w:pPr>
+        <w:ind w:left="3600" w:hanging="360"/>
+      </w:pPr>
+      <w:rPr>
+        <w:rFonts w:ascii="Courier New" w:hAnsi="Courier New" w:cs="Courier New" w:hint="default"/>
+      </w:rPr>
+    </w:lvl>
+    <w:lvl w:ilvl="5" w:tplc="100A0005" w:tentative="1">
+      <w:start w:val="1"/>
+      <w:numFmt w:val="bullet"/>
+      <w:lvlText w:val=""/>
+      <w:lvlJc w:val="left"/>
+      <w:pPr>
+        <w:ind w:left="4320" w:hanging="360"/>
+      </w:pPr>
+      <w:rPr>
+        <w:rFonts w:ascii="Wingdings" w:hAnsi="Wingdings" w:hint="default"/>
+      </w:rPr>
+    </w:lvl>
+    <w:lvl w:ilvl="6" w:tplc="100A0001" w:tentative="1">
+      <w:start w:val="1"/>
+      <w:numFmt w:val="bullet"/>
+      <w:lvlText w:val=""/>
+      <w:lvlJc w:val="left"/>
+      <w:pPr>
+        <w:ind w:left="5040" w:hanging="360"/>
+      </w:pPr>
+      <w:rPr>
+        <w:rFonts w:ascii="Symbol" w:hAnsi="Symbol" w:hint="default"/>
+      </w:rPr>
+    </w:lvl>
+    <w:lvl w:ilvl="7" w:tplc="100A0003" w:tentative="1">
+      <w:start w:val="1"/>
+      <w:numFmt w:val="bullet"/>
+      <w:lvlText w:val="o"/>
+      <w:lvlJc w:val="left"/>
+      <w:pPr>
+        <w:ind w:left="5760" w:hanging="360"/>
+      </w:pPr>
+      <w:rPr>
+        <w:rFonts w:ascii="Courier New" w:hAnsi="Courier New" w:cs="Courier New" w:hint="default"/>
+      </w:rPr>
+    </w:lvl>
+    <w:lvl w:ilvl="8" w:tplc="100A0005" w:tentative="1">
+      <w:start w:val="1"/>
+      <w:numFmt w:val="bullet"/>
+      <w:lvlText w:val=""/>
+      <w:lvlJc w:val="left"/>
+      <w:pPr>
+        <w:ind w:left="6480" w:hanging="360"/>
+      </w:pPr>
+      <w:rPr>
+        <w:rFonts w:ascii="Wingdings" w:hAnsi="Wingdings" w:hint="default"/>
+      </w:rPr>
+    </w:lvl>
+  </w:abstractNum>
+  <w:abstractNum w:abstractNumId="17" w15:restartNumberingAfterBreak="0">
+    <w:nsid w:val="661C0C74"/>
+    <w:multiLevelType w:val="hybridMultilevel"/>
+    <w:tmpl w:val="D548C97E"/>
+    <w:lvl w:ilvl="0" w:tplc="67023DB8">
+      <w:numFmt w:val="bullet"/>
+      <w:lvlText w:val="-"/>
+      <w:lvlJc w:val="left"/>
+      <w:pPr>
+        <w:ind w:left="720" w:hanging="360"/>
+      </w:pPr>
+      <w:rPr>
+        <w:rFonts w:ascii="Calibri" w:eastAsiaTheme="minorHAnsi" w:hAnsi="Calibri" w:cs="Calibri" w:hint="default"/>
+      </w:rPr>
+    </w:lvl>
+    <w:lvl w:ilvl="1" w:tplc="100A0003" w:tentative="1">
+      <w:start w:val="1"/>
+      <w:numFmt w:val="bullet"/>
+      <w:lvlText w:val="o"/>
+      <w:lvlJc w:val="left"/>
+      <w:pPr>
+        <w:ind w:left="1440" w:hanging="360"/>
+      </w:pPr>
+      <w:rPr>
+        <w:rFonts w:ascii="Courier New" w:hAnsi="Courier New" w:cs="Courier New" w:hint="default"/>
+      </w:rPr>
+    </w:lvl>
+    <w:lvl w:ilvl="2" w:tplc="100A0005" w:tentative="1">
+      <w:start w:val="1"/>
+      <w:numFmt w:val="bullet"/>
+      <w:lvlText w:val=""/>
+      <w:lvlJc w:val="left"/>
+      <w:pPr>
+        <w:ind w:left="2160" w:hanging="360"/>
+      </w:pPr>
+      <w:rPr>
+        <w:rFonts w:ascii="Wingdings" w:hAnsi="Wingdings" w:hint="default"/>
+      </w:rPr>
+    </w:lvl>
+    <w:lvl w:ilvl="3" w:tplc="100A0001" w:tentative="1">
+      <w:start w:val="1"/>
+      <w:numFmt w:val="bullet"/>
+      <w:lvlText w:val=""/>
+      <w:lvlJc w:val="left"/>
+      <w:pPr>
+        <w:ind w:left="2880" w:hanging="360"/>
+      </w:pPr>
+      <w:rPr>
+        <w:rFonts w:ascii="Symbol" w:hAnsi="Symbol" w:hint="default"/>
+      </w:rPr>
+    </w:lvl>
+    <w:lvl w:ilvl="4" w:tplc="100A0003" w:tentative="1">
+      <w:start w:val="1"/>
+      <w:numFmt w:val="bullet"/>
+      <w:lvlText w:val="o"/>
+      <w:lvlJc w:val="left"/>
+      <w:pPr>
+        <w:ind w:left="3600" w:hanging="360"/>
+      </w:pPr>
+      <w:rPr>
+        <w:rFonts w:ascii="Courier New" w:hAnsi="Courier New" w:cs="Courier New" w:hint="default"/>
+      </w:rPr>
+    </w:lvl>
+    <w:lvl w:ilvl="5" w:tplc="100A0005" w:tentative="1">
+      <w:start w:val="1"/>
+      <w:numFmt w:val="bullet"/>
+      <w:lvlText w:val=""/>
+      <w:lvlJc w:val="left"/>
+      <w:pPr>
+        <w:ind w:left="4320" w:hanging="360"/>
+      </w:pPr>
+      <w:rPr>
+        <w:rFonts w:ascii="Wingdings" w:hAnsi="Wingdings" w:hint="default"/>
+      </w:rPr>
+    </w:lvl>
+    <w:lvl w:ilvl="6" w:tplc="100A0001" w:tentative="1">
+      <w:start w:val="1"/>
+      <w:numFmt w:val="bullet"/>
+      <w:lvlText w:val=""/>
+      <w:lvlJc w:val="left"/>
+      <w:pPr>
+        <w:ind w:left="5040" w:hanging="360"/>
+      </w:pPr>
+      <w:rPr>
+        <w:rFonts w:ascii="Symbol" w:hAnsi="Symbol" w:hint="default"/>
+      </w:rPr>
+    </w:lvl>
+    <w:lvl w:ilvl="7" w:tplc="100A0003" w:tentative="1">
+      <w:start w:val="1"/>
+      <w:numFmt w:val="bullet"/>
+      <w:lvlText w:val="o"/>
+      <w:lvlJc w:val="left"/>
+      <w:pPr>
+        <w:ind w:left="5760" w:hanging="360"/>
+      </w:pPr>
+      <w:rPr>
+        <w:rFonts w:ascii="Courier New" w:hAnsi="Courier New" w:cs="Courier New" w:hint="default"/>
+      </w:rPr>
+    </w:lvl>
+    <w:lvl w:ilvl="8" w:tplc="100A0005" w:tentative="1">
+      <w:start w:val="1"/>
+      <w:numFmt w:val="bullet"/>
+      <w:lvlText w:val=""/>
+      <w:lvlJc w:val="left"/>
+      <w:pPr>
+        <w:ind w:left="6480" w:hanging="360"/>
+      </w:pPr>
+      <w:rPr>
+        <w:rFonts w:ascii="Wingdings" w:hAnsi="Wingdings" w:hint="default"/>
+      </w:rPr>
+    </w:lvl>
+  </w:abstractNum>
   <w:num w:numId="1" w16cid:durableId="299119876">
+    <w:abstractNumId w:val="4"/>
+  </w:num>
+  <w:num w:numId="2" w16cid:durableId="1500652259">
+    <w:abstractNumId w:val="7"/>
+  </w:num>
+  <w:num w:numId="3" w16cid:durableId="1460143190">
+    <w:abstractNumId w:val="2"/>
+  </w:num>
+  <w:num w:numId="4" w16cid:durableId="1222600647">
+    <w:abstractNumId w:val="9"/>
+  </w:num>
+  <w:num w:numId="5" w16cid:durableId="1035158096">
+    <w:abstractNumId w:val="1"/>
+  </w:num>
+  <w:num w:numId="6" w16cid:durableId="1489975009">
+    <w:abstractNumId w:val="11"/>
+  </w:num>
+  <w:num w:numId="7" w16cid:durableId="1804884728">
+    <w:abstractNumId w:val="5"/>
+  </w:num>
+  <w:num w:numId="8" w16cid:durableId="1500971189">
+    <w:abstractNumId w:val="10"/>
+  </w:num>
+  <w:num w:numId="9" w16cid:durableId="975796169">
     <w:abstractNumId w:val="3"/>
   </w:num>
-  <w:num w:numId="2" w16cid:durableId="1500652259">
+  <w:num w:numId="10" w16cid:durableId="206644405">
+    <w:abstractNumId w:val="15"/>
+  </w:num>
+  <w:num w:numId="11" w16cid:durableId="223806735">
+    <w:abstractNumId w:val="8"/>
+  </w:num>
+  <w:num w:numId="12" w16cid:durableId="1517185642">
     <w:abstractNumId w:val="6"/>
   </w:num>
-  <w:num w:numId="3" w16cid:durableId="1460143190">
-    <w:abstractNumId w:val="1"/>
-  </w:num>
-  <w:num w:numId="4" w16cid:durableId="1222600647">
-    <w:abstractNumId w:val="8"/>
-  </w:num>
-  <w:num w:numId="5" w16cid:durableId="1035158096">
-    <w:abstractNumId w:val="0"/>
-  </w:num>
-  <w:num w:numId="6" w16cid:durableId="1489975009">
-    <w:abstractNumId w:val="10"/>
-  </w:num>
-  <w:num w:numId="7" w16cid:durableId="1804884728">
-    <w:abstractNumId w:val="4"/>
-  </w:num>
-  <w:num w:numId="8" w16cid:durableId="1500971189">
-    <w:abstractNumId w:val="9"/>
-  </w:num>
-  <w:num w:numId="9" w16cid:durableId="975796169">
-    <w:abstractNumId w:val="2"/>
-  </w:num>
-  <w:num w:numId="10" w16cid:durableId="206644405">
+  <w:num w:numId="13" w16cid:durableId="684982830">
     <w:abstractNumId w:val="12"/>
   </w:num>
-  <w:num w:numId="11" w16cid:durableId="223806735">
-    <w:abstractNumId w:val="7"/>
+  <w:num w:numId="14" w16cid:durableId="2046757148">
+    <w:abstractNumId w:val="14"/>
   </w:num>
-  <w:num w:numId="12" w16cid:durableId="1517185642">
-    <w:abstractNumId w:val="5"/>
+  <w:num w:numId="15" w16cid:durableId="10960722">
+    <w:abstractNumId w:val="17"/>
   </w:num>
-  <w:num w:numId="13" w16cid:durableId="684982830">
-    <w:abstractNumId w:val="11"/>
+  <w:num w:numId="16" w16cid:durableId="63336894">
+    <w:abstractNumId w:val="13"/>
+  </w:num>
+  <w:num w:numId="17" w16cid:durableId="1045254765">
+    <w:abstractNumId w:val="16"/>
+  </w:num>
+  <w:num w:numId="18" w16cid:durableId="2017222214">
+    <w:abstractNumId w:val="0"/>
   </w:num>
 </w:numbering>
 </file>
@@ -2908,6 +6347,22 @@
       <w:u w:val="single"/>
     </w:rPr>
   </w:style>
+  <w:style w:type="paragraph" w:customStyle="1" w:styleId="Default">
+    <w:name w:val="Default"/>
+    <w:rsid w:val="006E3DB0"/>
+    <w:pPr>
+      <w:autoSpaceDE w:val="0"/>
+      <w:autoSpaceDN w:val="0"/>
+      <w:adjustRightInd w:val="0"/>
+      <w:spacing w:after="0" w:line="240" w:lineRule="auto"/>
+    </w:pPr>
+    <w:rPr>
+      <w:rFonts w:ascii="Arial" w:hAnsi="Arial" w:cs="Arial"/>
+      <w:color w:val="000000"/>
+      <w:sz w:val="24"/>
+      <w:szCs w:val="24"/>
+    </w:rPr>
+  </w:style>
 </w:styles>
 </file>
 

</xml_diff>

<commit_message>
se agrego el archivo de scripts para la base de datos
</commit_message>
<xml_diff>
--- a/Informe Proyecto Final ERP.docx
+++ b/Informe Proyecto Final ERP.docx
@@ -355,10 +355,12 @@
           <w:szCs w:val="24"/>
           <w:lang w:val="es-ES"/>
         </w:rPr>
-        <w:t xml:space="preserve">Julio Mayén </w:t>
-      </w:r>
-      <w:proofErr w:type="spellStart"/>
-      <w:r>
+        <w:t xml:space="preserve">Julio Mayén Rosil – 9989-21-54 </w:t>
+      </w:r>
+    </w:p>
+    <w:p>
+      <w:pPr>
+        <w:jc w:val="center"/>
         <w:rPr>
           <w:rStyle w:val="normaltextrun"/>
           <w:rFonts w:ascii="Times New Roman" w:hAnsi="Times New Roman" w:cs="Times New Roman"/>
@@ -366,9 +368,7 @@
           <w:szCs w:val="24"/>
           <w:lang w:val="es-ES"/>
         </w:rPr>
-        <w:t>Rosil</w:t>
-      </w:r>
-      <w:proofErr w:type="spellEnd"/>
+      </w:pPr>
       <w:r>
         <w:rPr>
           <w:rStyle w:val="normaltextrun"/>
@@ -377,29 +377,25 @@
           <w:szCs w:val="24"/>
           <w:lang w:val="es-ES"/>
         </w:rPr>
-        <w:t xml:space="preserve"> – 9989-21-54 </w:t>
+        <w:t>Bryan Adrián Escobar Menéndez - 9989-21-9761</w:t>
       </w:r>
     </w:p>
     <w:p>
       <w:pPr>
         <w:jc w:val="center"/>
         <w:rPr>
-          <w:rStyle w:val="normaltextrun"/>
-          <w:rFonts w:ascii="Times New Roman" w:hAnsi="Times New Roman" w:cs="Times New Roman"/>
-          <w:sz w:val="24"/>
-          <w:szCs w:val="24"/>
-          <w:lang w:val="es-ES"/>
-        </w:rPr>
-      </w:pPr>
-      <w:r>
-        <w:rPr>
-          <w:rStyle w:val="normaltextrun"/>
-          <w:rFonts w:ascii="Times New Roman" w:hAnsi="Times New Roman" w:cs="Times New Roman"/>
-          <w:sz w:val="24"/>
-          <w:szCs w:val="24"/>
-          <w:lang w:val="es-ES"/>
-        </w:rPr>
-        <w:t>Bryan Adrián Escobar Menéndez - 9989-21-9761</w:t>
+          <w:rFonts w:ascii="Times New Roman" w:hAnsi="Times New Roman" w:cs="Times New Roman"/>
+          <w:sz w:val="24"/>
+          <w:szCs w:val="24"/>
+        </w:rPr>
+      </w:pPr>
+      <w:r>
+        <w:rPr>
+          <w:rFonts w:ascii="Times New Roman" w:hAnsi="Times New Roman" w:cs="Times New Roman"/>
+          <w:sz w:val="24"/>
+          <w:szCs w:val="24"/>
+        </w:rPr>
+        <w:t>José Luis Luna López - 9989-20-7488</w:t>
       </w:r>
     </w:p>
     <w:p>
@@ -417,43 +413,7 @@
           <w:sz w:val="24"/>
           <w:szCs w:val="24"/>
         </w:rPr>
-        <w:t>José Luis Luna López - 9989-20-7488</w:t>
-      </w:r>
-    </w:p>
-    <w:p>
-      <w:pPr>
-        <w:jc w:val="center"/>
-        <w:rPr>
-          <w:rFonts w:ascii="Times New Roman" w:hAnsi="Times New Roman" w:cs="Times New Roman"/>
-          <w:sz w:val="24"/>
-          <w:szCs w:val="24"/>
-        </w:rPr>
-      </w:pPr>
-      <w:r>
-        <w:rPr>
-          <w:rFonts w:ascii="Times New Roman" w:hAnsi="Times New Roman" w:cs="Times New Roman"/>
-          <w:sz w:val="24"/>
-          <w:szCs w:val="24"/>
-        </w:rPr>
-        <w:t xml:space="preserve">Oscar David Soto </w:t>
-      </w:r>
-      <w:proofErr w:type="spellStart"/>
-      <w:r>
-        <w:rPr>
-          <w:rFonts w:ascii="Times New Roman" w:hAnsi="Times New Roman" w:cs="Times New Roman"/>
-          <w:sz w:val="24"/>
-          <w:szCs w:val="24"/>
-        </w:rPr>
-        <w:t>Tanchez</w:t>
-      </w:r>
-      <w:proofErr w:type="spellEnd"/>
-      <w:r>
-        <w:rPr>
-          <w:rFonts w:ascii="Times New Roman" w:hAnsi="Times New Roman" w:cs="Times New Roman"/>
-          <w:sz w:val="24"/>
-          <w:szCs w:val="24"/>
-        </w:rPr>
-        <w:t xml:space="preserve"> - 9941-18-23205</w:t>
+        <w:t>Oscar David Soto Tanchez - 9941-18-23205</w:t>
       </w:r>
     </w:p>
     <w:p>
@@ -2577,27 +2537,7 @@
           <w:szCs w:val="24"/>
           <w:lang w:eastAsia="es-GT"/>
         </w:rPr>
-        <w:t>Se utilizará una jerarquía de paquetes, siendo el principal “</w:t>
-      </w:r>
-      <w:proofErr w:type="gramStart"/>
-      <w:r>
-        <w:rPr>
-          <w:rFonts w:ascii="Times New Roman" w:hAnsi="Times New Roman" w:cs="Times New Roman"/>
-          <w:sz w:val="24"/>
-          <w:szCs w:val="24"/>
-          <w:lang w:eastAsia="es-GT"/>
-        </w:rPr>
-        <w:t>com.programacion2.proyectofinal</w:t>
-      </w:r>
-      <w:proofErr w:type="gramEnd"/>
-      <w:r>
-        <w:rPr>
-          <w:rFonts w:ascii="Times New Roman" w:hAnsi="Times New Roman" w:cs="Times New Roman"/>
-          <w:sz w:val="24"/>
-          <w:szCs w:val="24"/>
-          <w:lang w:eastAsia="es-GT"/>
-        </w:rPr>
-        <w:t>”, el cual contendrá los archivos y código fuente de la aplicación.</w:t>
+        <w:t>Se utilizará una jerarquía de paquetes, siendo el principal “com.programacion2.proyectofinal”, el cual contendrá los archivos y código fuente de la aplicación.</w:t>
       </w:r>
       <w:r>
         <w:rPr>
@@ -2762,6 +2702,42 @@
     </w:p>
     <w:p>
       <w:pPr>
+        <w:jc w:val="center"/>
+        <w:rPr>
+          <w:rFonts w:ascii="Times New Roman" w:hAnsi="Times New Roman" w:cs="Times New Roman"/>
+          <w:lang w:eastAsia="es-GT"/>
+        </w:rPr>
+      </w:pPr>
+    </w:p>
+    <w:p>
+      <w:pPr>
+        <w:jc w:val="center"/>
+        <w:rPr>
+          <w:rFonts w:ascii="Times New Roman" w:hAnsi="Times New Roman" w:cs="Times New Roman"/>
+          <w:lang w:eastAsia="es-GT"/>
+        </w:rPr>
+      </w:pPr>
+    </w:p>
+    <w:p>
+      <w:pPr>
+        <w:jc w:val="center"/>
+        <w:rPr>
+          <w:rFonts w:ascii="Times New Roman" w:hAnsi="Times New Roman" w:cs="Times New Roman"/>
+          <w:lang w:eastAsia="es-GT"/>
+        </w:rPr>
+      </w:pPr>
+    </w:p>
+    <w:p>
+      <w:pPr>
+        <w:jc w:val="center"/>
+        <w:rPr>
+          <w:rFonts w:ascii="Times New Roman" w:hAnsi="Times New Roman" w:cs="Times New Roman"/>
+          <w:lang w:eastAsia="es-GT"/>
+        </w:rPr>
+      </w:pPr>
+    </w:p>
+    <w:p>
+      <w:pPr>
         <w:pStyle w:val="Ttulo2"/>
         <w:rPr>
           <w:rFonts w:ascii="Times New Roman" w:hAnsi="Times New Roman" w:cs="Times New Roman"/>
@@ -2782,6 +2758,7 @@
           <w:szCs w:val="32"/>
           <w:lang w:eastAsia="es-GT"/>
         </w:rPr>
+        <w:lastRenderedPageBreak/>
         <w:t>Descripción individual de los módulos</w:t>
       </w:r>
       <w:bookmarkEnd w:id="9"/>
@@ -2856,6 +2833,34 @@
         </w:rPr>
         <w:t>Puede crear, listar, actualizar y eliminar usuarios existentes en la base de datos.</w:t>
       </w:r>
+    </w:p>
+    <w:p>
+      <w:pPr>
+        <w:rPr>
+          <w:rFonts w:ascii="Times New Roman" w:hAnsi="Times New Roman" w:cs="Times New Roman"/>
+          <w:sz w:val="24"/>
+          <w:szCs w:val="24"/>
+          <w:lang w:eastAsia="es-GT"/>
+        </w:rPr>
+      </w:pPr>
+      <w:r>
+        <w:rPr>
+          <w:rFonts w:ascii="Times New Roman" w:hAnsi="Times New Roman" w:cs="Times New Roman"/>
+          <w:sz w:val="24"/>
+          <w:szCs w:val="24"/>
+          <w:lang w:eastAsia="es-GT"/>
+        </w:rPr>
+        <w:t xml:space="preserve">Ayudará a tener centralizada la información de los usuarios </w:t>
+      </w:r>
+      <w:r>
+        <w:rPr>
+          <w:rFonts w:ascii="Times New Roman" w:hAnsi="Times New Roman" w:cs="Times New Roman"/>
+          <w:sz w:val="24"/>
+          <w:szCs w:val="24"/>
+          <w:lang w:eastAsia="es-GT"/>
+        </w:rPr>
+        <w:t>existentes en el sistema, además de llevar un control de quiénes acceden y a qué información pueden acceder.</w:t>
+      </w:r>
       <w:r>
         <w:rPr>
           <w:rFonts w:ascii="Times New Roman" w:hAnsi="Times New Roman" w:cs="Times New Roman"/>
@@ -2884,7 +2889,6 @@
           <w:szCs w:val="28"/>
           <w:lang w:eastAsia="es-GT"/>
         </w:rPr>
-        <w:lastRenderedPageBreak/>
         <w:t>Inventarios</w:t>
       </w:r>
       <w:bookmarkEnd w:id="11"/>
@@ -2925,6 +2929,34 @@
           <w:lang w:eastAsia="es-GT"/>
         </w:rPr>
         <w:t>Puede listar los productos existentes en la base de datos.</w:t>
+      </w:r>
+    </w:p>
+    <w:p>
+      <w:pPr>
+        <w:rPr>
+          <w:rFonts w:ascii="Times New Roman" w:hAnsi="Times New Roman" w:cs="Times New Roman"/>
+          <w:sz w:val="24"/>
+          <w:szCs w:val="24"/>
+          <w:lang w:eastAsia="es-GT"/>
+        </w:rPr>
+      </w:pPr>
+      <w:r>
+        <w:rPr>
+          <w:rFonts w:ascii="Times New Roman" w:hAnsi="Times New Roman" w:cs="Times New Roman"/>
+          <w:sz w:val="24"/>
+          <w:szCs w:val="24"/>
+          <w:lang w:eastAsia="es-GT"/>
+        </w:rPr>
+        <w:t>Ayudará a controlar entradas, salidas y desperdicios; lo cual ayudará a reducir gastos. Controlará el ciclo de vida de los productos existentes</w:t>
+      </w:r>
+      <w:r>
+        <w:rPr>
+          <w:rFonts w:ascii="Times New Roman" w:hAnsi="Times New Roman" w:cs="Times New Roman"/>
+          <w:sz w:val="24"/>
+          <w:szCs w:val="24"/>
+          <w:lang w:eastAsia="es-GT"/>
+        </w:rPr>
+        <w:t>, además de determinar el costo de los productos vendidos y comprados por la empresa.</w:t>
       </w:r>
       <w:r>
         <w:rPr>
@@ -3073,6 +3105,106 @@
         </w:rPr>
         <w:t>Puede crear y listar facturas, y eliminar y actualizar productos en la base de datos.</w:t>
       </w:r>
+    </w:p>
+    <w:p>
+      <w:pPr>
+        <w:rPr>
+          <w:rFonts w:ascii="Times New Roman" w:hAnsi="Times New Roman" w:cs="Times New Roman"/>
+          <w:sz w:val="24"/>
+          <w:szCs w:val="24"/>
+          <w:lang w:eastAsia="es-GT"/>
+        </w:rPr>
+      </w:pPr>
+    </w:p>
+    <w:p>
+      <w:pPr>
+        <w:rPr>
+          <w:rFonts w:ascii="Times New Roman" w:hAnsi="Times New Roman" w:cs="Times New Roman"/>
+          <w:sz w:val="24"/>
+          <w:szCs w:val="24"/>
+          <w:lang w:eastAsia="es-GT"/>
+        </w:rPr>
+      </w:pPr>
+    </w:p>
+    <w:p>
+      <w:pPr>
+        <w:rPr>
+          <w:rFonts w:ascii="Times New Roman" w:hAnsi="Times New Roman" w:cs="Times New Roman"/>
+          <w:sz w:val="24"/>
+          <w:szCs w:val="24"/>
+          <w:lang w:eastAsia="es-GT"/>
+        </w:rPr>
+      </w:pPr>
+    </w:p>
+    <w:p>
+      <w:pPr>
+        <w:rPr>
+          <w:rFonts w:ascii="Times New Roman" w:hAnsi="Times New Roman" w:cs="Times New Roman"/>
+          <w:sz w:val="24"/>
+          <w:szCs w:val="24"/>
+          <w:lang w:eastAsia="es-GT"/>
+        </w:rPr>
+      </w:pPr>
+    </w:p>
+    <w:p>
+      <w:pPr>
+        <w:rPr>
+          <w:rFonts w:ascii="Times New Roman" w:hAnsi="Times New Roman" w:cs="Times New Roman"/>
+          <w:sz w:val="24"/>
+          <w:szCs w:val="24"/>
+          <w:lang w:eastAsia="es-GT"/>
+        </w:rPr>
+      </w:pPr>
+    </w:p>
+    <w:p>
+      <w:pPr>
+        <w:rPr>
+          <w:rFonts w:ascii="Times New Roman" w:hAnsi="Times New Roman" w:cs="Times New Roman"/>
+          <w:sz w:val="24"/>
+          <w:szCs w:val="24"/>
+          <w:lang w:eastAsia="es-GT"/>
+        </w:rPr>
+      </w:pPr>
+    </w:p>
+    <w:p>
+      <w:pPr>
+        <w:rPr>
+          <w:rFonts w:ascii="Times New Roman" w:hAnsi="Times New Roman" w:cs="Times New Roman"/>
+          <w:sz w:val="24"/>
+          <w:szCs w:val="24"/>
+          <w:lang w:eastAsia="es-GT"/>
+        </w:rPr>
+      </w:pPr>
+    </w:p>
+    <w:p>
+      <w:pPr>
+        <w:rPr>
+          <w:rFonts w:ascii="Times New Roman" w:hAnsi="Times New Roman" w:cs="Times New Roman"/>
+          <w:sz w:val="24"/>
+          <w:szCs w:val="24"/>
+          <w:lang w:eastAsia="es-GT"/>
+        </w:rPr>
+      </w:pPr>
+    </w:p>
+    <w:p>
+      <w:pPr>
+        <w:rPr>
+          <w:rFonts w:ascii="Times New Roman" w:hAnsi="Times New Roman" w:cs="Times New Roman"/>
+          <w:sz w:val="24"/>
+          <w:szCs w:val="24"/>
+          <w:lang w:eastAsia="es-GT"/>
+        </w:rPr>
+      </w:pPr>
+    </w:p>
+    <w:p>
+      <w:pPr>
+        <w:rPr>
+          <w:rFonts w:ascii="Times New Roman" w:hAnsi="Times New Roman" w:cs="Times New Roman"/>
+          <w:sz w:val="24"/>
+          <w:szCs w:val="24"/>
+          <w:lang w:eastAsia="es-GT"/>
+        </w:rPr>
+      </w:pPr>
     </w:p>
     <w:p>
       <w:pPr>
@@ -3281,6 +3413,75 @@
     </w:p>
     <w:p>
       <w:pPr>
+        <w:jc w:val="center"/>
+        <w:rPr>
+          <w:lang w:eastAsia="es-GT"/>
+        </w:rPr>
+      </w:pPr>
+      <w:r>
+        <w:rPr>
+          <w:noProof/>
+          <w:lang w:eastAsia="es-GT"/>
+        </w:rPr>
+        <w:drawing>
+          <wp:inline distT="0" distB="0" distL="0" distR="0" wp14:anchorId="5F995789" wp14:editId="2157A3DE">
+            <wp:extent cx="5603240" cy="3678555"/>
+            <wp:effectExtent l="0" t="0" r="0" b="0"/>
+            <wp:docPr id="4" name="Imagen 4"/>
+            <wp:cNvGraphicFramePr>
+              <a:graphicFrameLocks xmlns:a="http://schemas.openxmlformats.org/drawingml/2006/main" noChangeAspect="1"/>
+            </wp:cNvGraphicFramePr>
+            <a:graphic xmlns:a="http://schemas.openxmlformats.org/drawingml/2006/main">
+              <a:graphicData uri="http://schemas.openxmlformats.org/drawingml/2006/picture">
+                <pic:pic xmlns:pic="http://schemas.openxmlformats.org/drawingml/2006/picture">
+                  <pic:nvPicPr>
+                    <pic:cNvPr id="0" name="Picture 2"/>
+                    <pic:cNvPicPr>
+                      <a:picLocks noChangeAspect="1" noChangeArrowheads="1"/>
+                    </pic:cNvPicPr>
+                  </pic:nvPicPr>
+                  <pic:blipFill>
+                    <a:blip r:embed="rId10">
+                      <a:extLst>
+                        <a:ext uri="{28A0092B-C50C-407E-A947-70E740481C1C}">
+                          <a14:useLocalDpi xmlns:a14="http://schemas.microsoft.com/office/drawing/2010/main" val="0"/>
+                        </a:ext>
+                      </a:extLst>
+                    </a:blip>
+                    <a:srcRect/>
+                    <a:stretch>
+                      <a:fillRect/>
+                    </a:stretch>
+                  </pic:blipFill>
+                  <pic:spPr bwMode="auto">
+                    <a:xfrm>
+                      <a:off x="0" y="0"/>
+                      <a:ext cx="5603240" cy="3678555"/>
+                    </a:xfrm>
+                    <a:prstGeom prst="rect">
+                      <a:avLst/>
+                    </a:prstGeom>
+                    <a:noFill/>
+                    <a:ln>
+                      <a:noFill/>
+                    </a:ln>
+                  </pic:spPr>
+                </pic:pic>
+              </a:graphicData>
+            </a:graphic>
+          </wp:inline>
+        </w:drawing>
+      </w:r>
+    </w:p>
+    <w:p>
+      <w:pPr>
+        <w:rPr>
+          <w:lang w:eastAsia="es-GT"/>
+        </w:rPr>
+      </w:pPr>
+    </w:p>
+    <w:p>
+      <w:pPr>
         <w:pStyle w:val="Ttulo2"/>
         <w:rPr>
           <w:rFonts w:ascii="Times New Roman" w:hAnsi="Times New Roman" w:cs="Times New Roman"/>
@@ -3416,6 +3617,7 @@
           <w:szCs w:val="40"/>
           <w:lang w:eastAsia="es-GT"/>
         </w:rPr>
+        <w:lastRenderedPageBreak/>
         <w:t>Conclusiones</w:t>
       </w:r>
       <w:bookmarkEnd w:id="19"/>
@@ -3459,7 +3661,7 @@
       </w:r>
     </w:p>
     <w:sectPr>
-      <w:footerReference w:type="default" r:id="rId10"/>
+      <w:footerReference w:type="default" r:id="rId11"/>
       <w:pgSz w:w="12240" w:h="15840"/>
       <w:pgMar w:top="1417" w:right="1701" w:bottom="1417" w:left="1701" w:header="708" w:footer="708" w:gutter="0"/>
       <w:cols w:space="708"/>

</xml_diff>

<commit_message>
Revert "Descriptions de modules"
This reverts commit 52f9ca54ae8e84e4309947ef4de3a315c8815f23.
</commit_message>
<xml_diff>
--- a/Informe Proyecto Final ERP.docx
+++ b/Informe Proyecto Final ERP.docx
@@ -355,10 +355,12 @@
           <w:szCs w:val="24"/>
           <w:lang w:val="es-ES"/>
         </w:rPr>
-        <w:t xml:space="preserve">Julio Mayén </w:t>
-      </w:r>
-      <w:proofErr w:type="spellStart"/>
-      <w:r>
+        <w:t xml:space="preserve">Julio Mayén Rosil – 9989-21-54 </w:t>
+      </w:r>
+    </w:p>
+    <w:p>
+      <w:pPr>
+        <w:jc w:val="center"/>
         <w:rPr>
           <w:rStyle w:val="normaltextrun"/>
           <w:rFonts w:ascii="Times New Roman" w:hAnsi="Times New Roman" w:cs="Times New Roman"/>
@@ -366,9 +368,7 @@
           <w:szCs w:val="24"/>
           <w:lang w:val="es-ES"/>
         </w:rPr>
-        <w:t>Rosil</w:t>
-      </w:r>
-      <w:proofErr w:type="spellEnd"/>
+      </w:pPr>
       <w:r>
         <w:rPr>
           <w:rStyle w:val="normaltextrun"/>
@@ -377,29 +377,25 @@
           <w:szCs w:val="24"/>
           <w:lang w:val="es-ES"/>
         </w:rPr>
-        <w:t xml:space="preserve"> – 9989-21-54 </w:t>
+        <w:t>Bryan Adrián Escobar Menéndez - 9989-21-9761</w:t>
       </w:r>
     </w:p>
     <w:p>
       <w:pPr>
         <w:jc w:val="center"/>
         <w:rPr>
-          <w:rStyle w:val="normaltextrun"/>
-          <w:rFonts w:ascii="Times New Roman" w:hAnsi="Times New Roman" w:cs="Times New Roman"/>
-          <w:sz w:val="24"/>
-          <w:szCs w:val="24"/>
-          <w:lang w:val="es-ES"/>
-        </w:rPr>
-      </w:pPr>
-      <w:r>
-        <w:rPr>
-          <w:rStyle w:val="normaltextrun"/>
-          <w:rFonts w:ascii="Times New Roman" w:hAnsi="Times New Roman" w:cs="Times New Roman"/>
-          <w:sz w:val="24"/>
-          <w:szCs w:val="24"/>
-          <w:lang w:val="es-ES"/>
-        </w:rPr>
-        <w:t>Bryan Adrián Escobar Menéndez - 9989-21-9761</w:t>
+          <w:rFonts w:ascii="Times New Roman" w:hAnsi="Times New Roman" w:cs="Times New Roman"/>
+          <w:sz w:val="24"/>
+          <w:szCs w:val="24"/>
+        </w:rPr>
+      </w:pPr>
+      <w:r>
+        <w:rPr>
+          <w:rFonts w:ascii="Times New Roman" w:hAnsi="Times New Roman" w:cs="Times New Roman"/>
+          <w:sz w:val="24"/>
+          <w:szCs w:val="24"/>
+        </w:rPr>
+        <w:t>José Luis Luna López - 9989-20-7488</w:t>
       </w:r>
     </w:p>
     <w:p>
@@ -417,43 +413,7 @@
           <w:sz w:val="24"/>
           <w:szCs w:val="24"/>
         </w:rPr>
-        <w:t>José Luis Luna López - 9989-20-7488</w:t>
-      </w:r>
-    </w:p>
-    <w:p>
-      <w:pPr>
-        <w:jc w:val="center"/>
-        <w:rPr>
-          <w:rFonts w:ascii="Times New Roman" w:hAnsi="Times New Roman" w:cs="Times New Roman"/>
-          <w:sz w:val="24"/>
-          <w:szCs w:val="24"/>
-        </w:rPr>
-      </w:pPr>
-      <w:r>
-        <w:rPr>
-          <w:rFonts w:ascii="Times New Roman" w:hAnsi="Times New Roman" w:cs="Times New Roman"/>
-          <w:sz w:val="24"/>
-          <w:szCs w:val="24"/>
-        </w:rPr>
-        <w:t xml:space="preserve">Oscar David Soto </w:t>
-      </w:r>
-      <w:proofErr w:type="spellStart"/>
-      <w:r>
-        <w:rPr>
-          <w:rFonts w:ascii="Times New Roman" w:hAnsi="Times New Roman" w:cs="Times New Roman"/>
-          <w:sz w:val="24"/>
-          <w:szCs w:val="24"/>
-        </w:rPr>
-        <w:t>Tanchez</w:t>
-      </w:r>
-      <w:proofErr w:type="spellEnd"/>
-      <w:r>
-        <w:rPr>
-          <w:rFonts w:ascii="Times New Roman" w:hAnsi="Times New Roman" w:cs="Times New Roman"/>
-          <w:sz w:val="24"/>
-          <w:szCs w:val="24"/>
-        </w:rPr>
-        <w:t xml:space="preserve"> - 9941-18-23205</w:t>
+        <w:t>Oscar David Soto Tanchez - 9941-18-23205</w:t>
       </w:r>
     </w:p>
     <w:p>
@@ -2838,7 +2798,6 @@
     </w:p>
     <w:p>
       <w:pPr>
-        <w:jc w:val="both"/>
         <w:rPr>
           <w:rFonts w:ascii="Times New Roman" w:hAnsi="Times New Roman" w:cs="Times New Roman"/>
           <w:sz w:val="24"/>
@@ -2858,7 +2817,6 @@
     </w:p>
     <w:p>
       <w:pPr>
-        <w:jc w:val="both"/>
         <w:rPr>
           <w:rFonts w:ascii="Times New Roman" w:hAnsi="Times New Roman" w:cs="Times New Roman"/>
           <w:sz w:val="24"/>
@@ -2878,22 +2836,30 @@
     </w:p>
     <w:p>
       <w:pPr>
-        <w:jc w:val="both"/>
-        <w:rPr>
-          <w:rFonts w:ascii="Times New Roman" w:hAnsi="Times New Roman" w:cs="Times New Roman"/>
-          <w:sz w:val="24"/>
-          <w:szCs w:val="24"/>
-          <w:lang w:eastAsia="es-GT"/>
-        </w:rPr>
-      </w:pPr>
-      <w:r>
-        <w:rPr>
-          <w:rFonts w:ascii="Times New Roman" w:hAnsi="Times New Roman" w:cs="Times New Roman"/>
-          <w:sz w:val="24"/>
-          <w:szCs w:val="24"/>
-          <w:lang w:eastAsia="es-GT"/>
-        </w:rPr>
-        <w:t>Ayudará a tener centralizada la información de los usuarios existentes en el sistema, además de llevar un control de quiénes acceden y a qué información pueden acceder. Así poder tener registros independientes de las personas que estarán utilizando el servicio.</w:t>
+        <w:rPr>
+          <w:rFonts w:ascii="Times New Roman" w:hAnsi="Times New Roman" w:cs="Times New Roman"/>
+          <w:sz w:val="24"/>
+          <w:szCs w:val="24"/>
+          <w:lang w:eastAsia="es-GT"/>
+        </w:rPr>
+      </w:pPr>
+      <w:r>
+        <w:rPr>
+          <w:rFonts w:ascii="Times New Roman" w:hAnsi="Times New Roman" w:cs="Times New Roman"/>
+          <w:sz w:val="24"/>
+          <w:szCs w:val="24"/>
+          <w:lang w:eastAsia="es-GT"/>
+        </w:rPr>
+        <w:t xml:space="preserve">Ayudará a tener centralizada la información de los usuarios </w:t>
+      </w:r>
+      <w:r>
+        <w:rPr>
+          <w:rFonts w:ascii="Times New Roman" w:hAnsi="Times New Roman" w:cs="Times New Roman"/>
+          <w:sz w:val="24"/>
+          <w:szCs w:val="24"/>
+          <w:lang w:eastAsia="es-GT"/>
+        </w:rPr>
+        <w:t>existentes en el sistema, además de llevar un control de quiénes acceden y a qué información pueden acceder.</w:t>
       </w:r>
       <w:r>
         <w:rPr>
@@ -2929,7 +2895,6 @@
     </w:p>
     <w:p>
       <w:pPr>
-        <w:jc w:val="both"/>
         <w:rPr>
           <w:rFonts w:ascii="Times New Roman" w:hAnsi="Times New Roman" w:cs="Times New Roman"/>
           <w:sz w:val="24"/>
@@ -2949,7 +2914,6 @@
     </w:p>
     <w:p>
       <w:pPr>
-        <w:jc w:val="both"/>
         <w:rPr>
           <w:rFonts w:ascii="Times New Roman" w:hAnsi="Times New Roman" w:cs="Times New Roman"/>
           <w:sz w:val="24"/>
@@ -2969,7 +2933,6 @@
     </w:p>
     <w:p>
       <w:pPr>
-        <w:jc w:val="both"/>
         <w:rPr>
           <w:rFonts w:ascii="Times New Roman" w:hAnsi="Times New Roman" w:cs="Times New Roman"/>
           <w:sz w:val="24"/>
@@ -3008,7 +2971,6 @@
     <w:p>
       <w:pPr>
         <w:pStyle w:val="Ttulo3"/>
-        <w:jc w:val="both"/>
         <w:rPr>
           <w:rFonts w:ascii="Times New Roman" w:hAnsi="Times New Roman" w:cs="Times New Roman"/>
           <w:sz w:val="28"/>
@@ -3030,22 +2992,49 @@
     </w:p>
     <w:p>
       <w:pPr>
-        <w:jc w:val="both"/>
-        <w:rPr>
-          <w:rFonts w:ascii="Times New Roman" w:hAnsi="Times New Roman" w:cs="Times New Roman"/>
-          <w:sz w:val="24"/>
-          <w:szCs w:val="24"/>
-          <w:lang w:eastAsia="es-GT"/>
-        </w:rPr>
-      </w:pPr>
-      <w:r>
-        <w:rPr>
-          <w:rFonts w:ascii="Times New Roman" w:hAnsi="Times New Roman" w:cs="Times New Roman"/>
-          <w:sz w:val="24"/>
-          <w:szCs w:val="24"/>
-          <w:lang w:eastAsia="es-GT"/>
-        </w:rPr>
-        <w:t>Este módulo ayudara al departamento de contabilidad, en el cual tendrán el adecuado registro de las compras realizadas en la organización, donde se va a representan la suma que se adeuda en una fecha específica por la compra de productos o servicios, que se están comprando o prestando.</w:t>
+        <w:rPr>
+          <w:rFonts w:ascii="Times New Roman" w:hAnsi="Times New Roman" w:cs="Times New Roman"/>
+          <w:sz w:val="24"/>
+          <w:szCs w:val="24"/>
+          <w:lang w:eastAsia="es-GT"/>
+        </w:rPr>
+      </w:pPr>
+      <w:r>
+        <w:rPr>
+          <w:rFonts w:ascii="Times New Roman" w:hAnsi="Times New Roman" w:cs="Times New Roman"/>
+          <w:sz w:val="24"/>
+          <w:szCs w:val="24"/>
+          <w:lang w:eastAsia="es-GT"/>
+        </w:rPr>
+        <w:t>Módulo encargado de controlar las compras realizadas a proveedores y los ingresos de productos al inventario.</w:t>
+      </w:r>
+    </w:p>
+    <w:p>
+      <w:pPr>
+        <w:rPr>
+          <w:rFonts w:ascii="Times New Roman" w:hAnsi="Times New Roman" w:cs="Times New Roman"/>
+          <w:sz w:val="24"/>
+          <w:szCs w:val="24"/>
+          <w:lang w:eastAsia="es-GT"/>
+        </w:rPr>
+      </w:pPr>
+      <w:r>
+        <w:rPr>
+          <w:rFonts w:ascii="Times New Roman" w:hAnsi="Times New Roman" w:cs="Times New Roman"/>
+          <w:sz w:val="24"/>
+          <w:szCs w:val="24"/>
+          <w:lang w:eastAsia="es-GT"/>
+        </w:rPr>
+        <w:t xml:space="preserve">Puede crear y listar facturas, y </w:t>
+      </w:r>
+      <w:r>
+        <w:rPr>
+          <w:rFonts w:ascii="Times New Roman" w:hAnsi="Times New Roman" w:cs="Times New Roman"/>
+          <w:sz w:val="24"/>
+          <w:szCs w:val="24"/>
+          <w:lang w:eastAsia="es-GT"/>
+        </w:rPr>
+        <w:t>crear y actualizar productos en la base de datos.</w:t>
       </w:r>
       <w:r>
         <w:rPr>
@@ -3081,41 +3070,51 @@
     </w:p>
     <w:p>
       <w:pPr>
-        <w:jc w:val="both"/>
-        <w:rPr>
-          <w:rFonts w:ascii="Times New Roman" w:hAnsi="Times New Roman" w:cs="Times New Roman"/>
-          <w:sz w:val="24"/>
-          <w:szCs w:val="24"/>
-          <w:lang w:eastAsia="es-GT"/>
-        </w:rPr>
-      </w:pPr>
-      <w:r>
-        <w:rPr>
-          <w:rFonts w:ascii="Times New Roman" w:hAnsi="Times New Roman" w:cs="Times New Roman"/>
-          <w:sz w:val="24"/>
-          <w:szCs w:val="24"/>
-          <w:lang w:eastAsia="es-GT"/>
-        </w:rPr>
-        <w:t xml:space="preserve">Este </w:t>
-      </w:r>
-      <w:r>
-        <w:rPr>
-          <w:rFonts w:ascii="Times New Roman" w:hAnsi="Times New Roman" w:cs="Times New Roman"/>
-          <w:sz w:val="24"/>
-          <w:szCs w:val="24"/>
-          <w:lang w:eastAsia="es-GT"/>
-        </w:rPr>
-        <w:t>módulo</w:t>
-      </w:r>
-      <w:r>
-        <w:rPr>
-          <w:rFonts w:ascii="Times New Roman" w:hAnsi="Times New Roman" w:cs="Times New Roman"/>
-          <w:sz w:val="24"/>
-          <w:szCs w:val="24"/>
-          <w:lang w:eastAsia="es-GT"/>
-        </w:rPr>
-        <w:t xml:space="preserve"> ayudara, para poder tener un mejor control en las ventas por su organización o ya sea servicios prestados. Teniendo una mejor gestión de sus ingresos, pudiendo así emitir una factura y enviarla al cliente, para el cobro respectivo.</w:t>
-      </w:r>
+        <w:rPr>
+          <w:rFonts w:ascii="Times New Roman" w:hAnsi="Times New Roman" w:cs="Times New Roman"/>
+          <w:sz w:val="24"/>
+          <w:szCs w:val="24"/>
+          <w:lang w:eastAsia="es-GT"/>
+        </w:rPr>
+      </w:pPr>
+      <w:r>
+        <w:rPr>
+          <w:rFonts w:ascii="Times New Roman" w:hAnsi="Times New Roman" w:cs="Times New Roman"/>
+          <w:sz w:val="24"/>
+          <w:szCs w:val="24"/>
+          <w:lang w:eastAsia="es-GT"/>
+        </w:rPr>
+        <w:t>Módulo encargado de controlar las ventas realizadas a clientes y las salidas de productos del inventario.</w:t>
+      </w:r>
+    </w:p>
+    <w:p>
+      <w:pPr>
+        <w:rPr>
+          <w:rFonts w:ascii="Times New Roman" w:hAnsi="Times New Roman" w:cs="Times New Roman"/>
+          <w:sz w:val="24"/>
+          <w:szCs w:val="24"/>
+          <w:lang w:eastAsia="es-GT"/>
+        </w:rPr>
+      </w:pPr>
+      <w:r>
+        <w:rPr>
+          <w:rFonts w:ascii="Times New Roman" w:hAnsi="Times New Roman" w:cs="Times New Roman"/>
+          <w:sz w:val="24"/>
+          <w:szCs w:val="24"/>
+          <w:lang w:eastAsia="es-GT"/>
+        </w:rPr>
+        <w:t>Puede crear y listar facturas, y eliminar y actualizar productos en la base de datos.</w:t>
+      </w:r>
+    </w:p>
+    <w:p>
+      <w:pPr>
+        <w:rPr>
+          <w:rFonts w:ascii="Times New Roman" w:hAnsi="Times New Roman" w:cs="Times New Roman"/>
+          <w:sz w:val="24"/>
+          <w:szCs w:val="24"/>
+          <w:lang w:eastAsia="es-GT"/>
+        </w:rPr>
+      </w:pPr>
     </w:p>
     <w:p>
       <w:pPr>
@@ -3419,13 +3418,137 @@
           <w:lang w:eastAsia="es-GT"/>
         </w:rPr>
       </w:pPr>
-    </w:p>
-    <w:p>
-      <w:pPr>
-        <w:rPr>
-          <w:lang w:eastAsia="es-GT"/>
-        </w:rPr>
-      </w:pPr>
+      <w:r>
+        <w:rPr>
+          <w:noProof/>
+          <w:lang w:eastAsia="es-GT"/>
+        </w:rPr>
+        <w:drawing>
+          <wp:inline distT="0" distB="0" distL="0" distR="0" wp14:anchorId="5F995789" wp14:editId="2157A3DE">
+            <wp:extent cx="5603240" cy="3678555"/>
+            <wp:effectExtent l="0" t="0" r="0" b="0"/>
+            <wp:docPr id="4" name="Imagen 4"/>
+            <wp:cNvGraphicFramePr>
+              <a:graphicFrameLocks xmlns:a="http://schemas.openxmlformats.org/drawingml/2006/main" noChangeAspect="1"/>
+            </wp:cNvGraphicFramePr>
+            <a:graphic xmlns:a="http://schemas.openxmlformats.org/drawingml/2006/main">
+              <a:graphicData uri="http://schemas.openxmlformats.org/drawingml/2006/picture">
+                <pic:pic xmlns:pic="http://schemas.openxmlformats.org/drawingml/2006/picture">
+                  <pic:nvPicPr>
+                    <pic:cNvPr id="0" name="Picture 2"/>
+                    <pic:cNvPicPr>
+                      <a:picLocks noChangeAspect="1" noChangeArrowheads="1"/>
+                    </pic:cNvPicPr>
+                  </pic:nvPicPr>
+                  <pic:blipFill>
+                    <a:blip r:embed="rId10">
+                      <a:extLst>
+                        <a:ext uri="{28A0092B-C50C-407E-A947-70E740481C1C}">
+                          <a14:useLocalDpi xmlns:a14="http://schemas.microsoft.com/office/drawing/2010/main" val="0"/>
+                        </a:ext>
+                      </a:extLst>
+                    </a:blip>
+                    <a:srcRect/>
+                    <a:stretch>
+                      <a:fillRect/>
+                    </a:stretch>
+                  </pic:blipFill>
+                  <pic:spPr bwMode="auto">
+                    <a:xfrm>
+                      <a:off x="0" y="0"/>
+                      <a:ext cx="5603240" cy="3678555"/>
+                    </a:xfrm>
+                    <a:prstGeom prst="rect">
+                      <a:avLst/>
+                    </a:prstGeom>
+                    <a:noFill/>
+                    <a:ln>
+                      <a:noFill/>
+                    </a:ln>
+                  </pic:spPr>
+                </pic:pic>
+              </a:graphicData>
+            </a:graphic>
+          </wp:inline>
+        </w:drawing>
+      </w:r>
+    </w:p>
+    <w:p>
+      <w:pPr>
+        <w:rPr>
+          <w:lang w:eastAsia="es-GT"/>
+        </w:rPr>
+      </w:pPr>
+    </w:p>
+    <w:p>
+      <w:pPr>
+        <w:pStyle w:val="Ttulo2"/>
+        <w:rPr>
+          <w:rFonts w:ascii="Times New Roman" w:hAnsi="Times New Roman" w:cs="Times New Roman"/>
+          <w:b/>
+          <w:bCs/>
+          <w:sz w:val="32"/>
+          <w:szCs w:val="32"/>
+          <w:lang w:eastAsia="es-GT"/>
+        </w:rPr>
+      </w:pPr>
+      <w:bookmarkStart w:id="17" w:name="_Toc113405720"/>
+      <w:r>
+        <w:rPr>
+          <w:rFonts w:ascii="Times New Roman" w:hAnsi="Times New Roman" w:cs="Times New Roman"/>
+          <w:b/>
+          <w:bCs/>
+          <w:sz w:val="32"/>
+          <w:szCs w:val="32"/>
+          <w:lang w:eastAsia="es-GT"/>
+        </w:rPr>
+        <w:t>A</w:t>
+      </w:r>
+      <w:r>
+        <w:rPr>
+          <w:rFonts w:ascii="Times New Roman" w:hAnsi="Times New Roman" w:cs="Times New Roman"/>
+          <w:b/>
+          <w:bCs/>
+          <w:sz w:val="32"/>
+          <w:szCs w:val="32"/>
+          <w:lang w:eastAsia="es-GT"/>
+        </w:rPr>
+        <w:t xml:space="preserve">tributos de las </w:t>
+      </w:r>
+      <w:r>
+        <w:rPr>
+          <w:rFonts w:ascii="Times New Roman" w:hAnsi="Times New Roman" w:cs="Times New Roman"/>
+          <w:b/>
+          <w:bCs/>
+          <w:sz w:val="32"/>
+          <w:szCs w:val="32"/>
+          <w:lang w:eastAsia="es-GT"/>
+        </w:rPr>
+        <w:t>C</w:t>
+      </w:r>
+      <w:r>
+        <w:rPr>
+          <w:rFonts w:ascii="Times New Roman" w:hAnsi="Times New Roman" w:cs="Times New Roman"/>
+          <w:b/>
+          <w:bCs/>
+          <w:sz w:val="32"/>
+          <w:szCs w:val="32"/>
+          <w:lang w:eastAsia="es-GT"/>
+        </w:rPr>
+        <w:t>lases</w:t>
+      </w:r>
+      <w:bookmarkEnd w:id="17"/>
+      <w:r>
+        <w:rPr>
+          <w:rFonts w:ascii="Times New Roman" w:hAnsi="Times New Roman" w:cs="Times New Roman"/>
+          <w:b/>
+          <w:bCs/>
+          <w:sz w:val="32"/>
+          <w:szCs w:val="32"/>
+          <w:lang w:eastAsia="es-GT"/>
+        </w:rPr>
+        <w:br/>
+      </w:r>
     </w:p>
     <w:p>
       <w:pPr>
@@ -3439,11 +3562,8 @@
           <w:lang w:eastAsia="es-GT"/>
         </w:rPr>
       </w:pPr>
-      <w:bookmarkStart w:id="17" w:name="_Toc113405722"/>
-    </w:p>
-    <w:p>
-      <w:pPr>
-        <w:pStyle w:val="Ttulo1"/>
+      <w:bookmarkStart w:id="18" w:name="_Toc113405721"/>
+      <w:r>
         <w:rPr>
           <w:rFonts w:ascii="Times New Roman" w:hAnsi="Times New Roman" w:cs="Times New Roman"/>
           <w:b/>
@@ -3452,7 +3572,28 @@
           <w:szCs w:val="40"/>
           <w:lang w:eastAsia="es-GT"/>
         </w:rPr>
-      </w:pPr>
+        <w:t>Descripción de procesos</w:t>
+      </w:r>
+      <w:bookmarkEnd w:id="18"/>
+    </w:p>
+    <w:p>
+      <w:pPr>
+        <w:rPr>
+          <w:rFonts w:ascii="Times New Roman" w:hAnsi="Times New Roman" w:cs="Times New Roman"/>
+          <w:sz w:val="24"/>
+          <w:szCs w:val="24"/>
+          <w:lang w:eastAsia="es-GT"/>
+        </w:rPr>
+      </w:pPr>
+      <w:r>
+        <w:rPr>
+          <w:rFonts w:ascii="Times New Roman" w:hAnsi="Times New Roman" w:cs="Times New Roman"/>
+          <w:sz w:val="24"/>
+          <w:szCs w:val="24"/>
+          <w:lang w:eastAsia="es-GT"/>
+        </w:rPr>
+        <w:t>//diagramas de los flujos o explicación de cada uno</w:t>
+      </w:r>
     </w:p>
     <w:p>
       <w:pPr>
@@ -3466,10 +3607,8 @@
           <w:lang w:eastAsia="es-GT"/>
         </w:rPr>
       </w:pPr>
-    </w:p>
-    <w:p>
-      <w:pPr>
-        <w:pStyle w:val="Ttulo1"/>
+      <w:bookmarkStart w:id="19" w:name="_Toc113405722"/>
+      <w:r>
         <w:rPr>
           <w:rFonts w:ascii="Times New Roman" w:hAnsi="Times New Roman" w:cs="Times New Roman"/>
           <w:b/>
@@ -3478,19 +3617,10 @@
           <w:szCs w:val="40"/>
           <w:lang w:eastAsia="es-GT"/>
         </w:rPr>
-      </w:pPr>
-      <w:r>
-        <w:rPr>
-          <w:rFonts w:ascii="Times New Roman" w:hAnsi="Times New Roman" w:cs="Times New Roman"/>
-          <w:b/>
-          <w:bCs/>
-          <w:sz w:val="40"/>
-          <w:szCs w:val="40"/>
-          <w:lang w:eastAsia="es-GT"/>
-        </w:rPr>
+        <w:lastRenderedPageBreak/>
         <w:t>Conclusiones</w:t>
       </w:r>
-      <w:bookmarkEnd w:id="17"/>
+      <w:bookmarkEnd w:id="19"/>
     </w:p>
     <w:p>
       <w:pPr>
@@ -3531,7 +3661,7 @@
       </w:r>
     </w:p>
     <w:sectPr>
-      <w:footerReference w:type="default" r:id="rId10"/>
+      <w:footerReference w:type="default" r:id="rId11"/>
       <w:pgSz w:w="12240" w:h="15840"/>
       <w:pgMar w:top="1417" w:right="1701" w:bottom="1417" w:left="1701" w:header="708" w:footer="708" w:gutter="0"/>
       <w:cols w:space="708"/>

</xml_diff>

<commit_message>
enlace del repo en el word
</commit_message>
<xml_diff>
--- a/Informe Proyecto Final ERP.docx
+++ b/Informe Proyecto Final ERP.docx
@@ -304,6 +304,7 @@
     </w:p>
     <w:p>
       <w:pPr>
+        <w:jc w:val="center"/>
         <w:rPr>
           <w:rStyle w:val="normaltextrun"/>
           <w:rFonts w:ascii="Times New Roman" w:hAnsi="Times New Roman" w:cs="Times New Roman"/>
@@ -312,9 +313,7 @@
           <w:lang w:val="es-ES"/>
         </w:rPr>
       </w:pPr>
-    </w:p>
-    <w:p>
-      <w:pPr>
+      <w:r>
         <w:rPr>
           <w:rStyle w:val="normaltextrun"/>
           <w:rFonts w:ascii="Times New Roman" w:hAnsi="Times New Roman" w:cs="Times New Roman"/>
@@ -322,7 +321,32 @@
           <w:szCs w:val="28"/>
           <w:lang w:val="es-ES"/>
         </w:rPr>
-      </w:pPr>
+        <w:t>Enlace del repositorio:</w:t>
+      </w:r>
+    </w:p>
+    <w:p>
+      <w:pPr>
+        <w:jc w:val="center"/>
+        <w:rPr>
+          <w:rStyle w:val="normaltextrun"/>
+          <w:rFonts w:ascii="Times New Roman" w:hAnsi="Times New Roman" w:cs="Times New Roman"/>
+          <w:sz w:val="28"/>
+          <w:szCs w:val="28"/>
+          <w:lang w:val="es-ES"/>
+        </w:rPr>
+      </w:pPr>
+      <w:hyperlink r:id="rId9" w:history="1">
+        <w:r>
+          <w:rPr>
+            <w:rStyle w:val="Hipervnculo"/>
+            <w:rFonts w:ascii="Times New Roman" w:hAnsi="Times New Roman" w:cs="Times New Roman"/>
+            <w:sz w:val="28"/>
+            <w:szCs w:val="28"/>
+            <w:lang w:val="es-ES"/>
+          </w:rPr>
+          <w:t>https://github.com/MayenRosil/ProyectoERP</w:t>
+        </w:r>
+      </w:hyperlink>
     </w:p>
     <w:p>
       <w:pPr>
@@ -2577,27 +2601,7 @@
           <w:szCs w:val="24"/>
           <w:lang w:eastAsia="es-GT"/>
         </w:rPr>
-        <w:t>Se utilizará una jerarquía de paquetes, siendo el principal “</w:t>
-      </w:r>
-      <w:proofErr w:type="gramStart"/>
-      <w:r>
-        <w:rPr>
-          <w:rFonts w:ascii="Times New Roman" w:hAnsi="Times New Roman" w:cs="Times New Roman"/>
-          <w:sz w:val="24"/>
-          <w:szCs w:val="24"/>
-          <w:lang w:eastAsia="es-GT"/>
-        </w:rPr>
-        <w:t>com.programacion2.proyectofinal</w:t>
-      </w:r>
-      <w:proofErr w:type="gramEnd"/>
-      <w:r>
-        <w:rPr>
-          <w:rFonts w:ascii="Times New Roman" w:hAnsi="Times New Roman" w:cs="Times New Roman"/>
-          <w:sz w:val="24"/>
-          <w:szCs w:val="24"/>
-          <w:lang w:eastAsia="es-GT"/>
-        </w:rPr>
-        <w:t>”, el cual contendrá los archivos y código fuente de la aplicación.</w:t>
+        <w:t>Se utilizará una jerarquía de paquetes, siendo el principal “com.programacion2.proyectofinal”, el cual contendrá los archivos y código fuente de la aplicación.</w:t>
       </w:r>
       <w:r>
         <w:rPr>
@@ -2723,7 +2727,7 @@
                     <pic:cNvPicPr/>
                   </pic:nvPicPr>
                   <pic:blipFill>
-                    <a:blip r:embed="rId9"/>
+                    <a:blip r:embed="rId10"/>
                     <a:stretch>
                       <a:fillRect/>
                     </a:stretch>
@@ -3406,6 +3410,71 @@
     </w:p>
     <w:p>
       <w:pPr>
+        <w:jc w:val="center"/>
+        <w:rPr>
+          <w:lang w:eastAsia="es-GT"/>
+        </w:rPr>
+      </w:pPr>
+    </w:p>
+    <w:p>
+      <w:pPr>
+        <w:jc w:val="center"/>
+        <w:rPr>
+          <w:lang w:eastAsia="es-GT"/>
+        </w:rPr>
+      </w:pPr>
+    </w:p>
+    <w:p>
+      <w:pPr>
+        <w:jc w:val="center"/>
+        <w:rPr>
+          <w:lang w:eastAsia="es-GT"/>
+        </w:rPr>
+      </w:pPr>
+      <w:r>
+        <w:rPr>
+          <w:noProof/>
+        </w:rPr>
+        <w:drawing>
+          <wp:inline distT="0" distB="0" distL="0" distR="0" wp14:anchorId="589179DE" wp14:editId="1D470A23">
+            <wp:extent cx="4182386" cy="3253440"/>
+            <wp:effectExtent l="0" t="0" r="8890" b="4445"/>
+            <wp:docPr id="3" name="Imagen 3" descr="Diagrama&#10;&#10;Descripción generada automáticamente con confianza media"/>
+            <wp:cNvGraphicFramePr>
+              <a:graphicFrameLocks xmlns:a="http://schemas.openxmlformats.org/drawingml/2006/main" noChangeAspect="1"/>
+            </wp:cNvGraphicFramePr>
+            <a:graphic xmlns:a="http://schemas.openxmlformats.org/drawingml/2006/main">
+              <a:graphicData uri="http://schemas.openxmlformats.org/drawingml/2006/picture">
+                <pic:pic xmlns:pic="http://schemas.openxmlformats.org/drawingml/2006/picture">
+                  <pic:nvPicPr>
+                    <pic:cNvPr id="3" name="Imagen 3" descr="Diagrama&#10;&#10;Descripción generada automáticamente con confianza media"/>
+                    <pic:cNvPicPr/>
+                  </pic:nvPicPr>
+                  <pic:blipFill>
+                    <a:blip r:embed="rId11"/>
+                    <a:stretch>
+                      <a:fillRect/>
+                    </a:stretch>
+                  </pic:blipFill>
+                  <pic:spPr>
+                    <a:xfrm>
+                      <a:off x="0" y="0"/>
+                      <a:ext cx="4189462" cy="3258945"/>
+                    </a:xfrm>
+                    <a:prstGeom prst="rect">
+                      <a:avLst/>
+                    </a:prstGeom>
+                  </pic:spPr>
+                </pic:pic>
+              </a:graphicData>
+            </a:graphic>
+          </wp:inline>
+        </w:drawing>
+      </w:r>
+    </w:p>
+    <w:p>
+      <w:pPr>
+        <w:jc w:val="center"/>
         <w:rPr>
           <w:lang w:eastAsia="es-GT"/>
         </w:rPr>
@@ -3476,7 +3545,7 @@
       </w:r>
     </w:p>
     <w:sectPr>
-      <w:footerReference w:type="default" r:id="rId10"/>
+      <w:footerReference w:type="default" r:id="rId12"/>
       <w:pgSz w:w="12240" w:h="15840"/>
       <w:pgMar w:top="1417" w:right="1701" w:bottom="1417" w:left="1701" w:header="708" w:footer="708" w:gutter="0"/>
       <w:cols w:space="708"/>

</xml_diff>

<commit_message>
Se agrego el diagrama de clases
</commit_message>
<xml_diff>
--- a/Informe Proyecto Final ERP.docx
+++ b/Informe Proyecto Final ERP.docx
@@ -600,7 +600,7 @@
             </w:rPr>
             <w:fldChar w:fldCharType="separate"/>
           </w:r>
-          <w:hyperlink w:anchor="_Toc113405704" w:history="1">
+          <w:hyperlink w:anchor="_Toc113659226" w:history="1">
             <w:r>
               <w:rPr>
                 <w:rStyle w:val="Hipervnculo"/>
@@ -631,7 +631,7 @@
                 <w:noProof/>
                 <w:webHidden/>
               </w:rPr>
-              <w:instrText xml:space="preserve"> PAGEREF _Toc113405704 \h </w:instrText>
+              <w:instrText xml:space="preserve"> PAGEREF _Toc113659226 \h </w:instrText>
             </w:r>
             <w:r>
               <w:rPr>
@@ -674,7 +674,7 @@
               <w:lang w:eastAsia="es-GT"/>
             </w:rPr>
           </w:pPr>
-          <w:hyperlink w:anchor="_Toc113405705" w:history="1">
+          <w:hyperlink w:anchor="_Toc113659227" w:history="1">
             <w:r>
               <w:rPr>
                 <w:rStyle w:val="Hipervnculo"/>
@@ -705,7 +705,7 @@
                 <w:noProof/>
                 <w:webHidden/>
               </w:rPr>
-              <w:instrText xml:space="preserve"> PAGEREF _Toc113405705 \h </w:instrText>
+              <w:instrText xml:space="preserve"> PAGEREF _Toc113659227 \h </w:instrText>
             </w:r>
             <w:r>
               <w:rPr>
@@ -748,7 +748,7 @@
               <w:lang w:eastAsia="es-GT"/>
             </w:rPr>
           </w:pPr>
-          <w:hyperlink w:anchor="_Toc113405706" w:history="1">
+          <w:hyperlink w:anchor="_Toc113659228" w:history="1">
             <w:r>
               <w:rPr>
                 <w:rStyle w:val="Hipervnculo"/>
@@ -779,7 +779,7 @@
                 <w:noProof/>
                 <w:webHidden/>
               </w:rPr>
-              <w:instrText xml:space="preserve"> PAGEREF _Toc113405706 \h </w:instrText>
+              <w:instrText xml:space="preserve"> PAGEREF _Toc113659228 \h </w:instrText>
             </w:r>
             <w:r>
               <w:rPr>
@@ -822,7 +822,7 @@
               <w:lang w:eastAsia="es-GT"/>
             </w:rPr>
           </w:pPr>
-          <w:hyperlink w:anchor="_Toc113405707" w:history="1">
+          <w:hyperlink w:anchor="_Toc113659229" w:history="1">
             <w:r>
               <w:rPr>
                 <w:rStyle w:val="Hipervnculo"/>
@@ -851,7 +851,7 @@
                 <w:noProof/>
                 <w:webHidden/>
               </w:rPr>
-              <w:instrText xml:space="preserve"> PAGEREF _Toc113405707 \h </w:instrText>
+              <w:instrText xml:space="preserve"> PAGEREF _Toc113659229 \h </w:instrText>
             </w:r>
             <w:r>
               <w:rPr>
@@ -894,7 +894,7 @@
               <w:lang w:eastAsia="es-GT"/>
             </w:rPr>
           </w:pPr>
-          <w:hyperlink w:anchor="_Toc113405708" w:history="1">
+          <w:hyperlink w:anchor="_Toc113659230" w:history="1">
             <w:r>
               <w:rPr>
                 <w:rStyle w:val="Hipervnculo"/>
@@ -923,7 +923,7 @@
                 <w:noProof/>
                 <w:webHidden/>
               </w:rPr>
-              <w:instrText xml:space="preserve"> PAGEREF _Toc113405708 \h </w:instrText>
+              <w:instrText xml:space="preserve"> PAGEREF _Toc113659230 \h </w:instrText>
             </w:r>
             <w:r>
               <w:rPr>
@@ -966,7 +966,7 @@
               <w:lang w:eastAsia="es-GT"/>
             </w:rPr>
           </w:pPr>
-          <w:hyperlink w:anchor="_Toc113405709" w:history="1">
+          <w:hyperlink w:anchor="_Toc113659231" w:history="1">
             <w:r>
               <w:rPr>
                 <w:rStyle w:val="Hipervnculo"/>
@@ -997,7 +997,7 @@
                 <w:noProof/>
                 <w:webHidden/>
               </w:rPr>
-              <w:instrText xml:space="preserve"> PAGEREF _Toc113405709 \h </w:instrText>
+              <w:instrText xml:space="preserve"> PAGEREF _Toc113659231 \h </w:instrText>
             </w:r>
             <w:r>
               <w:rPr>
@@ -1040,7 +1040,7 @@
               <w:lang w:eastAsia="es-GT"/>
             </w:rPr>
           </w:pPr>
-          <w:hyperlink w:anchor="_Toc113405710" w:history="1">
+          <w:hyperlink w:anchor="_Toc113659232" w:history="1">
             <w:r>
               <w:rPr>
                 <w:rStyle w:val="Hipervnculo"/>
@@ -1071,7 +1071,7 @@
                 <w:noProof/>
                 <w:webHidden/>
               </w:rPr>
-              <w:instrText xml:space="preserve"> PAGEREF _Toc113405710 \h </w:instrText>
+              <w:instrText xml:space="preserve"> PAGEREF _Toc113659232 \h </w:instrText>
             </w:r>
             <w:r>
               <w:rPr>
@@ -1114,7 +1114,7 @@
               <w:lang w:eastAsia="es-GT"/>
             </w:rPr>
           </w:pPr>
-          <w:hyperlink w:anchor="_Toc113405711" w:history="1">
+          <w:hyperlink w:anchor="_Toc113659233" w:history="1">
             <w:r>
               <w:rPr>
                 <w:rStyle w:val="Hipervnculo"/>
@@ -1145,7 +1145,7 @@
                 <w:noProof/>
                 <w:webHidden/>
               </w:rPr>
-              <w:instrText xml:space="preserve"> PAGEREF _Toc113405711 \h </w:instrText>
+              <w:instrText xml:space="preserve"> PAGEREF _Toc113659233 \h </w:instrText>
             </w:r>
             <w:r>
               <w:rPr>
@@ -1188,7 +1188,7 @@
               <w:lang w:eastAsia="es-GT"/>
             </w:rPr>
           </w:pPr>
-          <w:hyperlink w:anchor="_Toc113405712" w:history="1">
+          <w:hyperlink w:anchor="_Toc113659234" w:history="1">
             <w:r>
               <w:rPr>
                 <w:rStyle w:val="Hipervnculo"/>
@@ -1219,7 +1219,7 @@
                 <w:noProof/>
                 <w:webHidden/>
               </w:rPr>
-              <w:instrText xml:space="preserve"> PAGEREF _Toc113405712 \h </w:instrText>
+              <w:instrText xml:space="preserve"> PAGEREF _Toc113659234 \h </w:instrText>
             </w:r>
             <w:r>
               <w:rPr>
@@ -1239,7 +1239,7 @@
                 <w:noProof/>
                 <w:webHidden/>
               </w:rPr>
-              <w:t>4</w:t>
+              <w:t>5</w:t>
             </w:r>
             <w:r>
               <w:rPr>
@@ -1262,7 +1262,7 @@
               <w:lang w:eastAsia="es-GT"/>
             </w:rPr>
           </w:pPr>
-          <w:hyperlink w:anchor="_Toc113405713" w:history="1">
+          <w:hyperlink w:anchor="_Toc113659235" w:history="1">
             <w:r>
               <w:rPr>
                 <w:rStyle w:val="Hipervnculo"/>
@@ -1291,7 +1291,7 @@
                 <w:noProof/>
                 <w:webHidden/>
               </w:rPr>
-              <w:instrText xml:space="preserve"> PAGEREF _Toc113405713 \h </w:instrText>
+              <w:instrText xml:space="preserve"> PAGEREF _Toc113659235 \h </w:instrText>
             </w:r>
             <w:r>
               <w:rPr>
@@ -1311,7 +1311,7 @@
                 <w:noProof/>
                 <w:webHidden/>
               </w:rPr>
-              <w:t>4</w:t>
+              <w:t>5</w:t>
             </w:r>
             <w:r>
               <w:rPr>
@@ -1334,7 +1334,7 @@
               <w:lang w:eastAsia="es-GT"/>
             </w:rPr>
           </w:pPr>
-          <w:hyperlink w:anchor="_Toc113405714" w:history="1">
+          <w:hyperlink w:anchor="_Toc113659236" w:history="1">
             <w:r>
               <w:rPr>
                 <w:rStyle w:val="Hipervnculo"/>
@@ -1363,7 +1363,7 @@
                 <w:noProof/>
                 <w:webHidden/>
               </w:rPr>
-              <w:instrText xml:space="preserve"> PAGEREF _Toc113405714 \h </w:instrText>
+              <w:instrText xml:space="preserve"> PAGEREF _Toc113659236 \h </w:instrText>
             </w:r>
             <w:r>
               <w:rPr>
@@ -1406,7 +1406,7 @@
               <w:lang w:eastAsia="es-GT"/>
             </w:rPr>
           </w:pPr>
-          <w:hyperlink w:anchor="_Toc113405715" w:history="1">
+          <w:hyperlink w:anchor="_Toc113659237" w:history="1">
             <w:r>
               <w:rPr>
                 <w:rStyle w:val="Hipervnculo"/>
@@ -1435,7 +1435,7 @@
                 <w:noProof/>
                 <w:webHidden/>
               </w:rPr>
-              <w:instrText xml:space="preserve"> PAGEREF _Toc113405715 \h </w:instrText>
+              <w:instrText xml:space="preserve"> PAGEREF _Toc113659237 \h </w:instrText>
             </w:r>
             <w:r>
               <w:rPr>
@@ -1478,7 +1478,7 @@
               <w:lang w:eastAsia="es-GT"/>
             </w:rPr>
           </w:pPr>
-          <w:hyperlink w:anchor="_Toc113405716" w:history="1">
+          <w:hyperlink w:anchor="_Toc113659238" w:history="1">
             <w:r>
               <w:rPr>
                 <w:rStyle w:val="Hipervnculo"/>
@@ -1507,7 +1507,7 @@
                 <w:noProof/>
                 <w:webHidden/>
               </w:rPr>
-              <w:instrText xml:space="preserve"> PAGEREF _Toc113405716 \h </w:instrText>
+              <w:instrText xml:space="preserve"> PAGEREF _Toc113659238 \h </w:instrText>
             </w:r>
             <w:r>
               <w:rPr>
@@ -1550,7 +1550,7 @@
               <w:lang w:eastAsia="es-GT"/>
             </w:rPr>
           </w:pPr>
-          <w:hyperlink w:anchor="_Toc113405717" w:history="1">
+          <w:hyperlink w:anchor="_Toc113659239" w:history="1">
             <w:r>
               <w:rPr>
                 <w:rStyle w:val="Hipervnculo"/>
@@ -1581,7 +1581,7 @@
                 <w:noProof/>
                 <w:webHidden/>
               </w:rPr>
-              <w:instrText xml:space="preserve"> PAGEREF _Toc113405717 \h </w:instrText>
+              <w:instrText xml:space="preserve"> PAGEREF _Toc113659239 \h </w:instrText>
             </w:r>
             <w:r>
               <w:rPr>
@@ -1601,7 +1601,7 @@
                 <w:noProof/>
                 <w:webHidden/>
               </w:rPr>
-              <w:t>5</w:t>
+              <w:t>6</w:t>
             </w:r>
             <w:r>
               <w:rPr>
@@ -1624,7 +1624,7 @@
               <w:lang w:eastAsia="es-GT"/>
             </w:rPr>
           </w:pPr>
-          <w:hyperlink w:anchor="_Toc113405718" w:history="1">
+          <w:hyperlink w:anchor="_Toc113659240" w:history="1">
             <w:r>
               <w:rPr>
                 <w:rStyle w:val="Hipervnculo"/>
@@ -1655,7 +1655,7 @@
                 <w:noProof/>
                 <w:webHidden/>
               </w:rPr>
-              <w:instrText xml:space="preserve"> PAGEREF _Toc113405718 \h </w:instrText>
+              <w:instrText xml:space="preserve"> PAGEREF _Toc113659240 \h </w:instrText>
             </w:r>
             <w:r>
               <w:rPr>
@@ -1675,7 +1675,7 @@
                 <w:noProof/>
                 <w:webHidden/>
               </w:rPr>
-              <w:t>5</w:t>
+              <w:t>6</w:t>
             </w:r>
             <w:r>
               <w:rPr>
@@ -1698,7 +1698,7 @@
               <w:lang w:eastAsia="es-GT"/>
             </w:rPr>
           </w:pPr>
-          <w:hyperlink w:anchor="_Toc113405719" w:history="1">
+          <w:hyperlink w:anchor="_Toc113659241" w:history="1">
             <w:r>
               <w:rPr>
                 <w:rStyle w:val="Hipervnculo"/>
@@ -1729,7 +1729,7 @@
                 <w:noProof/>
                 <w:webHidden/>
               </w:rPr>
-              <w:instrText xml:space="preserve"> PAGEREF _Toc113405719 \h </w:instrText>
+              <w:instrText xml:space="preserve"> PAGEREF _Toc113659241 \h </w:instrText>
             </w:r>
             <w:r>
               <w:rPr>
@@ -1749,81 +1749,7 @@
                 <w:noProof/>
                 <w:webHidden/>
               </w:rPr>
-              <w:t>5</w:t>
-            </w:r>
-            <w:r>
-              <w:rPr>
-                <w:noProof/>
-                <w:webHidden/>
-              </w:rPr>
-              <w:fldChar w:fldCharType="end"/>
-            </w:r>
-          </w:hyperlink>
-        </w:p>
-        <w:p>
-          <w:pPr>
-            <w:pStyle w:val="TDC2"/>
-            <w:tabs>
-              <w:tab w:val="right" w:leader="dot" w:pos="8828"/>
-            </w:tabs>
-            <w:rPr>
-              <w:rFonts w:eastAsiaTheme="minorEastAsia"/>
-              <w:noProof/>
-              <w:lang w:eastAsia="es-GT"/>
-            </w:rPr>
-          </w:pPr>
-          <w:hyperlink w:anchor="_Toc113405720" w:history="1">
-            <w:r>
-              <w:rPr>
-                <w:rStyle w:val="Hipervnculo"/>
-                <w:rFonts w:ascii="Times New Roman" w:hAnsi="Times New Roman" w:cs="Times New Roman"/>
-                <w:b/>
-                <w:bCs/>
-                <w:noProof/>
-                <w:lang w:eastAsia="es-GT"/>
-              </w:rPr>
-              <w:t>Atributos de las Clases</w:t>
-            </w:r>
-            <w:r>
-              <w:rPr>
-                <w:noProof/>
-                <w:webHidden/>
-              </w:rPr>
-              <w:tab/>
-            </w:r>
-            <w:r>
-              <w:rPr>
-                <w:noProof/>
-                <w:webHidden/>
-              </w:rPr>
-              <w:fldChar w:fldCharType="begin"/>
-            </w:r>
-            <w:r>
-              <w:rPr>
-                <w:noProof/>
-                <w:webHidden/>
-              </w:rPr>
-              <w:instrText xml:space="preserve"> PAGEREF _Toc113405720 \h </w:instrText>
-            </w:r>
-            <w:r>
-              <w:rPr>
-                <w:noProof/>
-                <w:webHidden/>
-              </w:rPr>
-            </w:r>
-            <w:r>
-              <w:rPr>
-                <w:noProof/>
-                <w:webHidden/>
-              </w:rPr>
-              <w:fldChar w:fldCharType="separate"/>
-            </w:r>
-            <w:r>
-              <w:rPr>
-                <w:noProof/>
-                <w:webHidden/>
-              </w:rPr>
-              <w:t>5</w:t>
+              <w:t>6</w:t>
             </w:r>
             <w:r>
               <w:rPr>
@@ -1846,7 +1772,7 @@
               <w:lang w:eastAsia="es-GT"/>
             </w:rPr>
           </w:pPr>
-          <w:hyperlink w:anchor="_Toc113405721" w:history="1">
+          <w:hyperlink w:anchor="_Toc113659242" w:history="1">
             <w:r>
               <w:rPr>
                 <w:rStyle w:val="Hipervnculo"/>
@@ -1856,7 +1782,7 @@
                 <w:noProof/>
                 <w:lang w:eastAsia="es-GT"/>
               </w:rPr>
-              <w:t>Descripción de procesos</w:t>
+              <w:t>Conclusiones</w:t>
             </w:r>
             <w:r>
               <w:rPr>
@@ -1877,7 +1803,7 @@
                 <w:noProof/>
                 <w:webHidden/>
               </w:rPr>
-              <w:instrText xml:space="preserve"> PAGEREF _Toc113405721 \h </w:instrText>
+              <w:instrText xml:space="preserve"> PAGEREF _Toc113659242 \h </w:instrText>
             </w:r>
             <w:r>
               <w:rPr>
@@ -1897,81 +1823,7 @@
                 <w:noProof/>
                 <w:webHidden/>
               </w:rPr>
-              <w:t>5</w:t>
-            </w:r>
-            <w:r>
-              <w:rPr>
-                <w:noProof/>
-                <w:webHidden/>
-              </w:rPr>
-              <w:fldChar w:fldCharType="end"/>
-            </w:r>
-          </w:hyperlink>
-        </w:p>
-        <w:p>
-          <w:pPr>
-            <w:pStyle w:val="TDC1"/>
-            <w:tabs>
-              <w:tab w:val="right" w:leader="dot" w:pos="8828"/>
-            </w:tabs>
-            <w:rPr>
-              <w:rFonts w:eastAsiaTheme="minorEastAsia"/>
-              <w:noProof/>
-              <w:lang w:eastAsia="es-GT"/>
-            </w:rPr>
-          </w:pPr>
-          <w:hyperlink w:anchor="_Toc113405722" w:history="1">
-            <w:r>
-              <w:rPr>
-                <w:rStyle w:val="Hipervnculo"/>
-                <w:rFonts w:ascii="Times New Roman" w:hAnsi="Times New Roman" w:cs="Times New Roman"/>
-                <w:b/>
-                <w:bCs/>
-                <w:noProof/>
-                <w:lang w:eastAsia="es-GT"/>
-              </w:rPr>
-              <w:t>Conclusiones</w:t>
-            </w:r>
-            <w:r>
-              <w:rPr>
-                <w:noProof/>
-                <w:webHidden/>
-              </w:rPr>
-              <w:tab/>
-            </w:r>
-            <w:r>
-              <w:rPr>
-                <w:noProof/>
-                <w:webHidden/>
-              </w:rPr>
-              <w:fldChar w:fldCharType="begin"/>
-            </w:r>
-            <w:r>
-              <w:rPr>
-                <w:noProof/>
-                <w:webHidden/>
-              </w:rPr>
-              <w:instrText xml:space="preserve"> PAGEREF _Toc113405722 \h </w:instrText>
-            </w:r>
-            <w:r>
-              <w:rPr>
-                <w:noProof/>
-                <w:webHidden/>
-              </w:rPr>
-            </w:r>
-            <w:r>
-              <w:rPr>
-                <w:noProof/>
-                <w:webHidden/>
-              </w:rPr>
-              <w:fldChar w:fldCharType="separate"/>
-            </w:r>
-            <w:r>
-              <w:rPr>
-                <w:noProof/>
-                <w:webHidden/>
-              </w:rPr>
-              <w:t>5</w:t>
+              <w:t>7</w:t>
             </w:r>
             <w:r>
               <w:rPr>
@@ -2047,7 +1899,7 @@
           <w:lang w:eastAsia="es-GT"/>
         </w:rPr>
       </w:pPr>
-      <w:bookmarkStart w:id="1" w:name="_Toc113405704"/>
+      <w:bookmarkStart w:id="1" w:name="_Toc113659226"/>
       <w:r>
         <w:rPr>
           <w:rFonts w:ascii="Times New Roman" w:eastAsia="Times New Roman" w:hAnsi="Times New Roman" w:cs="Times New Roman"/>
@@ -2082,7 +1934,7 @@
           <w:lang w:eastAsia="es-GT"/>
         </w:rPr>
       </w:pPr>
-      <w:bookmarkStart w:id="2" w:name="_Toc113405705"/>
+      <w:bookmarkStart w:id="2" w:name="_Toc113659227"/>
       <w:r>
         <w:rPr>
           <w:rFonts w:ascii="Times New Roman" w:hAnsi="Times New Roman" w:cs="Times New Roman"/>
@@ -2279,7 +2131,7 @@
           <w:lang w:eastAsia="es-GT"/>
         </w:rPr>
       </w:pPr>
-      <w:bookmarkStart w:id="3" w:name="_Toc113405706"/>
+      <w:bookmarkStart w:id="3" w:name="_Toc113659228"/>
       <w:r>
         <w:rPr>
           <w:rFonts w:ascii="Times New Roman" w:hAnsi="Times New Roman" w:cs="Times New Roman"/>
@@ -2314,7 +2166,7 @@
           <w:lang w:eastAsia="es-GT"/>
         </w:rPr>
       </w:pPr>
-      <w:bookmarkStart w:id="4" w:name="_Toc113405707"/>
+      <w:bookmarkStart w:id="4" w:name="_Toc113659229"/>
       <w:r>
         <w:rPr>
           <w:rFonts w:ascii="Times New Roman" w:hAnsi="Times New Roman" w:cs="Times New Roman"/>
@@ -2384,7 +2236,7 @@
           <w:lang w:eastAsia="es-GT"/>
         </w:rPr>
       </w:pPr>
-      <w:bookmarkStart w:id="5" w:name="_Toc113405708"/>
+      <w:bookmarkStart w:id="5" w:name="_Toc113659230"/>
       <w:r>
         <w:rPr>
           <w:rFonts w:ascii="Times New Roman" w:hAnsi="Times New Roman" w:cs="Times New Roman"/>
@@ -2515,7 +2367,7 @@
           <w:lang w:eastAsia="es-GT"/>
         </w:rPr>
       </w:pPr>
-      <w:bookmarkStart w:id="6" w:name="_Toc113405709"/>
+      <w:bookmarkStart w:id="6" w:name="_Toc113659231"/>
       <w:r>
         <w:rPr>
           <w:rFonts w:ascii="Times New Roman" w:hAnsi="Times New Roman" w:cs="Times New Roman"/>
@@ -2549,7 +2401,7 @@
           <w:lang w:eastAsia="es-GT"/>
         </w:rPr>
       </w:pPr>
-      <w:bookmarkStart w:id="7" w:name="_Toc113405710"/>
+      <w:bookmarkStart w:id="7" w:name="_Toc113659232"/>
       <w:r>
         <w:rPr>
           <w:rFonts w:ascii="Times New Roman" w:hAnsi="Times New Roman" w:cs="Times New Roman"/>
@@ -2601,7 +2453,27 @@
           <w:szCs w:val="24"/>
           <w:lang w:eastAsia="es-GT"/>
         </w:rPr>
-        <w:t>Se utilizará una jerarquía de paquetes, siendo el principal “com.programacion2.proyectofinal”, el cual contendrá los archivos y código fuente de la aplicación.</w:t>
+        <w:t>Se utilizará una jerarquía de paquetes, siendo el principal “</w:t>
+      </w:r>
+      <w:proofErr w:type="gramStart"/>
+      <w:r>
+        <w:rPr>
+          <w:rFonts w:ascii="Times New Roman" w:hAnsi="Times New Roman" w:cs="Times New Roman"/>
+          <w:sz w:val="24"/>
+          <w:szCs w:val="24"/>
+          <w:lang w:eastAsia="es-GT"/>
+        </w:rPr>
+        <w:t>com.programacion2.proyectofinal</w:t>
+      </w:r>
+      <w:proofErr w:type="gramEnd"/>
+      <w:r>
+        <w:rPr>
+          <w:rFonts w:ascii="Times New Roman" w:hAnsi="Times New Roman" w:cs="Times New Roman"/>
+          <w:sz w:val="24"/>
+          <w:szCs w:val="24"/>
+          <w:lang w:eastAsia="es-GT"/>
+        </w:rPr>
+        <w:t>”, el cual contendrá los archivos y código fuente de la aplicación.</w:t>
       </w:r>
       <w:r>
         <w:rPr>
@@ -2662,7 +2534,7 @@
           <w:lang w:eastAsia="es-GT"/>
         </w:rPr>
       </w:pPr>
-      <w:bookmarkStart w:id="8" w:name="_Toc113405711"/>
+      <w:bookmarkStart w:id="8" w:name="_Toc113659233"/>
       <w:r>
         <w:rPr>
           <w:rFonts w:ascii="Times New Roman" w:hAnsi="Times New Roman" w:cs="Times New Roman"/>
@@ -2812,7 +2684,7 @@
           <w:lang w:eastAsia="es-GT"/>
         </w:rPr>
       </w:pPr>
-      <w:bookmarkStart w:id="9" w:name="_Toc113405712"/>
+      <w:bookmarkStart w:id="9" w:name="_Toc113659234"/>
       <w:r>
         <w:rPr>
           <w:rFonts w:ascii="Times New Roman" w:hAnsi="Times New Roman" w:cs="Times New Roman"/>
@@ -2848,7 +2720,7 @@
           <w:lang w:eastAsia="es-GT"/>
         </w:rPr>
       </w:pPr>
-      <w:bookmarkStart w:id="10" w:name="_Toc113405713"/>
+      <w:bookmarkStart w:id="10" w:name="_Toc113659235"/>
       <w:r>
         <w:rPr>
           <w:rFonts w:ascii="Times New Roman" w:hAnsi="Times New Roman" w:cs="Times New Roman"/>
@@ -2936,7 +2808,7 @@
           <w:lang w:eastAsia="es-GT"/>
         </w:rPr>
       </w:pPr>
-      <w:bookmarkStart w:id="11" w:name="_Toc113405714"/>
+      <w:bookmarkStart w:id="11" w:name="_Toc113659236"/>
       <w:r>
         <w:rPr>
           <w:rFonts w:ascii="Times New Roman" w:hAnsi="Times New Roman" w:cs="Times New Roman"/>
@@ -3033,7 +2905,7 @@
           <w:lang w:eastAsia="es-GT"/>
         </w:rPr>
       </w:pPr>
-      <w:bookmarkStart w:id="12" w:name="_Toc113405715"/>
+      <w:bookmarkStart w:id="12" w:name="_Toc113659237"/>
       <w:r>
         <w:rPr>
           <w:rFonts w:ascii="Times New Roman" w:hAnsi="Times New Roman" w:cs="Times New Roman"/>
@@ -3139,7 +3011,7 @@
           <w:lang w:eastAsia="es-GT"/>
         </w:rPr>
       </w:pPr>
-      <w:bookmarkStart w:id="13" w:name="_Toc113405716"/>
+      <w:bookmarkStart w:id="13" w:name="_Toc113659238"/>
       <w:r>
         <w:rPr>
           <w:rFonts w:ascii="Times New Roman" w:hAnsi="Times New Roman" w:cs="Times New Roman"/>
@@ -3207,16 +3079,6 @@
         </w:rPr>
         <w:t>Este módulo ayudara, para poder tener un mejor control en las ventas por su organización o ya sea servicios prestados. Teniendo una mejor gestión de sus ingresos, pudiendo así emitir una factura y enviarla al cliente, para el cobro respectivo.</w:t>
       </w:r>
-    </w:p>
-    <w:p>
-      <w:pPr>
-        <w:rPr>
-          <w:rFonts w:ascii="Times New Roman" w:hAnsi="Times New Roman" w:cs="Times New Roman"/>
-          <w:sz w:val="24"/>
-          <w:szCs w:val="24"/>
-          <w:lang w:eastAsia="es-GT"/>
-        </w:rPr>
-      </w:pPr>
     </w:p>
     <w:p>
       <w:pPr>
@@ -3240,7 +3102,7 @@
           <w:lang w:eastAsia="es-GT"/>
         </w:rPr>
       </w:pPr>
-      <w:bookmarkStart w:id="14" w:name="_Toc113405717"/>
+      <w:bookmarkStart w:id="14" w:name="_Toc113659239"/>
       <w:r>
         <w:rPr>
           <w:rFonts w:ascii="Times New Roman" w:hAnsi="Times New Roman" w:cs="Times New Roman"/>
@@ -3250,6 +3112,7 @@
           <w:szCs w:val="40"/>
           <w:lang w:eastAsia="es-GT"/>
         </w:rPr>
+        <w:lastRenderedPageBreak/>
         <w:t>Diseño del modelo de datos</w:t>
       </w:r>
       <w:bookmarkEnd w:id="14"/>
@@ -3273,7 +3136,7 @@
           <w:lang w:eastAsia="es-GT"/>
         </w:rPr>
       </w:pPr>
-      <w:bookmarkStart w:id="15" w:name="_Toc113405718"/>
+      <w:bookmarkStart w:id="15" w:name="_Toc113659240"/>
       <w:r>
         <w:rPr>
           <w:rFonts w:ascii="Times New Roman" w:hAnsi="Times New Roman" w:cs="Times New Roman"/>
@@ -3322,6 +3185,55 @@
     </w:p>
     <w:p>
       <w:pPr>
+        <w:jc w:val="center"/>
+        <w:rPr>
+          <w:lang w:eastAsia="es-GT"/>
+        </w:rPr>
+      </w:pPr>
+      <w:r>
+        <w:rPr>
+          <w:noProof/>
+        </w:rPr>
+        <w:drawing>
+          <wp:inline distT="0" distB="0" distL="0" distR="0" wp14:anchorId="7AABF9E7" wp14:editId="698C0405">
+            <wp:extent cx="4433777" cy="3230768"/>
+            <wp:effectExtent l="0" t="0" r="5080" b="8255"/>
+            <wp:docPr id="5" name="Imagen 5" descr="Diagrama&#10;&#10;Descripción generada automáticamente"/>
+            <wp:cNvGraphicFramePr>
+              <a:graphicFrameLocks xmlns:a="http://schemas.openxmlformats.org/drawingml/2006/main" noChangeAspect="1"/>
+            </wp:cNvGraphicFramePr>
+            <a:graphic xmlns:a="http://schemas.openxmlformats.org/drawingml/2006/main">
+              <a:graphicData uri="http://schemas.openxmlformats.org/drawingml/2006/picture">
+                <pic:pic xmlns:pic="http://schemas.openxmlformats.org/drawingml/2006/picture">
+                  <pic:nvPicPr>
+                    <pic:cNvPr id="5" name="Imagen 5" descr="Diagrama&#10;&#10;Descripción generada automáticamente"/>
+                    <pic:cNvPicPr/>
+                  </pic:nvPicPr>
+                  <pic:blipFill>
+                    <a:blip r:embed="rId11"/>
+                    <a:stretch>
+                      <a:fillRect/>
+                    </a:stretch>
+                  </pic:blipFill>
+                  <pic:spPr>
+                    <a:xfrm>
+                      <a:off x="0" y="0"/>
+                      <a:ext cx="4437324" cy="3233352"/>
+                    </a:xfrm>
+                    <a:prstGeom prst="rect">
+                      <a:avLst/>
+                    </a:prstGeom>
+                  </pic:spPr>
+                </pic:pic>
+              </a:graphicData>
+            </a:graphic>
+          </wp:inline>
+        </w:drawing>
+      </w:r>
+    </w:p>
+    <w:p>
+      <w:pPr>
+        <w:jc w:val="center"/>
         <w:rPr>
           <w:lang w:eastAsia="es-GT"/>
         </w:rPr>
@@ -3339,7 +3251,7 @@
           <w:lang w:eastAsia="es-GT"/>
         </w:rPr>
       </w:pPr>
-      <w:bookmarkStart w:id="16" w:name="_Toc113405719"/>
+      <w:bookmarkStart w:id="16" w:name="_Toc113659241"/>
       <w:r>
         <w:rPr>
           <w:rFonts w:ascii="Times New Roman" w:hAnsi="Times New Roman" w:cs="Times New Roman"/>
@@ -3423,22 +3335,14 @@
           <w:lang w:eastAsia="es-GT"/>
         </w:rPr>
       </w:pPr>
-    </w:p>
-    <w:p>
-      <w:pPr>
-        <w:jc w:val="center"/>
-        <w:rPr>
-          <w:lang w:eastAsia="es-GT"/>
-        </w:rPr>
-      </w:pPr>
       <w:r>
         <w:rPr>
           <w:noProof/>
         </w:rPr>
         <w:drawing>
-          <wp:inline distT="0" distB="0" distL="0" distR="0" wp14:anchorId="589179DE" wp14:editId="1D470A23">
-            <wp:extent cx="4182386" cy="3253440"/>
-            <wp:effectExtent l="0" t="0" r="8890" b="4445"/>
+          <wp:inline distT="0" distB="0" distL="0" distR="0" wp14:anchorId="69BBCD91" wp14:editId="7A2C5573">
+            <wp:extent cx="3955311" cy="3076801"/>
+            <wp:effectExtent l="0" t="0" r="7620" b="0"/>
             <wp:docPr id="3" name="Imagen 3" descr="Diagrama&#10;&#10;Descripción generada automáticamente con confianza media"/>
             <wp:cNvGraphicFramePr>
               <a:graphicFrameLocks xmlns:a="http://schemas.openxmlformats.org/drawingml/2006/main" noChangeAspect="1"/>
@@ -3451,7 +3355,7 @@
                     <pic:cNvPicPr/>
                   </pic:nvPicPr>
                   <pic:blipFill>
-                    <a:blip r:embed="rId11"/>
+                    <a:blip r:embed="rId12"/>
                     <a:stretch>
                       <a:fillRect/>
                     </a:stretch>
@@ -3459,7 +3363,7 @@
                   <pic:spPr>
                     <a:xfrm>
                       <a:off x="0" y="0"/>
-                      <a:ext cx="4189462" cy="3258945"/>
+                      <a:ext cx="3967736" cy="3086466"/>
                     </a:xfrm>
                     <a:prstGeom prst="rect">
                       <a:avLst/>
@@ -3474,14 +3378,6 @@
     </w:p>
     <w:p>
       <w:pPr>
-        <w:jc w:val="center"/>
-        <w:rPr>
-          <w:lang w:eastAsia="es-GT"/>
-        </w:rPr>
-      </w:pPr>
-    </w:p>
-    <w:p>
-      <w:pPr>
         <w:pStyle w:val="Ttulo1"/>
         <w:rPr>
           <w:rFonts w:ascii="Times New Roman" w:hAnsi="Times New Roman" w:cs="Times New Roman"/>
@@ -3492,7 +3388,7 @@
           <w:lang w:eastAsia="es-GT"/>
         </w:rPr>
       </w:pPr>
-      <w:bookmarkStart w:id="17" w:name="_Toc113405722"/>
+      <w:bookmarkStart w:id="17" w:name="_Toc113659242"/>
       <w:r>
         <w:rPr>
           <w:rFonts w:ascii="Times New Roman" w:hAnsi="Times New Roman" w:cs="Times New Roman"/>
@@ -3502,6 +3398,7 @@
           <w:szCs w:val="40"/>
           <w:lang w:eastAsia="es-GT"/>
         </w:rPr>
+        <w:lastRenderedPageBreak/>
         <w:t>Conclusiones</w:t>
       </w:r>
       <w:bookmarkEnd w:id="17"/>
@@ -3522,30 +3419,29 @@
           <w:szCs w:val="24"/>
           <w:lang w:eastAsia="es-GT"/>
         </w:rPr>
-        <w:t>//complicaciones durante el desarrollo</w:t>
-      </w:r>
-    </w:p>
-    <w:p>
-      <w:pPr>
-        <w:rPr>
-          <w:rFonts w:ascii="Times New Roman" w:hAnsi="Times New Roman" w:cs="Times New Roman"/>
-          <w:sz w:val="24"/>
-          <w:szCs w:val="24"/>
-          <w:lang w:eastAsia="es-GT"/>
-        </w:rPr>
-      </w:pPr>
-      <w:r>
-        <w:rPr>
-          <w:rFonts w:ascii="Times New Roman" w:hAnsi="Times New Roman" w:cs="Times New Roman"/>
-          <w:sz w:val="24"/>
-          <w:szCs w:val="24"/>
-          <w:lang w:eastAsia="es-GT"/>
-        </w:rPr>
-        <w:t>//casos particulares</w:t>
+        <w:t>C</w:t>
+      </w:r>
+      <w:r>
+        <w:rPr>
+          <w:rFonts w:ascii="Times New Roman" w:hAnsi="Times New Roman" w:cs="Times New Roman"/>
+          <w:sz w:val="24"/>
+          <w:szCs w:val="24"/>
+          <w:lang w:eastAsia="es-GT"/>
+        </w:rPr>
+        <w:t>omplicaciones durante el desarrollo</w:t>
+      </w:r>
+      <w:r>
+        <w:rPr>
+          <w:rFonts w:ascii="Times New Roman" w:hAnsi="Times New Roman" w:cs="Times New Roman"/>
+          <w:sz w:val="24"/>
+          <w:szCs w:val="24"/>
+          <w:lang w:eastAsia="es-GT"/>
+        </w:rPr>
+        <w:t xml:space="preserve"> y casos particulares presentados durante el desarrollo. Se irá ampliando con el tiempo.</w:t>
       </w:r>
     </w:p>
     <w:sectPr>
-      <w:footerReference w:type="default" r:id="rId12"/>
+      <w:footerReference w:type="default" r:id="rId13"/>
       <w:pgSz w:w="12240" w:h="15840"/>
       <w:pgMar w:top="1417" w:right="1701" w:bottom="1417" w:left="1701" w:header="708" w:footer="708" w:gutter="0"/>
       <w:cols w:space="708"/>

</xml_diff>